<commit_message>
add docx with new template
</commit_message>
<xml_diff>
--- a/crress/sessions/session1/paper1/paper1.docx
+++ b/crress/sessions/session1/paper1/paper1.docx
@@ -13,13 +13,10 @@
     <w:p/>
     <w:p>
       <w:pPr>
-        <w:pStyle w:val="Subtitle"/>
+        <w:pStyle w:val="Author"/>
       </w:pPr>
       <w:r>
-        <w:t>Author Name:</w:t>
-      </w:r>
-      <w:r>
-        <w:t xml:space="preserve"> Aleksandr </w:t>
+        <w:t xml:space="preserve">Author Name: Aleksandr </w:t>
       </w:r>
       <w:proofErr w:type="spellStart"/>
       <w:r>
@@ -2855,6 +2852,7 @@
         <w:pStyle w:val="Heading1"/>
       </w:pPr>
       <w:r>
+        <w:lastRenderedPageBreak/>
         <w:t>Conclusion</w:t>
       </w:r>
     </w:p>
@@ -3582,12 +3580,49 @@
         </w:rPr>
         <w:fldChar w:fldCharType="separate"/>
       </w:r>
+      <w:proofErr w:type="spellStart"/>
       <w:r>
         <w:rPr>
           <w:rFonts w:ascii="Calibri" w:cs="Calibri"/>
           <w:sz w:val="22"/>
         </w:rPr>
-        <w:t xml:space="preserve">Alesina, Alberto et al. 2003. “Fractionalization.” </w:t>
+        <w:t>Alesina</w:t>
+      </w:r>
+      <w:proofErr w:type="spellEnd"/>
+      <w:r>
+        <w:rPr>
+          <w:rFonts w:ascii="Calibri" w:cs="Calibri"/>
+          <w:sz w:val="22"/>
+        </w:rPr>
+        <w:t xml:space="preserve">, Alberto et al. 2003. </w:t>
+      </w:r>
+      <w:r>
+        <w:rPr>
+          <w:rFonts w:ascii="Calibri" w:cs="Calibri"/>
+          <w:sz w:val="22"/>
+        </w:rPr>
+        <w:t>“</w:t>
+      </w:r>
+      <w:r>
+        <w:rPr>
+          <w:rFonts w:ascii="Calibri" w:cs="Calibri"/>
+          <w:sz w:val="22"/>
+        </w:rPr>
+        <w:t>Fractionalization.</w:t>
+      </w:r>
+      <w:r>
+        <w:rPr>
+          <w:rFonts w:ascii="Calibri" w:cs="Calibri"/>
+          <w:sz w:val="22"/>
+        </w:rPr>
+        <w:t>”</w:t>
+      </w:r>
+      <w:r>
+        <w:rPr>
+          <w:rFonts w:ascii="Calibri" w:cs="Calibri"/>
+          <w:sz w:val="22"/>
+        </w:rPr>
+        <w:t xml:space="preserve"> </w:t>
       </w:r>
       <w:r>
         <w:rPr>
@@ -3603,7 +3638,21 @@
           <w:rFonts w:ascii="Calibri" w:cs="Calibri"/>
           <w:sz w:val="22"/>
         </w:rPr>
-        <w:t xml:space="preserve"> 8(2): 155–94.</w:t>
+        <w:t xml:space="preserve"> 8(2): 155</w:t>
+      </w:r>
+      <w:r>
+        <w:rPr>
+          <w:rFonts w:ascii="Calibri" w:cs="Calibri"/>
+          <w:sz w:val="22"/>
+        </w:rPr>
+        <w:t>–</w:t>
+      </w:r>
+      <w:r>
+        <w:rPr>
+          <w:rFonts w:ascii="Calibri" w:cs="Calibri"/>
+          <w:sz w:val="22"/>
+        </w:rPr>
+        <w:t>94.</w:t>
       </w:r>
     </w:p>
     <w:p>
@@ -3619,8 +3668,35 @@
           <w:rFonts w:ascii="Calibri" w:cs="Calibri"/>
           <w:sz w:val="22"/>
         </w:rPr>
-        <w:lastRenderedPageBreak/>
-        <w:t xml:space="preserve">Posner, Daniel N. 2004. “Measuring Ethnic Fractionalization in Africa.” </w:t>
+        <w:t xml:space="preserve">Posner, Daniel N. 2004. </w:t>
+      </w:r>
+      <w:r>
+        <w:rPr>
+          <w:rFonts w:ascii="Calibri" w:cs="Calibri"/>
+          <w:sz w:val="22"/>
+        </w:rPr>
+        <w:t>“</w:t>
+      </w:r>
+      <w:r>
+        <w:rPr>
+          <w:rFonts w:ascii="Calibri" w:cs="Calibri"/>
+          <w:sz w:val="22"/>
+        </w:rPr>
+        <w:t>Measuring Ethnic Fractionalization in Africa.</w:t>
+      </w:r>
+      <w:r>
+        <w:rPr>
+          <w:rFonts w:ascii="Calibri" w:cs="Calibri"/>
+          <w:sz w:val="22"/>
+        </w:rPr>
+        <w:t>”</w:t>
+      </w:r>
+      <w:r>
+        <w:rPr>
+          <w:rFonts w:ascii="Calibri" w:cs="Calibri"/>
+          <w:sz w:val="22"/>
+        </w:rPr>
+        <w:t xml:space="preserve"> </w:t>
       </w:r>
       <w:r>
         <w:rPr>
@@ -3636,7 +3712,21 @@
           <w:rFonts w:ascii="Calibri" w:cs="Calibri"/>
           <w:sz w:val="22"/>
         </w:rPr>
-        <w:t xml:space="preserve"> 48(4): 849–63.</w:t>
+        <w:t xml:space="preserve"> 48(4): 849</w:t>
+      </w:r>
+      <w:r>
+        <w:rPr>
+          <w:rFonts w:ascii="Calibri" w:cs="Calibri"/>
+          <w:sz w:val="22"/>
+        </w:rPr>
+        <w:t>–</w:t>
+      </w:r>
+      <w:r>
+        <w:rPr>
+          <w:rFonts w:ascii="Calibri" w:cs="Calibri"/>
+          <w:sz w:val="22"/>
+        </w:rPr>
+        <w:t>63.</w:t>
       </w:r>
     </w:p>
     <w:p>
@@ -3654,6 +3744,7 @@
         <w:fldChar w:fldCharType="end"/>
       </w:r>
     </w:p>
+    <w:p/>
     <w:sectPr>
       <w:pgSz w:w="12240" w:h="15840"/>
       <w:pgMar w:top="1440" w:right="1440" w:bottom="1440" w:left="1440" w:header="720" w:footer="720" w:gutter="0"/>
@@ -3668,6 +3759,9 @@
 <w:endnotes xmlns:wpc="http://schemas.microsoft.com/office/word/2010/wordprocessingCanvas" xmlns:cx="http://schemas.microsoft.com/office/drawing/2014/chartex" xmlns:cx1="http://schemas.microsoft.com/office/drawing/2015/9/8/chartex" xmlns:cx2="http://schemas.microsoft.com/office/drawing/2015/10/21/chartex" xmlns:cx3="http://schemas.microsoft.com/office/drawing/2016/5/9/chartex" xmlns:cx4="http://schemas.microsoft.com/office/drawing/2016/5/10/chartex" xmlns:cx5="http://schemas.microsoft.com/office/drawing/2016/5/11/chartex" xmlns:cx6="http://schemas.microsoft.com/office/drawing/2016/5/12/chartex" xmlns:cx7="http://schemas.microsoft.com/office/drawing/2016/5/13/chartex" xmlns:cx8="http://schemas.microsoft.com/office/drawing/2016/5/14/chartex" xmlns:mc="http://schemas.openxmlformats.org/markup-compatibility/2006" xmlns:aink="http://schemas.microsoft.com/office/drawing/2016/ink" xmlns:am3d="http://schemas.microsoft.com/office/drawing/2017/model3d" xmlns:o="urn:schemas-microsoft-com:office:office" xmlns:oel="http://schemas.microsoft.com/office/2019/extlst" xmlns:r="http://schemas.openxmlformats.org/officeDocument/2006/relationships" xmlns:m="http://schemas.openxmlformats.org/officeDocument/2006/math" xmlns:v="urn:schemas-microsoft-com:vml" xmlns:wp14="http://schemas.microsoft.com/office/word/2010/wordprocessingDrawing" xmlns:wp="http://schemas.openxmlformats.org/drawingml/2006/wordprocessingDrawing" xmlns:w10="urn:schemas-microsoft-com:office:word" xmlns:w="http://schemas.openxmlformats.org/wordprocessingml/2006/main" xmlns:w14="http://schemas.microsoft.com/office/word/2010/wordml" xmlns:w15="http://schemas.microsoft.com/office/word/2012/wordml" xmlns:w16cex="http://schemas.microsoft.com/office/word/2018/wordml/cex" xmlns:w16cid="http://schemas.microsoft.com/office/word/2016/wordml/cid" xmlns:w16="http://schemas.microsoft.com/office/word/2018/wordml" xmlns:w16sdtdh="http://schemas.microsoft.com/office/word/2020/wordml/sdtdatahash" xmlns:w16se="http://schemas.microsoft.com/office/word/2015/wordml/symex" xmlns:wpg="http://schemas.microsoft.com/office/word/2010/wordprocessingGroup" xmlns:wpi="http://schemas.microsoft.com/office/word/2010/wordprocessingInk" xmlns:wne="http://schemas.microsoft.com/office/word/2006/wordml" xmlns:wps="http://schemas.microsoft.com/office/word/2010/wordprocessingShape" mc:Ignorable="w14 w15 w16se w16cid w16 w16cex w16sdtdh wp14">
   <w:endnote w:type="separator" w:id="-1">
     <w:p>
+      <w:pPr>
+        <w:spacing w:after="0"/>
+      </w:pPr>
       <w:r>
         <w:separator/>
       </w:r>
@@ -3675,6 +3769,9 @@
   </w:endnote>
   <w:endnote w:type="continuationSeparator" w:id="0">
     <w:p>
+      <w:pPr>
+        <w:spacing w:after="0"/>
+      </w:pPr>
       <w:r>
         <w:continuationSeparator/>
       </w:r>
@@ -3748,6 +3845,333 @@
     </w:p>
   </w:footnote>
 </w:footnotes>
+</file>
+
+<file path=word/numbering.xml><?xml version="1.0" encoding="utf-8"?>
+<w:numbering xmlns:wpc="http://schemas.microsoft.com/office/word/2010/wordprocessingCanvas" xmlns:cx="http://schemas.microsoft.com/office/drawing/2014/chartex" xmlns:cx1="http://schemas.microsoft.com/office/drawing/2015/9/8/chartex" xmlns:cx2="http://schemas.microsoft.com/office/drawing/2015/10/21/chartex" xmlns:cx3="http://schemas.microsoft.com/office/drawing/2016/5/9/chartex" xmlns:cx4="http://schemas.microsoft.com/office/drawing/2016/5/10/chartex" xmlns:cx5="http://schemas.microsoft.com/office/drawing/2016/5/11/chartex" xmlns:cx6="http://schemas.microsoft.com/office/drawing/2016/5/12/chartex" xmlns:cx7="http://schemas.microsoft.com/office/drawing/2016/5/13/chartex" xmlns:cx8="http://schemas.microsoft.com/office/drawing/2016/5/14/chartex" xmlns:mc="http://schemas.openxmlformats.org/markup-compatibility/2006" xmlns:aink="http://schemas.microsoft.com/office/drawing/2016/ink" xmlns:am3d="http://schemas.microsoft.com/office/drawing/2017/model3d" xmlns:o="urn:schemas-microsoft-com:office:office" xmlns:oel="http://schemas.microsoft.com/office/2019/extlst" xmlns:r="http://schemas.openxmlformats.org/officeDocument/2006/relationships" xmlns:m="http://schemas.openxmlformats.org/officeDocument/2006/math" xmlns:v="urn:schemas-microsoft-com:vml" xmlns:wp14="http://schemas.microsoft.com/office/word/2010/wordprocessingDrawing" xmlns:wp="http://schemas.openxmlformats.org/drawingml/2006/wordprocessingDrawing" xmlns:w10="urn:schemas-microsoft-com:office:word" xmlns:w="http://schemas.openxmlformats.org/wordprocessingml/2006/main" xmlns:w14="http://schemas.microsoft.com/office/word/2010/wordml" xmlns:w15="http://schemas.microsoft.com/office/word/2012/wordml" xmlns:w16cex="http://schemas.microsoft.com/office/word/2018/wordml/cex" xmlns:w16cid="http://schemas.microsoft.com/office/word/2016/wordml/cid" xmlns:w16="http://schemas.microsoft.com/office/word/2018/wordml" xmlns:w16sdtdh="http://schemas.microsoft.com/office/word/2020/wordml/sdtdatahash" xmlns:w16se="http://schemas.microsoft.com/office/word/2015/wordml/symex" xmlns:wpg="http://schemas.microsoft.com/office/word/2010/wordprocessingGroup" xmlns:wpi="http://schemas.microsoft.com/office/word/2010/wordprocessingInk" xmlns:wne="http://schemas.microsoft.com/office/word/2006/wordml" xmlns:wps="http://schemas.microsoft.com/office/word/2010/wordprocessingShape" mc:Ignorable="w14 w15 w16se w16cid w16 w16cex w16sdtdh wp14">
+  <w:abstractNum w:abstractNumId="0" w15:restartNumberingAfterBreak="0">
+    <w:nsid w:val="FFFFFF7C"/>
+    <w:multiLevelType w:val="singleLevel"/>
+    <w:tmpl w:val="51EEA152"/>
+    <w:lvl w:ilvl="0">
+      <w:start w:val="1"/>
+      <w:numFmt w:val="decimal"/>
+      <w:lvlText w:val="%1."/>
+      <w:lvlJc w:val="left"/>
+      <w:pPr>
+        <w:tabs>
+          <w:tab w:val="num" w:pos="1800"/>
+        </w:tabs>
+        <w:ind w:left="1800" w:hanging="360"/>
+      </w:pPr>
+    </w:lvl>
+  </w:abstractNum>
+  <w:abstractNum w:abstractNumId="1" w15:restartNumberingAfterBreak="0">
+    <w:nsid w:val="FFFFFF7D"/>
+    <w:multiLevelType w:val="singleLevel"/>
+    <w:tmpl w:val="487061AC"/>
+    <w:lvl w:ilvl="0">
+      <w:start w:val="1"/>
+      <w:numFmt w:val="decimal"/>
+      <w:lvlText w:val="%1."/>
+      <w:lvlJc w:val="left"/>
+      <w:pPr>
+        <w:tabs>
+          <w:tab w:val="num" w:pos="1440"/>
+        </w:tabs>
+        <w:ind w:left="1440" w:hanging="360"/>
+      </w:pPr>
+    </w:lvl>
+  </w:abstractNum>
+  <w:abstractNum w:abstractNumId="2" w15:restartNumberingAfterBreak="0">
+    <w:nsid w:val="FFFFFF7E"/>
+    <w:multiLevelType w:val="singleLevel"/>
+    <w:tmpl w:val="761233FE"/>
+    <w:lvl w:ilvl="0">
+      <w:start w:val="1"/>
+      <w:numFmt w:val="decimal"/>
+      <w:lvlText w:val="%1."/>
+      <w:lvlJc w:val="left"/>
+      <w:pPr>
+        <w:tabs>
+          <w:tab w:val="num" w:pos="1080"/>
+        </w:tabs>
+        <w:ind w:left="1080" w:hanging="360"/>
+      </w:pPr>
+    </w:lvl>
+  </w:abstractNum>
+  <w:abstractNum w:abstractNumId="3" w15:restartNumberingAfterBreak="0">
+    <w:nsid w:val="FFFFFF7F"/>
+    <w:multiLevelType w:val="singleLevel"/>
+    <w:tmpl w:val="2376CF5A"/>
+    <w:lvl w:ilvl="0">
+      <w:start w:val="1"/>
+      <w:numFmt w:val="decimal"/>
+      <w:lvlText w:val="%1."/>
+      <w:lvlJc w:val="left"/>
+      <w:pPr>
+        <w:tabs>
+          <w:tab w:val="num" w:pos="720"/>
+        </w:tabs>
+        <w:ind w:left="720" w:hanging="360"/>
+      </w:pPr>
+    </w:lvl>
+  </w:abstractNum>
+  <w:abstractNum w:abstractNumId="4" w15:restartNumberingAfterBreak="0">
+    <w:nsid w:val="FFFFFF80"/>
+    <w:multiLevelType w:val="singleLevel"/>
+    <w:tmpl w:val="B84CB226"/>
+    <w:lvl w:ilvl="0">
+      <w:start w:val="1"/>
+      <w:numFmt w:val="bullet"/>
+      <w:lvlText w:val=""/>
+      <w:lvlJc w:val="left"/>
+      <w:pPr>
+        <w:tabs>
+          <w:tab w:val="num" w:pos="1800"/>
+        </w:tabs>
+        <w:ind w:left="1800" w:hanging="360"/>
+      </w:pPr>
+      <w:rPr>
+        <w:rFonts w:ascii="Symbol" w:hAnsi="Symbol" w:hint="default"/>
+      </w:rPr>
+    </w:lvl>
+  </w:abstractNum>
+  <w:abstractNum w:abstractNumId="5" w15:restartNumberingAfterBreak="0">
+    <w:nsid w:val="FFFFFF81"/>
+    <w:multiLevelType w:val="singleLevel"/>
+    <w:tmpl w:val="06347ABA"/>
+    <w:lvl w:ilvl="0">
+      <w:start w:val="1"/>
+      <w:numFmt w:val="bullet"/>
+      <w:lvlText w:val=""/>
+      <w:lvlJc w:val="left"/>
+      <w:pPr>
+        <w:tabs>
+          <w:tab w:val="num" w:pos="1440"/>
+        </w:tabs>
+        <w:ind w:left="1440" w:hanging="360"/>
+      </w:pPr>
+      <w:rPr>
+        <w:rFonts w:ascii="Symbol" w:hAnsi="Symbol" w:hint="default"/>
+      </w:rPr>
+    </w:lvl>
+  </w:abstractNum>
+  <w:abstractNum w:abstractNumId="6" w15:restartNumberingAfterBreak="0">
+    <w:nsid w:val="FFFFFF82"/>
+    <w:multiLevelType w:val="singleLevel"/>
+    <w:tmpl w:val="D09A3664"/>
+    <w:lvl w:ilvl="0">
+      <w:start w:val="1"/>
+      <w:numFmt w:val="bullet"/>
+      <w:lvlText w:val=""/>
+      <w:lvlJc w:val="left"/>
+      <w:pPr>
+        <w:tabs>
+          <w:tab w:val="num" w:pos="1080"/>
+        </w:tabs>
+        <w:ind w:left="1080" w:hanging="360"/>
+      </w:pPr>
+      <w:rPr>
+        <w:rFonts w:ascii="Symbol" w:hAnsi="Symbol" w:hint="default"/>
+      </w:rPr>
+    </w:lvl>
+  </w:abstractNum>
+  <w:abstractNum w:abstractNumId="7" w15:restartNumberingAfterBreak="0">
+    <w:nsid w:val="FFFFFF83"/>
+    <w:multiLevelType w:val="singleLevel"/>
+    <w:tmpl w:val="2936573C"/>
+    <w:lvl w:ilvl="0">
+      <w:start w:val="1"/>
+      <w:numFmt w:val="bullet"/>
+      <w:lvlText w:val=""/>
+      <w:lvlJc w:val="left"/>
+      <w:pPr>
+        <w:tabs>
+          <w:tab w:val="num" w:pos="720"/>
+        </w:tabs>
+        <w:ind w:left="720" w:hanging="360"/>
+      </w:pPr>
+      <w:rPr>
+        <w:rFonts w:ascii="Symbol" w:hAnsi="Symbol" w:hint="default"/>
+      </w:rPr>
+    </w:lvl>
+  </w:abstractNum>
+  <w:abstractNum w:abstractNumId="8" w15:restartNumberingAfterBreak="0">
+    <w:nsid w:val="FFFFFF88"/>
+    <w:multiLevelType w:val="singleLevel"/>
+    <w:tmpl w:val="3962B66A"/>
+    <w:lvl w:ilvl="0">
+      <w:start w:val="1"/>
+      <w:numFmt w:val="decimal"/>
+      <w:lvlText w:val="%1."/>
+      <w:lvlJc w:val="left"/>
+      <w:pPr>
+        <w:tabs>
+          <w:tab w:val="num" w:pos="360"/>
+        </w:tabs>
+        <w:ind w:left="360" w:hanging="360"/>
+      </w:pPr>
+    </w:lvl>
+  </w:abstractNum>
+  <w:abstractNum w:abstractNumId="9" w15:restartNumberingAfterBreak="0">
+    <w:nsid w:val="FFFFFF89"/>
+    <w:multiLevelType w:val="singleLevel"/>
+    <w:tmpl w:val="0E9E3336"/>
+    <w:lvl w:ilvl="0">
+      <w:start w:val="1"/>
+      <w:numFmt w:val="bullet"/>
+      <w:lvlText w:val=""/>
+      <w:lvlJc w:val="left"/>
+      <w:pPr>
+        <w:tabs>
+          <w:tab w:val="num" w:pos="360"/>
+        </w:tabs>
+        <w:ind w:left="360" w:hanging="360"/>
+      </w:pPr>
+      <w:rPr>
+        <w:rFonts w:ascii="Symbol" w:hAnsi="Symbol" w:hint="default"/>
+      </w:rPr>
+    </w:lvl>
+  </w:abstractNum>
+  <w:abstractNum w:abstractNumId="10" w15:restartNumberingAfterBreak="0">
+    <w:nsid w:val="170CD2DE"/>
+    <w:multiLevelType w:val="multilevel"/>
+    <w:tmpl w:val="DE0AC3AC"/>
+    <w:lvl w:ilvl="0">
+      <w:numFmt w:val="bullet"/>
+      <w:lvlText w:val=" "/>
+      <w:lvlJc w:val="left"/>
+      <w:pPr>
+        <w:tabs>
+          <w:tab w:val="num" w:pos="0"/>
+        </w:tabs>
+        <w:ind w:left="480" w:hanging="480"/>
+      </w:pPr>
+    </w:lvl>
+    <w:lvl w:ilvl="1">
+      <w:numFmt w:val="bullet"/>
+      <w:lvlText w:val=" "/>
+      <w:lvlJc w:val="left"/>
+      <w:pPr>
+        <w:tabs>
+          <w:tab w:val="num" w:pos="720"/>
+        </w:tabs>
+        <w:ind w:left="1200" w:hanging="480"/>
+      </w:pPr>
+    </w:lvl>
+    <w:lvl w:ilvl="2">
+      <w:numFmt w:val="bullet"/>
+      <w:lvlText w:val=" "/>
+      <w:lvlJc w:val="left"/>
+      <w:pPr>
+        <w:tabs>
+          <w:tab w:val="num" w:pos="1440"/>
+        </w:tabs>
+        <w:ind w:left="1920" w:hanging="480"/>
+      </w:pPr>
+    </w:lvl>
+    <w:lvl w:ilvl="3">
+      <w:numFmt w:val="bullet"/>
+      <w:lvlText w:val=" "/>
+      <w:lvlJc w:val="left"/>
+      <w:pPr>
+        <w:tabs>
+          <w:tab w:val="num" w:pos="2160"/>
+        </w:tabs>
+        <w:ind w:left="2640" w:hanging="480"/>
+      </w:pPr>
+    </w:lvl>
+    <w:lvl w:ilvl="4">
+      <w:numFmt w:val="bullet"/>
+      <w:lvlText w:val=" "/>
+      <w:lvlJc w:val="left"/>
+      <w:pPr>
+        <w:tabs>
+          <w:tab w:val="num" w:pos="2880"/>
+        </w:tabs>
+        <w:ind w:left="3360" w:hanging="480"/>
+      </w:pPr>
+    </w:lvl>
+    <w:lvl w:ilvl="5">
+      <w:numFmt w:val="bullet"/>
+      <w:lvlText w:val=" "/>
+      <w:lvlJc w:val="left"/>
+      <w:pPr>
+        <w:tabs>
+          <w:tab w:val="num" w:pos="3600"/>
+        </w:tabs>
+        <w:ind w:left="4080" w:hanging="480"/>
+      </w:pPr>
+    </w:lvl>
+    <w:lvl w:ilvl="6">
+      <w:numFmt w:val="bullet"/>
+      <w:lvlText w:val=" "/>
+      <w:lvlJc w:val="left"/>
+      <w:pPr>
+        <w:tabs>
+          <w:tab w:val="num" w:pos="4320"/>
+        </w:tabs>
+        <w:ind w:left="4800" w:hanging="480"/>
+      </w:pPr>
+    </w:lvl>
+    <w:lvl w:ilvl="7">
+      <w:numFmt w:val="bullet"/>
+      <w:lvlText w:val=" "/>
+      <w:lvlJc w:val="left"/>
+      <w:pPr>
+        <w:tabs>
+          <w:tab w:val="num" w:pos="5040"/>
+        </w:tabs>
+        <w:ind w:left="5520" w:hanging="480"/>
+      </w:pPr>
+    </w:lvl>
+    <w:lvl w:ilvl="8">
+      <w:numFmt w:val="bullet"/>
+      <w:lvlText w:val=" "/>
+      <w:lvlJc w:val="left"/>
+      <w:pPr>
+        <w:tabs>
+          <w:tab w:val="num" w:pos="5760"/>
+        </w:tabs>
+        <w:ind w:left="6240" w:hanging="480"/>
+      </w:pPr>
+    </w:lvl>
+  </w:abstractNum>
+  <w:num w:numId="1" w16cid:durableId="1970938602">
+    <w:abstractNumId w:val="10"/>
+  </w:num>
+  <w:num w:numId="2" w16cid:durableId="1683511395">
+    <w:abstractNumId w:val="0"/>
+  </w:num>
+  <w:num w:numId="3" w16cid:durableId="1836796923">
+    <w:abstractNumId w:val="1"/>
+  </w:num>
+  <w:num w:numId="4" w16cid:durableId="1940915451">
+    <w:abstractNumId w:val="2"/>
+  </w:num>
+  <w:num w:numId="5" w16cid:durableId="1054818886">
+    <w:abstractNumId w:val="3"/>
+  </w:num>
+  <w:num w:numId="6" w16cid:durableId="1456949482">
+    <w:abstractNumId w:val="8"/>
+  </w:num>
+  <w:num w:numId="7" w16cid:durableId="622930086">
+    <w:abstractNumId w:val="4"/>
+  </w:num>
+  <w:num w:numId="8" w16cid:durableId="727916640">
+    <w:abstractNumId w:val="5"/>
+  </w:num>
+  <w:num w:numId="9" w16cid:durableId="365451433">
+    <w:abstractNumId w:val="6"/>
+  </w:num>
+  <w:num w:numId="10" w16cid:durableId="78983884">
+    <w:abstractNumId w:val="7"/>
+  </w:num>
+  <w:num w:numId="11" w16cid:durableId="625041023">
+    <w:abstractNumId w:val="9"/>
+  </w:num>
+</w:numbering>
 </file>
 
 <file path=word/styles.xml><?xml version="1.0" encoding="utf-8"?>
@@ -3761,20 +4185,14 @@
         <w:lang w:val="en-US" w:eastAsia="en-US" w:bidi="ar-SA"/>
       </w:rPr>
     </w:rPrDefault>
-    <w:pPrDefault/>
+    <w:pPrDefault>
+      <w:pPr>
+        <w:spacing w:after="200"/>
+      </w:pPr>
+    </w:pPrDefault>
   </w:docDefaults>
-  <w:latentStyles w:defLockedState="0" w:defUIPriority="99" w:defSemiHidden="0" w:defUnhideWhenUsed="0" w:defQFormat="0" w:count="376">
-    <w:lsdException w:name="Normal" w:uiPriority="0" w:qFormat="1"/>
-    <w:lsdException w:name="heading 1" w:uiPriority="9" w:qFormat="1"/>
-    <w:lsdException w:name="heading 2" w:semiHidden="1" w:uiPriority="9" w:unhideWhenUsed="1" w:qFormat="1"/>
-    <w:lsdException w:name="heading 3" w:semiHidden="1" w:uiPriority="9" w:unhideWhenUsed="1" w:qFormat="1"/>
-    <w:lsdException w:name="heading 4" w:semiHidden="1" w:uiPriority="9" w:unhideWhenUsed="1" w:qFormat="1"/>
-    <w:lsdException w:name="heading 5" w:semiHidden="1" w:uiPriority="9" w:unhideWhenUsed="1" w:qFormat="1"/>
-    <w:lsdException w:name="heading 6" w:semiHidden="1" w:uiPriority="9" w:unhideWhenUsed="1" w:qFormat="1"/>
-    <w:lsdException w:name="heading 7" w:semiHidden="1" w:uiPriority="9" w:unhideWhenUsed="1" w:qFormat="1"/>
-    <w:lsdException w:name="heading 8" w:semiHidden="1" w:uiPriority="9" w:unhideWhenUsed="1" w:qFormat="1"/>
-    <w:lsdException w:name="heading 9" w:semiHidden="1" w:uiPriority="9" w:unhideWhenUsed="1" w:qFormat="1"/>
-    <w:lsdException w:name="index 1" w:semiHidden="1" w:unhideWhenUsed="1"/>
+  <w:latentStyles w:defLockedState="0" w:defUIPriority="0" w:defSemiHidden="0" w:defUnhideWhenUsed="0" w:defQFormat="0" w:count="376">
+    <w:lsdException w:name="heading 5" w:semiHidden="1" w:unhideWhenUsed="1"/>
     <w:lsdException w:name="index 2" w:semiHidden="1" w:unhideWhenUsed="1"/>
     <w:lsdException w:name="index 3" w:semiHidden="1" w:unhideWhenUsed="1"/>
     <w:lsdException w:name="index 4" w:semiHidden="1" w:unhideWhenUsed="1"/>
@@ -3783,26 +4201,26 @@
     <w:lsdException w:name="index 7" w:semiHidden="1" w:unhideWhenUsed="1"/>
     <w:lsdException w:name="index 8" w:semiHidden="1" w:unhideWhenUsed="1"/>
     <w:lsdException w:name="index 9" w:semiHidden="1" w:unhideWhenUsed="1"/>
-    <w:lsdException w:name="toc 1" w:semiHidden="1" w:uiPriority="39" w:unhideWhenUsed="1"/>
-    <w:lsdException w:name="toc 2" w:semiHidden="1" w:uiPriority="39" w:unhideWhenUsed="1"/>
-    <w:lsdException w:name="toc 3" w:semiHidden="1" w:uiPriority="39" w:unhideWhenUsed="1"/>
-    <w:lsdException w:name="toc 4" w:semiHidden="1" w:uiPriority="39" w:unhideWhenUsed="1"/>
-    <w:lsdException w:name="toc 5" w:semiHidden="1" w:uiPriority="39" w:unhideWhenUsed="1"/>
-    <w:lsdException w:name="toc 6" w:semiHidden="1" w:uiPriority="39" w:unhideWhenUsed="1"/>
-    <w:lsdException w:name="toc 7" w:semiHidden="1" w:uiPriority="39" w:unhideWhenUsed="1"/>
-    <w:lsdException w:name="toc 8" w:semiHidden="1" w:uiPriority="39" w:unhideWhenUsed="1"/>
-    <w:lsdException w:name="toc 9" w:semiHidden="1" w:uiPriority="39" w:unhideWhenUsed="1"/>
+    <w:lsdException w:name="toc 1" w:semiHidden="1" w:unhideWhenUsed="1"/>
+    <w:lsdException w:name="toc 2" w:semiHidden="1" w:unhideWhenUsed="1"/>
+    <w:lsdException w:name="toc 3" w:semiHidden="1" w:unhideWhenUsed="1"/>
+    <w:lsdException w:name="toc 4" w:semiHidden="1" w:unhideWhenUsed="1"/>
+    <w:lsdException w:name="toc 5" w:semiHidden="1" w:unhideWhenUsed="1"/>
+    <w:lsdException w:name="toc 6" w:semiHidden="1" w:unhideWhenUsed="1"/>
+    <w:lsdException w:name="toc 7" w:semiHidden="1" w:unhideWhenUsed="1"/>
+    <w:lsdException w:name="toc 8" w:semiHidden="1" w:unhideWhenUsed="1"/>
+    <w:lsdException w:name="toc 9" w:semiHidden="1" w:unhideWhenUsed="1"/>
     <w:lsdException w:name="Normal Indent" w:semiHidden="1" w:unhideWhenUsed="1"/>
-    <w:lsdException w:name="footnote text" w:semiHidden="1" w:unhideWhenUsed="1"/>
+    <w:lsdException w:name="footnote text" w:semiHidden="1" w:uiPriority="99" w:unhideWhenUsed="1"/>
     <w:lsdException w:name="annotation text" w:semiHidden="1" w:unhideWhenUsed="1"/>
     <w:lsdException w:name="header" w:semiHidden="1" w:unhideWhenUsed="1"/>
     <w:lsdException w:name="footer" w:semiHidden="1" w:unhideWhenUsed="1"/>
     <w:lsdException w:name="index heading" w:semiHidden="1" w:unhideWhenUsed="1"/>
-    <w:lsdException w:name="caption" w:semiHidden="1" w:uiPriority="35" w:unhideWhenUsed="1" w:qFormat="1"/>
+    <w:lsdException w:name="caption" w:semiHidden="1" w:unhideWhenUsed="1"/>
     <w:lsdException w:name="table of figures" w:semiHidden="1" w:unhideWhenUsed="1"/>
     <w:lsdException w:name="envelope address" w:semiHidden="1" w:unhideWhenUsed="1"/>
     <w:lsdException w:name="envelope return" w:semiHidden="1" w:unhideWhenUsed="1"/>
-    <w:lsdException w:name="footnote reference" w:semiHidden="1" w:unhideWhenUsed="1"/>
+    <w:lsdException w:name="footnote reference" w:semiHidden="1" w:uiPriority="99" w:unhideWhenUsed="1"/>
     <w:lsdException w:name="annotation reference" w:semiHidden="1" w:unhideWhenUsed="1"/>
     <w:lsdException w:name="line number" w:semiHidden="1" w:unhideWhenUsed="1"/>
     <w:lsdException w:name="page number" w:semiHidden="1" w:unhideWhenUsed="1"/>
@@ -3817,19 +4235,16 @@
     <w:lsdException w:name="List 2" w:semiHidden="1" w:unhideWhenUsed="1"/>
     <w:lsdException w:name="List 3" w:semiHidden="1" w:unhideWhenUsed="1"/>
     <w:lsdException w:name="List 4" w:semiHidden="1" w:unhideWhenUsed="1"/>
-    <w:lsdException w:name="List 5" w:semiHidden="1" w:unhideWhenUsed="1"/>
     <w:lsdException w:name="List Bullet 2" w:semiHidden="1" w:unhideWhenUsed="1"/>
     <w:lsdException w:name="List Bullet 3" w:semiHidden="1" w:unhideWhenUsed="1"/>
-    <w:lsdException w:name="List Bullet 4" w:semiHidden="1" w:unhideWhenUsed="1"/>
-    <w:lsdException w:name="List Bullet 5" w:semiHidden="1" w:unhideWhenUsed="1"/>
     <w:lsdException w:name="List Number 2" w:semiHidden="1" w:unhideWhenUsed="1"/>
     <w:lsdException w:name="List Number 3" w:semiHidden="1" w:unhideWhenUsed="1"/>
     <w:lsdException w:name="List Number 4" w:semiHidden="1" w:unhideWhenUsed="1"/>
     <w:lsdException w:name="List Number 5" w:semiHidden="1" w:unhideWhenUsed="1"/>
-    <w:lsdException w:name="Title" w:uiPriority="10" w:qFormat="1"/>
+    <w:lsdException w:name="Title" w:uiPriority="10"/>
     <w:lsdException w:name="Closing" w:semiHidden="1" w:unhideWhenUsed="1"/>
     <w:lsdException w:name="Signature" w:semiHidden="1" w:unhideWhenUsed="1"/>
-    <w:lsdException w:name="Default Paragraph Font" w:semiHidden="1" w:uiPriority="1" w:unhideWhenUsed="1"/>
+    <w:lsdException w:name="Default Paragraph Font" w:semiHidden="1" w:unhideWhenUsed="1"/>
     <w:lsdException w:name="Body Text" w:semiHidden="1" w:unhideWhenUsed="1"/>
     <w:lsdException w:name="Body Text Indent" w:semiHidden="1" w:unhideWhenUsed="1"/>
     <w:lsdException w:name="List Continue" w:semiHidden="1" w:unhideWhenUsed="1"/>
@@ -3838,21 +4253,15 @@
     <w:lsdException w:name="List Continue 4" w:semiHidden="1" w:unhideWhenUsed="1"/>
     <w:lsdException w:name="List Continue 5" w:semiHidden="1" w:unhideWhenUsed="1"/>
     <w:lsdException w:name="Message Header" w:semiHidden="1" w:unhideWhenUsed="1"/>
-    <w:lsdException w:name="Subtitle" w:uiPriority="11" w:qFormat="1"/>
+    <w:lsdException w:name="Subtitle" w:uiPriority="11"/>
     <w:lsdException w:name="Salutation" w:semiHidden="1" w:unhideWhenUsed="1"/>
     <w:lsdException w:name="Date" w:semiHidden="1" w:unhideWhenUsed="1"/>
     <w:lsdException w:name="Body Text First Indent" w:semiHidden="1" w:unhideWhenUsed="1"/>
-    <w:lsdException w:name="Body Text First Indent 2" w:semiHidden="1" w:unhideWhenUsed="1"/>
-    <w:lsdException w:name="Note Heading" w:semiHidden="1" w:unhideWhenUsed="1"/>
-    <w:lsdException w:name="Body Text 2" w:semiHidden="1" w:unhideWhenUsed="1"/>
-    <w:lsdException w:name="Body Text 3" w:semiHidden="1" w:unhideWhenUsed="1"/>
     <w:lsdException w:name="Body Text Indent 2" w:semiHidden="1" w:unhideWhenUsed="1"/>
     <w:lsdException w:name="Body Text Indent 3" w:semiHidden="1" w:unhideWhenUsed="1"/>
     <w:lsdException w:name="Block Text" w:semiHidden="1" w:unhideWhenUsed="1"/>
     <w:lsdException w:name="Hyperlink" w:semiHidden="1" w:unhideWhenUsed="1"/>
     <w:lsdException w:name="FollowedHyperlink" w:semiHidden="1" w:unhideWhenUsed="1"/>
-    <w:lsdException w:name="Strong" w:uiPriority="22" w:qFormat="1"/>
-    <w:lsdException w:name="Emphasis" w:uiPriority="20" w:qFormat="1"/>
     <w:lsdException w:name="Document Map" w:semiHidden="1" w:unhideWhenUsed="1"/>
     <w:lsdException w:name="Plain Text" w:semiHidden="1" w:unhideWhenUsed="1"/>
     <w:lsdException w:name="E-mail Signature" w:semiHidden="1" w:unhideWhenUsed="1"/>
@@ -3918,128 +4327,102 @@
     <w:lsdException w:name="Table Web 2" w:semiHidden="1" w:unhideWhenUsed="1"/>
     <w:lsdException w:name="Table Web 3" w:semiHidden="1" w:unhideWhenUsed="1"/>
     <w:lsdException w:name="Balloon Text" w:semiHidden="1" w:unhideWhenUsed="1"/>
-    <w:lsdException w:name="Table Grid" w:uiPriority="39"/>
     <w:lsdException w:name="Table Theme" w:semiHidden="1" w:unhideWhenUsed="1"/>
     <w:lsdException w:name="Placeholder Text" w:semiHidden="1"/>
-    <w:lsdException w:name="No Spacing" w:uiPriority="1" w:qFormat="1"/>
-    <w:lsdException w:name="Light Shading" w:uiPriority="60"/>
-    <w:lsdException w:name="Light List" w:uiPriority="61"/>
-    <w:lsdException w:name="Light Grid" w:uiPriority="62"/>
-    <w:lsdException w:name="Medium Shading 1" w:uiPriority="63"/>
-    <w:lsdException w:name="Medium Shading 2" w:uiPriority="64"/>
-    <w:lsdException w:name="Medium List 1" w:uiPriority="65"/>
-    <w:lsdException w:name="Medium List 2" w:uiPriority="66"/>
-    <w:lsdException w:name="Medium Grid 1" w:uiPriority="67"/>
-    <w:lsdException w:name="Medium Grid 2" w:uiPriority="68"/>
-    <w:lsdException w:name="Medium Grid 3" w:uiPriority="69"/>
-    <w:lsdException w:name="Dark List" w:uiPriority="70"/>
-    <w:lsdException w:name="Colorful Shading" w:uiPriority="71"/>
-    <w:lsdException w:name="Colorful List" w:uiPriority="72"/>
-    <w:lsdException w:name="Colorful Grid" w:uiPriority="73"/>
-    <w:lsdException w:name="Light Shading Accent 1" w:uiPriority="60"/>
-    <w:lsdException w:name="Light List Accent 1" w:uiPriority="61"/>
-    <w:lsdException w:name="Light Grid Accent 1" w:uiPriority="62"/>
-    <w:lsdException w:name="Medium Shading 1 Accent 1" w:uiPriority="63"/>
-    <w:lsdException w:name="Medium Shading 2 Accent 1" w:uiPriority="64"/>
-    <w:lsdException w:name="Medium List 1 Accent 1" w:uiPriority="65"/>
+    <w:lsdException w:name="Light Shading"/>
+    <w:lsdException w:name="Light List"/>
+    <w:lsdException w:name="Medium Grid 3"/>
+    <w:lsdException w:name="Dark List"/>
+    <w:lsdException w:name="Colorful Shading"/>
+    <w:lsdException w:name="Colorful List"/>
+    <w:lsdException w:name="Colorful Grid"/>
+    <w:lsdException w:name="Light Shading Accent 1"/>
+    <w:lsdException w:name="Light List Accent 1"/>
+    <w:lsdException w:name="Light Grid Accent 1"/>
+    <w:lsdException w:name="Medium Shading 1 Accent 1"/>
+    <w:lsdException w:name="Medium Shading 2 Accent 1"/>
+    <w:lsdException w:name="Medium List 1 Accent 1"/>
     <w:lsdException w:name="Revision" w:semiHidden="1"/>
-    <w:lsdException w:name="List Paragraph" w:uiPriority="34" w:qFormat="1"/>
-    <w:lsdException w:name="Quote" w:uiPriority="29" w:qFormat="1"/>
-    <w:lsdException w:name="Intense Quote" w:uiPriority="30" w:qFormat="1"/>
-    <w:lsdException w:name="Medium List 2 Accent 1" w:uiPriority="66"/>
-    <w:lsdException w:name="Medium Grid 1 Accent 1" w:uiPriority="67"/>
-    <w:lsdException w:name="Medium Grid 2 Accent 1" w:uiPriority="68"/>
-    <w:lsdException w:name="Medium Grid 3 Accent 1" w:uiPriority="69"/>
-    <w:lsdException w:name="Dark List Accent 1" w:uiPriority="70"/>
-    <w:lsdException w:name="Colorful Shading Accent 1" w:uiPriority="71"/>
-    <w:lsdException w:name="Colorful List Accent 1" w:uiPriority="72"/>
-    <w:lsdException w:name="Colorful Grid Accent 1" w:uiPriority="73"/>
-    <w:lsdException w:name="Light Shading Accent 2" w:uiPriority="60"/>
-    <w:lsdException w:name="Light List Accent 2" w:uiPriority="61"/>
-    <w:lsdException w:name="Light Grid Accent 2" w:uiPriority="62"/>
-    <w:lsdException w:name="Medium Shading 1 Accent 2" w:uiPriority="63"/>
-    <w:lsdException w:name="Medium Shading 2 Accent 2" w:uiPriority="64"/>
-    <w:lsdException w:name="Medium List 1 Accent 2" w:uiPriority="65"/>
-    <w:lsdException w:name="Medium List 2 Accent 2" w:uiPriority="66"/>
-    <w:lsdException w:name="Medium Grid 1 Accent 2" w:uiPriority="67"/>
-    <w:lsdException w:name="Medium Grid 2 Accent 2" w:uiPriority="68"/>
-    <w:lsdException w:name="Medium Grid 3 Accent 2" w:uiPriority="69"/>
-    <w:lsdException w:name="Dark List Accent 2" w:uiPriority="70"/>
-    <w:lsdException w:name="Colorful Shading Accent 2" w:uiPriority="71"/>
-    <w:lsdException w:name="Colorful List Accent 2" w:uiPriority="72"/>
-    <w:lsdException w:name="Colorful Grid Accent 2" w:uiPriority="73"/>
-    <w:lsdException w:name="Light Shading Accent 3" w:uiPriority="60"/>
-    <w:lsdException w:name="Light List Accent 3" w:uiPriority="61"/>
-    <w:lsdException w:name="Light Grid Accent 3" w:uiPriority="62"/>
-    <w:lsdException w:name="Medium Shading 1 Accent 3" w:uiPriority="63"/>
-    <w:lsdException w:name="Medium Shading 2 Accent 3" w:uiPriority="64"/>
-    <w:lsdException w:name="Medium List 1 Accent 3" w:uiPriority="65"/>
-    <w:lsdException w:name="Medium List 2 Accent 3" w:uiPriority="66"/>
-    <w:lsdException w:name="Medium Grid 1 Accent 3" w:uiPriority="67"/>
-    <w:lsdException w:name="Medium Grid 2 Accent 3" w:uiPriority="68"/>
-    <w:lsdException w:name="Medium Grid 3 Accent 3" w:uiPriority="69"/>
-    <w:lsdException w:name="Dark List Accent 3" w:uiPriority="70"/>
-    <w:lsdException w:name="Colorful Shading Accent 3" w:uiPriority="71"/>
-    <w:lsdException w:name="Colorful List Accent 3" w:uiPriority="72"/>
-    <w:lsdException w:name="Colorful Grid Accent 3" w:uiPriority="73"/>
-    <w:lsdException w:name="Light Shading Accent 4" w:uiPriority="60"/>
-    <w:lsdException w:name="Light List Accent 4" w:uiPriority="61"/>
-    <w:lsdException w:name="Light Grid Accent 4" w:uiPriority="62"/>
-    <w:lsdException w:name="Medium Shading 1 Accent 4" w:uiPriority="63"/>
-    <w:lsdException w:name="Medium Shading 2 Accent 4" w:uiPriority="64"/>
-    <w:lsdException w:name="Medium List 1 Accent 4" w:uiPriority="65"/>
-    <w:lsdException w:name="Medium List 2 Accent 4" w:uiPriority="66"/>
-    <w:lsdException w:name="Medium Grid 1 Accent 4" w:uiPriority="67"/>
-    <w:lsdException w:name="Medium Grid 2 Accent 4" w:uiPriority="68"/>
-    <w:lsdException w:name="Medium Grid 3 Accent 4" w:uiPriority="69"/>
-    <w:lsdException w:name="Dark List Accent 4" w:uiPriority="70"/>
-    <w:lsdException w:name="Colorful Shading Accent 4" w:uiPriority="71"/>
-    <w:lsdException w:name="Colorful List Accent 4" w:uiPriority="72"/>
-    <w:lsdException w:name="Colorful Grid Accent 4" w:uiPriority="73"/>
-    <w:lsdException w:name="Light Shading Accent 5" w:uiPriority="60"/>
-    <w:lsdException w:name="Light List Accent 5" w:uiPriority="61"/>
-    <w:lsdException w:name="Light Grid Accent 5" w:uiPriority="62"/>
-    <w:lsdException w:name="Medium Shading 1 Accent 5" w:uiPriority="63"/>
-    <w:lsdException w:name="Medium Shading 2 Accent 5" w:uiPriority="64"/>
-    <w:lsdException w:name="Medium List 1 Accent 5" w:uiPriority="65"/>
-    <w:lsdException w:name="Medium List 2 Accent 5" w:uiPriority="66"/>
-    <w:lsdException w:name="Medium Grid 1 Accent 5" w:uiPriority="67"/>
-    <w:lsdException w:name="Medium Grid 2 Accent 5" w:uiPriority="68"/>
-    <w:lsdException w:name="Medium Grid 3 Accent 5" w:uiPriority="69"/>
-    <w:lsdException w:name="Dark List Accent 5" w:uiPriority="70"/>
-    <w:lsdException w:name="Colorful Shading Accent 5" w:uiPriority="71"/>
-    <w:lsdException w:name="Colorful List Accent 5" w:uiPriority="72"/>
-    <w:lsdException w:name="Colorful Grid Accent 5" w:uiPriority="73"/>
-    <w:lsdException w:name="Light Shading Accent 6" w:uiPriority="60"/>
-    <w:lsdException w:name="Light List Accent 6" w:uiPriority="61"/>
-    <w:lsdException w:name="Light Grid Accent 6" w:uiPriority="62"/>
-    <w:lsdException w:name="Medium Shading 1 Accent 6" w:uiPriority="63"/>
-    <w:lsdException w:name="Medium Shading 2 Accent 6" w:uiPriority="64"/>
-    <w:lsdException w:name="Medium List 1 Accent 6" w:uiPriority="65"/>
-    <w:lsdException w:name="Medium List 2 Accent 6" w:uiPriority="66"/>
-    <w:lsdException w:name="Medium Grid 1 Accent 6" w:uiPriority="67"/>
-    <w:lsdException w:name="Medium Grid 2 Accent 6" w:uiPriority="68"/>
-    <w:lsdException w:name="Medium Grid 3 Accent 6" w:uiPriority="69"/>
-    <w:lsdException w:name="Dark List Accent 6" w:uiPriority="70"/>
-    <w:lsdException w:name="Colorful Shading Accent 6" w:uiPriority="71"/>
-    <w:lsdException w:name="Colorful List Accent 6" w:uiPriority="72"/>
-    <w:lsdException w:name="Colorful Grid Accent 6" w:uiPriority="73"/>
-    <w:lsdException w:name="Subtle Emphasis" w:uiPriority="19" w:qFormat="1"/>
-    <w:lsdException w:name="Intense Emphasis" w:uiPriority="21" w:qFormat="1"/>
-    <w:lsdException w:name="Subtle Reference" w:uiPriority="31" w:qFormat="1"/>
-    <w:lsdException w:name="Intense Reference" w:uiPriority="32" w:qFormat="1"/>
-    <w:lsdException w:name="Book Title" w:uiPriority="33" w:qFormat="1"/>
-    <w:lsdException w:name="Bibliography" w:semiHidden="1" w:uiPriority="37" w:unhideWhenUsed="1"/>
-    <w:lsdException w:name="TOC Heading" w:semiHidden="1" w:uiPriority="39" w:unhideWhenUsed="1" w:qFormat="1"/>
-    <w:lsdException w:name="Plain Table 1" w:uiPriority="41"/>
-    <w:lsdException w:name="Plain Table 2" w:uiPriority="42"/>
-    <w:lsdException w:name="Plain Table 3" w:uiPriority="43"/>
-    <w:lsdException w:name="Plain Table 4" w:uiPriority="44"/>
-    <w:lsdException w:name="Plain Table 5" w:uiPriority="45"/>
-    <w:lsdException w:name="Grid Table Light" w:uiPriority="40"/>
-    <w:lsdException w:name="Grid Table 1 Light" w:uiPriority="46"/>
-    <w:lsdException w:name="Grid Table 2" w:uiPriority="47"/>
-    <w:lsdException w:name="Grid Table 3" w:uiPriority="48"/>
+    <w:lsdException w:name="Medium List 2 Accent 1"/>
+    <w:lsdException w:name="Medium Grid 1 Accent 1"/>
+    <w:lsdException w:name="Medium Grid 2 Accent 1"/>
+    <w:lsdException w:name="Medium Grid 3 Accent 1"/>
+    <w:lsdException w:name="Dark List Accent 1"/>
+    <w:lsdException w:name="Colorful Shading Accent 1"/>
+    <w:lsdException w:name="Colorful List Accent 1"/>
+    <w:lsdException w:name="Colorful Grid Accent 1"/>
+    <w:lsdException w:name="Light Shading Accent 2"/>
+    <w:lsdException w:name="Light List Accent 2"/>
+    <w:lsdException w:name="Light Grid Accent 2"/>
+    <w:lsdException w:name="Medium Shading 1 Accent 2"/>
+    <w:lsdException w:name="Medium Shading 2 Accent 2"/>
+    <w:lsdException w:name="Medium List 1 Accent 2"/>
+    <w:lsdException w:name="Medium List 2 Accent 2"/>
+    <w:lsdException w:name="Medium Grid 1 Accent 2"/>
+    <w:lsdException w:name="Medium Grid 2 Accent 2"/>
+    <w:lsdException w:name="Medium Grid 3 Accent 2"/>
+    <w:lsdException w:name="Dark List Accent 2"/>
+    <w:lsdException w:name="Colorful Shading Accent 2"/>
+    <w:lsdException w:name="Colorful List Accent 2"/>
+    <w:lsdException w:name="Colorful Grid Accent 2"/>
+    <w:lsdException w:name="Light Shading Accent 3"/>
+    <w:lsdException w:name="Light List Accent 3"/>
+    <w:lsdException w:name="Light Grid Accent 3"/>
+    <w:lsdException w:name="Medium Shading 1 Accent 3"/>
+    <w:lsdException w:name="Medium Shading 2 Accent 3"/>
+    <w:lsdException w:name="Medium List 1 Accent 3"/>
+    <w:lsdException w:name="Medium List 2 Accent 3"/>
+    <w:lsdException w:name="Medium Grid 1 Accent 3"/>
+    <w:lsdException w:name="Medium Grid 2 Accent 3"/>
+    <w:lsdException w:name="Medium Grid 3 Accent 3"/>
+    <w:lsdException w:name="Dark List Accent 3"/>
+    <w:lsdException w:name="Colorful Shading Accent 3"/>
+    <w:lsdException w:name="Colorful List Accent 3"/>
+    <w:lsdException w:name="Colorful Grid Accent 3"/>
+    <w:lsdException w:name="Light Shading Accent 4"/>
+    <w:lsdException w:name="Light List Accent 4"/>
+    <w:lsdException w:name="Light Grid Accent 4"/>
+    <w:lsdException w:name="Medium Shading 1 Accent 4"/>
+    <w:lsdException w:name="Medium Shading 2 Accent 4"/>
+    <w:lsdException w:name="Medium List 1 Accent 4"/>
+    <w:lsdException w:name="Medium List 2 Accent 4"/>
+    <w:lsdException w:name="Medium Grid 1 Accent 4"/>
+    <w:lsdException w:name="Medium Grid 2 Accent 4"/>
+    <w:lsdException w:name="Medium Grid 3 Accent 4"/>
+    <w:lsdException w:name="Dark List Accent 4"/>
+    <w:lsdException w:name="Colorful Shading Accent 4"/>
+    <w:lsdException w:name="Colorful List Accent 4"/>
+    <w:lsdException w:name="Colorful Grid Accent 4"/>
+    <w:lsdException w:name="Light Shading Accent 5"/>
+    <w:lsdException w:name="Light List Accent 5"/>
+    <w:lsdException w:name="Light Grid Accent 5"/>
+    <w:lsdException w:name="Medium Shading 1 Accent 5"/>
+    <w:lsdException w:name="Medium Shading 2 Accent 5"/>
+    <w:lsdException w:name="Medium List 1 Accent 5"/>
+    <w:lsdException w:name="Medium List 2 Accent 5"/>
+    <w:lsdException w:name="Medium Grid 1 Accent 5"/>
+    <w:lsdException w:name="Medium Grid 2 Accent 5"/>
+    <w:lsdException w:name="Medium Grid 3 Accent 5"/>
+    <w:lsdException w:name="Dark List Accent 5"/>
+    <w:lsdException w:name="Colorful Shading Accent 5"/>
+    <w:lsdException w:name="Colorful List Accent 5"/>
+    <w:lsdException w:name="Colorful Grid Accent 5"/>
+    <w:lsdException w:name="Light Shading Accent 6"/>
+    <w:lsdException w:name="Light List Accent 6"/>
+    <w:lsdException w:name="Light Grid Accent 6"/>
+    <w:lsdException w:name="Medium Shading 1 Accent 6"/>
+    <w:lsdException w:name="Medium Shading 2 Accent 6"/>
+    <w:lsdException w:name="Medium List 1 Accent 6"/>
+    <w:lsdException w:name="Medium List 2 Accent 6"/>
+    <w:lsdException w:name="Medium Grid 1 Accent 6"/>
+    <w:lsdException w:name="Medium Grid 2 Accent 6"/>
+    <w:lsdException w:name="Medium Grid 3 Accent 6"/>
+    <w:lsdException w:name="Dark List Accent 6"/>
+    <w:lsdException w:name="Colorful Shading Accent 6"/>
+    <w:lsdException w:name="Colorful List Accent 6"/>
+    <w:lsdException w:name="Colorful Grid Accent 6"/>
+    <w:lsdException w:name="Bibliography" w:semiHidden="1" w:unhideWhenUsed="1"/>
+    <w:lsdException w:name="TOC Heading" w:semiHidden="1" w:unhideWhenUsed="1"/>
     <w:lsdException w:name="Grid Table 4" w:uiPriority="49"/>
     <w:lsdException w:name="Grid Table 5 Dark" w:uiPriority="50"/>
     <w:lsdException w:name="Grid Table 6 Colorful" w:uiPriority="51"/>
@@ -4135,11 +4518,11 @@
     <w:lsdException w:name="List Table 5 Dark Accent 6" w:uiPriority="50"/>
     <w:lsdException w:name="List Table 6 Colorful Accent 6" w:uiPriority="51"/>
     <w:lsdException w:name="List Table 7 Colorful Accent 6" w:uiPriority="52"/>
-    <w:lsdException w:name="Mention" w:semiHidden="1" w:unhideWhenUsed="1"/>
-    <w:lsdException w:name="Smart Hyperlink" w:semiHidden="1" w:unhideWhenUsed="1"/>
-    <w:lsdException w:name="Hashtag" w:semiHidden="1" w:unhideWhenUsed="1"/>
-    <w:lsdException w:name="Unresolved Mention" w:semiHidden="1" w:unhideWhenUsed="1"/>
-    <w:lsdException w:name="Smart Link" w:semiHidden="1" w:unhideWhenUsed="1"/>
+    <w:lsdException w:name="Mention" w:semiHidden="1" w:uiPriority="99" w:unhideWhenUsed="1"/>
+    <w:lsdException w:name="Smart Hyperlink" w:semiHidden="1" w:uiPriority="99" w:unhideWhenUsed="1"/>
+    <w:lsdException w:name="Hashtag" w:semiHidden="1" w:uiPriority="99" w:unhideWhenUsed="1"/>
+    <w:lsdException w:name="Unresolved Mention" w:semiHidden="1" w:uiPriority="99" w:unhideWhenUsed="1"/>
+    <w:lsdException w:name="Smart Link" w:semiHidden="1" w:uiPriority="99" w:unhideWhenUsed="1"/>
   </w:latentStyles>
   <w:style w:type="paragraph" w:default="1" w:styleId="Normal">
     <w:name w:val="Normal"/>
@@ -4148,20 +4531,21 @@
   <w:style w:type="paragraph" w:styleId="Heading1">
     <w:name w:val="heading 1"/>
     <w:basedOn w:val="Normal"/>
-    <w:next w:val="Normal"/>
+    <w:next w:val="BodyText"/>
     <w:link w:val="Heading1Char"/>
     <w:uiPriority w:val="9"/>
     <w:qFormat/>
-    <w:rsid w:val="002B1154"/>
     <w:pPr>
       <w:keepNext/>
       <w:keepLines/>
-      <w:spacing w:before="240"/>
+      <w:spacing w:before="480" w:after="0"/>
       <w:outlineLvl w:val="0"/>
     </w:pPr>
     <w:rPr>
       <w:rFonts w:asciiTheme="majorHAnsi" w:eastAsiaTheme="majorEastAsia" w:hAnsiTheme="majorHAnsi" w:cstheme="majorBidi"/>
-      <w:color w:val="2F5496" w:themeColor="accent1" w:themeShade="BF"/>
+      <w:b/>
+      <w:bCs/>
+      <w:color w:val="4F81BD" w:themeColor="accent1"/>
       <w:sz w:val="32"/>
       <w:szCs w:val="32"/>
     </w:rPr>
@@ -4169,23 +4553,154 @@
   <w:style w:type="paragraph" w:styleId="Heading2">
     <w:name w:val="heading 2"/>
     <w:basedOn w:val="Normal"/>
-    <w:next w:val="Normal"/>
-    <w:link w:val="Heading2Char"/>
+    <w:next w:val="BodyText"/>
     <w:uiPriority w:val="9"/>
     <w:unhideWhenUsed/>
     <w:qFormat/>
-    <w:rsid w:val="00F03459"/>
     <w:pPr>
       <w:keepNext/>
       <w:keepLines/>
-      <w:spacing w:before="40"/>
+      <w:spacing w:before="200" w:after="0"/>
       <w:outlineLvl w:val="1"/>
     </w:pPr>
     <w:rPr>
       <w:rFonts w:asciiTheme="majorHAnsi" w:eastAsiaTheme="majorEastAsia" w:hAnsiTheme="majorHAnsi" w:cstheme="majorBidi"/>
-      <w:color w:val="2F5496" w:themeColor="accent1" w:themeShade="BF"/>
-      <w:sz w:val="26"/>
-      <w:szCs w:val="26"/>
+      <w:b/>
+      <w:bCs/>
+      <w:color w:val="4F81BD" w:themeColor="accent1"/>
+      <w:sz w:val="28"/>
+      <w:szCs w:val="28"/>
+    </w:rPr>
+  </w:style>
+  <w:style w:type="paragraph" w:styleId="Heading3">
+    <w:name w:val="heading 3"/>
+    <w:basedOn w:val="Normal"/>
+    <w:next w:val="BodyText"/>
+    <w:uiPriority w:val="9"/>
+    <w:unhideWhenUsed/>
+    <w:qFormat/>
+    <w:pPr>
+      <w:keepNext/>
+      <w:keepLines/>
+      <w:spacing w:before="200" w:after="0"/>
+      <w:outlineLvl w:val="2"/>
+    </w:pPr>
+    <w:rPr>
+      <w:rFonts w:asciiTheme="majorHAnsi" w:eastAsiaTheme="majorEastAsia" w:hAnsiTheme="majorHAnsi" w:cstheme="majorBidi"/>
+      <w:b/>
+      <w:bCs/>
+      <w:color w:val="4F81BD" w:themeColor="accent1"/>
+    </w:rPr>
+  </w:style>
+  <w:style w:type="paragraph" w:styleId="Heading4">
+    <w:name w:val="heading 4"/>
+    <w:basedOn w:val="Normal"/>
+    <w:next w:val="BodyText"/>
+    <w:uiPriority w:val="9"/>
+    <w:unhideWhenUsed/>
+    <w:qFormat/>
+    <w:pPr>
+      <w:keepNext/>
+      <w:keepLines/>
+      <w:spacing w:before="200" w:after="0"/>
+      <w:outlineLvl w:val="3"/>
+    </w:pPr>
+    <w:rPr>
+      <w:rFonts w:asciiTheme="majorHAnsi" w:eastAsiaTheme="majorEastAsia" w:hAnsiTheme="majorHAnsi" w:cstheme="majorBidi"/>
+      <w:bCs/>
+      <w:i/>
+      <w:color w:val="4F81BD" w:themeColor="accent1"/>
+    </w:rPr>
+  </w:style>
+  <w:style w:type="paragraph" w:styleId="Heading5">
+    <w:name w:val="heading 5"/>
+    <w:basedOn w:val="Normal"/>
+    <w:next w:val="BodyText"/>
+    <w:uiPriority w:val="9"/>
+    <w:unhideWhenUsed/>
+    <w:qFormat/>
+    <w:pPr>
+      <w:keepNext/>
+      <w:keepLines/>
+      <w:spacing w:before="200" w:after="0"/>
+      <w:outlineLvl w:val="4"/>
+    </w:pPr>
+    <w:rPr>
+      <w:rFonts w:asciiTheme="majorHAnsi" w:eastAsiaTheme="majorEastAsia" w:hAnsiTheme="majorHAnsi" w:cstheme="majorBidi"/>
+      <w:iCs/>
+      <w:color w:val="4F81BD" w:themeColor="accent1"/>
+    </w:rPr>
+  </w:style>
+  <w:style w:type="paragraph" w:styleId="Heading6">
+    <w:name w:val="heading 6"/>
+    <w:basedOn w:val="Normal"/>
+    <w:next w:val="BodyText"/>
+    <w:uiPriority w:val="9"/>
+    <w:unhideWhenUsed/>
+    <w:qFormat/>
+    <w:pPr>
+      <w:keepNext/>
+      <w:keepLines/>
+      <w:spacing w:before="200" w:after="0"/>
+      <w:outlineLvl w:val="5"/>
+    </w:pPr>
+    <w:rPr>
+      <w:rFonts w:asciiTheme="majorHAnsi" w:eastAsiaTheme="majorEastAsia" w:hAnsiTheme="majorHAnsi" w:cstheme="majorBidi"/>
+      <w:color w:val="4F81BD" w:themeColor="accent1"/>
+    </w:rPr>
+  </w:style>
+  <w:style w:type="paragraph" w:styleId="Heading7">
+    <w:name w:val="heading 7"/>
+    <w:basedOn w:val="Normal"/>
+    <w:next w:val="BodyText"/>
+    <w:uiPriority w:val="9"/>
+    <w:unhideWhenUsed/>
+    <w:qFormat/>
+    <w:pPr>
+      <w:keepNext/>
+      <w:keepLines/>
+      <w:spacing w:before="200" w:after="0"/>
+      <w:outlineLvl w:val="6"/>
+    </w:pPr>
+    <w:rPr>
+      <w:rFonts w:asciiTheme="majorHAnsi" w:eastAsiaTheme="majorEastAsia" w:hAnsiTheme="majorHAnsi" w:cstheme="majorBidi"/>
+      <w:color w:val="4F81BD" w:themeColor="accent1"/>
+    </w:rPr>
+  </w:style>
+  <w:style w:type="paragraph" w:styleId="Heading8">
+    <w:name w:val="heading 8"/>
+    <w:basedOn w:val="Normal"/>
+    <w:next w:val="BodyText"/>
+    <w:uiPriority w:val="9"/>
+    <w:unhideWhenUsed/>
+    <w:qFormat/>
+    <w:pPr>
+      <w:keepNext/>
+      <w:keepLines/>
+      <w:spacing w:before="200" w:after="0"/>
+      <w:outlineLvl w:val="7"/>
+    </w:pPr>
+    <w:rPr>
+      <w:rFonts w:asciiTheme="majorHAnsi" w:eastAsiaTheme="majorEastAsia" w:hAnsiTheme="majorHAnsi" w:cstheme="majorBidi"/>
+      <w:color w:val="4F81BD" w:themeColor="accent1"/>
+    </w:rPr>
+  </w:style>
+  <w:style w:type="paragraph" w:styleId="Heading9">
+    <w:name w:val="heading 9"/>
+    <w:basedOn w:val="Normal"/>
+    <w:next w:val="BodyText"/>
+    <w:uiPriority w:val="9"/>
+    <w:unhideWhenUsed/>
+    <w:qFormat/>
+    <w:pPr>
+      <w:keepNext/>
+      <w:keepLines/>
+      <w:spacing w:before="200" w:after="0"/>
+      <w:outlineLvl w:val="8"/>
+    </w:pPr>
+    <w:rPr>
+      <w:rFonts w:asciiTheme="majorHAnsi" w:eastAsiaTheme="majorEastAsia" w:hAnsiTheme="majorHAnsi" w:cstheme="majorBidi"/>
+      <w:color w:val="4F81BD" w:themeColor="accent1"/>
     </w:rPr>
   </w:style>
   <w:style w:type="character" w:default="1" w:styleId="DefaultParagraphFont">
@@ -4215,23 +4730,252 @@
     <w:semiHidden/>
     <w:unhideWhenUsed/>
   </w:style>
+  <w:style w:type="paragraph" w:styleId="BodyText">
+    <w:name w:val="Body Text"/>
+    <w:basedOn w:val="Normal"/>
+    <w:link w:val="BodyTextChar"/>
+    <w:qFormat/>
+    <w:pPr>
+      <w:spacing w:before="180" w:after="180"/>
+    </w:pPr>
+  </w:style>
+  <w:style w:type="paragraph" w:customStyle="1" w:styleId="FirstParagraph">
+    <w:name w:val="First Paragraph"/>
+    <w:basedOn w:val="BodyText"/>
+    <w:next w:val="BodyText"/>
+    <w:qFormat/>
+  </w:style>
+  <w:style w:type="paragraph" w:customStyle="1" w:styleId="Compact">
+    <w:name w:val="Compact"/>
+    <w:basedOn w:val="BodyText"/>
+    <w:qFormat/>
+    <w:pPr>
+      <w:spacing w:before="36" w:after="36"/>
+    </w:pPr>
+  </w:style>
   <w:style w:type="paragraph" w:styleId="Title">
     <w:name w:val="Title"/>
     <w:basedOn w:val="Normal"/>
-    <w:next w:val="Normal"/>
+    <w:next w:val="BodyText"/>
     <w:link w:val="TitleChar"/>
     <w:uiPriority w:val="10"/>
     <w:qFormat/>
-    <w:rsid w:val="002B1154"/>
     <w:pPr>
-      <w:contextualSpacing/>
+      <w:keepNext/>
+      <w:keepLines/>
+      <w:spacing w:before="480" w:after="240"/>
+      <w:jc w:val="center"/>
     </w:pPr>
     <w:rPr>
       <w:rFonts w:asciiTheme="majorHAnsi" w:eastAsiaTheme="majorEastAsia" w:hAnsiTheme="majorHAnsi" w:cstheme="majorBidi"/>
-      <w:spacing w:val="-10"/>
-      <w:kern w:val="28"/>
-      <w:sz w:val="56"/>
-      <w:szCs w:val="56"/>
+      <w:b/>
+      <w:bCs/>
+      <w:color w:val="345A8A" w:themeColor="accent1" w:themeShade="B5"/>
+      <w:sz w:val="36"/>
+      <w:szCs w:val="36"/>
+    </w:rPr>
+  </w:style>
+  <w:style w:type="paragraph" w:styleId="Subtitle">
+    <w:name w:val="Subtitle"/>
+    <w:basedOn w:val="Title"/>
+    <w:next w:val="BodyText"/>
+    <w:link w:val="SubtitleChar"/>
+    <w:uiPriority w:val="11"/>
+    <w:qFormat/>
+    <w:pPr>
+      <w:spacing w:before="240"/>
+    </w:pPr>
+    <w:rPr>
+      <w:sz w:val="30"/>
+      <w:szCs w:val="30"/>
+    </w:rPr>
+  </w:style>
+  <w:style w:type="paragraph" w:customStyle="1" w:styleId="Author">
+    <w:name w:val="Author"/>
+    <w:next w:val="BodyText"/>
+    <w:qFormat/>
+    <w:pPr>
+      <w:keepNext/>
+      <w:keepLines/>
+      <w:jc w:val="center"/>
+    </w:pPr>
+  </w:style>
+  <w:style w:type="paragraph" w:styleId="Date">
+    <w:name w:val="Date"/>
+    <w:next w:val="BodyText"/>
+    <w:qFormat/>
+    <w:pPr>
+      <w:keepNext/>
+      <w:keepLines/>
+      <w:jc w:val="center"/>
+    </w:pPr>
+  </w:style>
+  <w:style w:type="paragraph" w:customStyle="1" w:styleId="Abstract">
+    <w:name w:val="Abstract"/>
+    <w:basedOn w:val="Normal"/>
+    <w:next w:val="BodyText"/>
+    <w:qFormat/>
+    <w:pPr>
+      <w:keepNext/>
+      <w:keepLines/>
+      <w:spacing w:before="300" w:after="300"/>
+    </w:pPr>
+    <w:rPr>
+      <w:sz w:val="20"/>
+      <w:szCs w:val="20"/>
+    </w:rPr>
+  </w:style>
+  <w:style w:type="paragraph" w:styleId="Bibliography">
+    <w:name w:val="Bibliography"/>
+    <w:basedOn w:val="Normal"/>
+    <w:qFormat/>
+  </w:style>
+  <w:style w:type="paragraph" w:styleId="BlockText">
+    <w:name w:val="Block Text"/>
+    <w:basedOn w:val="BodyText"/>
+    <w:next w:val="BodyText"/>
+    <w:uiPriority w:val="9"/>
+    <w:unhideWhenUsed/>
+    <w:qFormat/>
+    <w:pPr>
+      <w:spacing w:before="100" w:after="100"/>
+      <w:ind w:left="480" w:right="480"/>
+    </w:pPr>
+  </w:style>
+  <w:style w:type="paragraph" w:styleId="FootnoteText">
+    <w:name w:val="footnote text"/>
+    <w:basedOn w:val="Normal"/>
+    <w:link w:val="FootnoteTextChar"/>
+    <w:uiPriority w:val="99"/>
+    <w:unhideWhenUsed/>
+    <w:qFormat/>
+  </w:style>
+  <w:style w:type="table" w:customStyle="1" w:styleId="Table">
+    <w:name w:val="Table"/>
+    <w:semiHidden/>
+    <w:unhideWhenUsed/>
+    <w:qFormat/>
+    <w:tblPr>
+      <w:tblInd w:w="0" w:type="dxa"/>
+      <w:tblCellMar>
+        <w:top w:w="0" w:type="dxa"/>
+        <w:left w:w="108" w:type="dxa"/>
+        <w:bottom w:w="0" w:type="dxa"/>
+        <w:right w:w="108" w:type="dxa"/>
+      </w:tblCellMar>
+    </w:tblPr>
+    <w:tblStylePr w:type="firstRow">
+      <w:tblPr>
+        <w:jc w:val="left"/>
+      </w:tblPr>
+      <w:trPr>
+        <w:jc w:val="left"/>
+      </w:trPr>
+      <w:tcPr>
+        <w:tcBorders>
+          <w:bottom w:val="single" w:sz="0" w:space="0" w:color="auto"/>
+        </w:tcBorders>
+        <w:vAlign w:val="bottom"/>
+      </w:tcPr>
+    </w:tblStylePr>
+  </w:style>
+  <w:style w:type="paragraph" w:customStyle="1" w:styleId="DefinitionTerm">
+    <w:name w:val="Definition Term"/>
+    <w:basedOn w:val="Normal"/>
+    <w:next w:val="Definition"/>
+    <w:pPr>
+      <w:keepNext/>
+      <w:keepLines/>
+      <w:spacing w:after="0"/>
+    </w:pPr>
+    <w:rPr>
+      <w:b/>
+    </w:rPr>
+  </w:style>
+  <w:style w:type="paragraph" w:customStyle="1" w:styleId="Definition">
+    <w:name w:val="Definition"/>
+    <w:basedOn w:val="Normal"/>
+  </w:style>
+  <w:style w:type="paragraph" w:styleId="Caption">
+    <w:name w:val="caption"/>
+    <w:basedOn w:val="Normal"/>
+    <w:link w:val="CaptionChar"/>
+    <w:pPr>
+      <w:spacing w:after="120"/>
+    </w:pPr>
+    <w:rPr>
+      <w:i/>
+    </w:rPr>
+  </w:style>
+  <w:style w:type="paragraph" w:customStyle="1" w:styleId="TableCaption">
+    <w:name w:val="Table Caption"/>
+    <w:basedOn w:val="Caption"/>
+    <w:pPr>
+      <w:keepNext/>
+    </w:pPr>
+  </w:style>
+  <w:style w:type="paragraph" w:customStyle="1" w:styleId="ImageCaption">
+    <w:name w:val="Image Caption"/>
+    <w:basedOn w:val="Caption"/>
+  </w:style>
+  <w:style w:type="paragraph" w:customStyle="1" w:styleId="Figure">
+    <w:name w:val="Figure"/>
+    <w:basedOn w:val="Normal"/>
+  </w:style>
+  <w:style w:type="paragraph" w:customStyle="1" w:styleId="CaptionedFigure">
+    <w:name w:val="Captioned Figure"/>
+    <w:basedOn w:val="Figure"/>
+    <w:pPr>
+      <w:keepNext/>
+    </w:pPr>
+  </w:style>
+  <w:style w:type="character" w:customStyle="1" w:styleId="CaptionChar">
+    <w:name w:val="Caption Char"/>
+    <w:basedOn w:val="DefaultParagraphFont"/>
+    <w:link w:val="Caption"/>
+  </w:style>
+  <w:style w:type="character" w:customStyle="1" w:styleId="VerbatimChar">
+    <w:name w:val="Verbatim Char"/>
+    <w:basedOn w:val="CaptionChar"/>
+    <w:rPr>
+      <w:rFonts w:ascii="Consolas" w:hAnsi="Consolas"/>
+      <w:sz w:val="22"/>
+    </w:rPr>
+  </w:style>
+  <w:style w:type="character" w:customStyle="1" w:styleId="SectionNumber">
+    <w:name w:val="Section Number"/>
+    <w:basedOn w:val="CaptionChar"/>
+  </w:style>
+  <w:style w:type="character" w:styleId="FootnoteReference">
+    <w:name w:val="footnote reference"/>
+    <w:basedOn w:val="CaptionChar"/>
+    <w:uiPriority w:val="99"/>
+    <w:rPr>
+      <w:vertAlign w:val="superscript"/>
+    </w:rPr>
+  </w:style>
+  <w:style w:type="character" w:styleId="Hyperlink">
+    <w:name w:val="Hyperlink"/>
+    <w:basedOn w:val="CaptionChar"/>
+    <w:rPr>
+      <w:color w:val="4F81BD" w:themeColor="accent1"/>
+    </w:rPr>
+  </w:style>
+  <w:style w:type="paragraph" w:styleId="TOCHeading">
+    <w:name w:val="TOC Heading"/>
+    <w:basedOn w:val="Heading1"/>
+    <w:next w:val="BodyText"/>
+    <w:uiPriority w:val="39"/>
+    <w:unhideWhenUsed/>
+    <w:qFormat/>
+    <w:pPr>
+      <w:spacing w:before="240" w:line="259" w:lineRule="auto"/>
+      <w:outlineLvl w:val="9"/>
+    </w:pPr>
+    <w:rPr>
+      <w:b w:val="0"/>
+      <w:bCs w:val="0"/>
+      <w:color w:val="365F91" w:themeColor="accent1" w:themeShade="BF"/>
     </w:rPr>
   </w:style>
   <w:style w:type="character" w:customStyle="1" w:styleId="TitleChar">
@@ -4239,49 +4983,35 @@
     <w:basedOn w:val="DefaultParagraphFont"/>
     <w:link w:val="Title"/>
     <w:uiPriority w:val="10"/>
-    <w:rsid w:val="002B1154"/>
+    <w:rsid w:val="00400D32"/>
     <w:rPr>
       <w:rFonts w:asciiTheme="majorHAnsi" w:eastAsiaTheme="majorEastAsia" w:hAnsiTheme="majorHAnsi" w:cstheme="majorBidi"/>
-      <w:spacing w:val="-10"/>
-      <w:kern w:val="28"/>
-      <w:sz w:val="56"/>
-      <w:szCs w:val="56"/>
+      <w:b/>
+      <w:bCs/>
+      <w:color w:val="345A8A" w:themeColor="accent1" w:themeShade="B5"/>
+      <w:sz w:val="36"/>
+      <w:szCs w:val="36"/>
     </w:rPr>
   </w:style>
-  <w:style w:type="paragraph" w:styleId="Subtitle">
-    <w:name w:val="Subtitle"/>
-    <w:basedOn w:val="Normal"/>
-    <w:next w:val="Normal"/>
-    <w:link w:val="SubtitleChar"/>
-    <w:uiPriority w:val="11"/>
-    <w:qFormat/>
-    <w:rsid w:val="002B1154"/>
-    <w:pPr>
-      <w:numPr>
-        <w:ilvl w:val="1"/>
-      </w:numPr>
-      <w:spacing w:after="160"/>
-    </w:pPr>
-    <w:rPr>
-      <w:rFonts w:eastAsiaTheme="minorEastAsia"/>
-      <w:color w:val="5A5A5A" w:themeColor="text1" w:themeTint="A5"/>
-      <w:spacing w:val="15"/>
-      <w:sz w:val="22"/>
-      <w:szCs w:val="22"/>
-    </w:rPr>
+  <w:style w:type="character" w:customStyle="1" w:styleId="BodyTextChar">
+    <w:name w:val="Body Text Char"/>
+    <w:basedOn w:val="DefaultParagraphFont"/>
+    <w:link w:val="BodyText"/>
+    <w:rsid w:val="00F0758C"/>
   </w:style>
   <w:style w:type="character" w:customStyle="1" w:styleId="SubtitleChar">
     <w:name w:val="Subtitle Char"/>
     <w:basedOn w:val="DefaultParagraphFont"/>
     <w:link w:val="Subtitle"/>
     <w:uiPriority w:val="11"/>
-    <w:rsid w:val="002B1154"/>
+    <w:rsid w:val="00400D32"/>
     <w:rPr>
-      <w:rFonts w:eastAsiaTheme="minorEastAsia"/>
-      <w:color w:val="5A5A5A" w:themeColor="text1" w:themeTint="A5"/>
-      <w:spacing w:val="15"/>
-      <w:sz w:val="22"/>
-      <w:szCs w:val="22"/>
+      <w:rFonts w:asciiTheme="majorHAnsi" w:eastAsiaTheme="majorEastAsia" w:hAnsiTheme="majorHAnsi" w:cstheme="majorBidi"/>
+      <w:b/>
+      <w:bCs/>
+      <w:color w:val="345A8A" w:themeColor="accent1" w:themeShade="B5"/>
+      <w:sz w:val="30"/>
+      <w:szCs w:val="30"/>
     </w:rPr>
   </w:style>
   <w:style w:type="character" w:customStyle="1" w:styleId="Heading1Char">
@@ -4289,50 +5019,14 @@
     <w:basedOn w:val="DefaultParagraphFont"/>
     <w:link w:val="Heading1"/>
     <w:uiPriority w:val="9"/>
-    <w:rsid w:val="002B1154"/>
+    <w:rsid w:val="00400D32"/>
     <w:rPr>
       <w:rFonts w:asciiTheme="majorHAnsi" w:eastAsiaTheme="majorEastAsia" w:hAnsiTheme="majorHAnsi" w:cstheme="majorBidi"/>
-      <w:color w:val="2F5496" w:themeColor="accent1" w:themeShade="BF"/>
+      <w:b/>
+      <w:bCs/>
+      <w:color w:val="4F81BD" w:themeColor="accent1"/>
       <w:sz w:val="32"/>
       <w:szCs w:val="32"/>
-    </w:rPr>
-  </w:style>
-  <w:style w:type="paragraph" w:styleId="Bibliography">
-    <w:name w:val="Bibliography"/>
-    <w:basedOn w:val="Normal"/>
-    <w:next w:val="Normal"/>
-    <w:uiPriority w:val="37"/>
-    <w:unhideWhenUsed/>
-    <w:rsid w:val="00553F46"/>
-    <w:pPr>
-      <w:spacing w:after="240"/>
-      <w:ind w:left="720" w:hanging="720"/>
-    </w:pPr>
-  </w:style>
-  <w:style w:type="character" w:customStyle="1" w:styleId="Heading2Char">
-    <w:name w:val="Heading 2 Char"/>
-    <w:basedOn w:val="DefaultParagraphFont"/>
-    <w:link w:val="Heading2"/>
-    <w:uiPriority w:val="9"/>
-    <w:rsid w:val="00F03459"/>
-    <w:rPr>
-      <w:rFonts w:asciiTheme="majorHAnsi" w:eastAsiaTheme="majorEastAsia" w:hAnsiTheme="majorHAnsi" w:cstheme="majorBidi"/>
-      <w:color w:val="2F5496" w:themeColor="accent1" w:themeShade="BF"/>
-      <w:sz w:val="26"/>
-      <w:szCs w:val="26"/>
-    </w:rPr>
-  </w:style>
-  <w:style w:type="paragraph" w:styleId="FootnoteText">
-    <w:name w:val="footnote text"/>
-    <w:basedOn w:val="Normal"/>
-    <w:link w:val="FootnoteTextChar"/>
-    <w:uiPriority w:val="99"/>
-    <w:semiHidden/>
-    <w:unhideWhenUsed/>
-    <w:rsid w:val="00EF6DEC"/>
-    <w:rPr>
-      <w:sz w:val="20"/>
-      <w:szCs w:val="20"/>
     </w:rPr>
   </w:style>
   <w:style w:type="character" w:customStyle="1" w:styleId="FootnoteTextChar">
@@ -4340,34 +5034,7 @@
     <w:basedOn w:val="DefaultParagraphFont"/>
     <w:link w:val="FootnoteText"/>
     <w:uiPriority w:val="99"/>
-    <w:semiHidden/>
-    <w:rsid w:val="00EF6DEC"/>
-    <w:rPr>
-      <w:sz w:val="20"/>
-      <w:szCs w:val="20"/>
-    </w:rPr>
-  </w:style>
-  <w:style w:type="character" w:styleId="FootnoteReference">
-    <w:name w:val="footnote reference"/>
-    <w:basedOn w:val="DefaultParagraphFont"/>
-    <w:uiPriority w:val="99"/>
-    <w:semiHidden/>
-    <w:unhideWhenUsed/>
-    <w:rsid w:val="00EF6DEC"/>
-    <w:rPr>
-      <w:vertAlign w:val="superscript"/>
-    </w:rPr>
-  </w:style>
-  <w:style w:type="character" w:styleId="EndnoteReference">
-    <w:name w:val="endnote reference"/>
-    <w:basedOn w:val="DefaultParagraphFont"/>
-    <w:uiPriority w:val="99"/>
-    <w:semiHidden/>
-    <w:unhideWhenUsed/>
-    <w:rsid w:val="00584812"/>
-    <w:rPr>
-      <w:vertAlign w:val="superscript"/>
-    </w:rPr>
+    <w:rsid w:val="00400D32"/>
   </w:style>
 </w:styles>
 </file>
@@ -4383,44 +5050,44 @@
         <a:sysClr val="window" lastClr="FFFFFF"/>
       </a:lt1>
       <a:dk2>
-        <a:srgbClr val="44546A"/>
+        <a:srgbClr val="1F497D"/>
       </a:dk2>
       <a:lt2>
-        <a:srgbClr val="E7E6E6"/>
+        <a:srgbClr val="EEECE1"/>
       </a:lt2>
       <a:accent1>
-        <a:srgbClr val="4472C4"/>
+        <a:srgbClr val="4F81BD"/>
       </a:accent1>
       <a:accent2>
-        <a:srgbClr val="ED7D31"/>
+        <a:srgbClr val="C0504D"/>
       </a:accent2>
       <a:accent3>
-        <a:srgbClr val="A5A5A5"/>
+        <a:srgbClr val="9BBB59"/>
       </a:accent3>
       <a:accent4>
-        <a:srgbClr val="FFC000"/>
+        <a:srgbClr val="8064A2"/>
       </a:accent4>
       <a:accent5>
-        <a:srgbClr val="5B9BD5"/>
+        <a:srgbClr val="4BACC6"/>
       </a:accent5>
       <a:accent6>
-        <a:srgbClr val="70AD47"/>
+        <a:srgbClr val="F79646"/>
       </a:accent6>
       <a:hlink>
-        <a:srgbClr val="0563C1"/>
+        <a:srgbClr val="0000FF"/>
       </a:hlink>
       <a:folHlink>
-        <a:srgbClr val="954F72"/>
+        <a:srgbClr val="800080"/>
       </a:folHlink>
     </a:clrScheme>
     <a:fontScheme name="Office">
       <a:majorFont>
-        <a:latin typeface="Calibri Light" panose="020F0302020204030204"/>
+        <a:latin typeface="Calibri"/>
         <a:ea typeface=""/>
         <a:cs typeface=""/>
-        <a:font script="Jpan" typeface="游ゴシック Light"/>
+        <a:font script="Jpan" typeface="ＭＳ ゴシック"/>
         <a:font script="Hang" typeface="맑은 고딕"/>
-        <a:font script="Hans" typeface="等线 Light"/>
+        <a:font script="Hans" typeface="宋体"/>
         <a:font script="Hant" typeface="新細明體"/>
         <a:font script="Arab" typeface="Times New Roman"/>
         <a:font script="Hebr" typeface="Times New Roman"/>
@@ -4447,32 +5114,14 @@
         <a:font script="Mong" typeface="Mongolian Baiti"/>
         <a:font script="Viet" typeface="Times New Roman"/>
         <a:font script="Uigh" typeface="Microsoft Uighur"/>
-        <a:font script="Geor" typeface="Sylfaen"/>
-        <a:font script="Armn" typeface="Arial"/>
-        <a:font script="Bugi" typeface="Leelawadee UI"/>
-        <a:font script="Bopo" typeface="Microsoft JhengHei"/>
-        <a:font script="Java" typeface="Javanese Text"/>
-        <a:font script="Lisu" typeface="Segoe UI"/>
-        <a:font script="Mymr" typeface="Myanmar Text"/>
-        <a:font script="Nkoo" typeface="Ebrima"/>
-        <a:font script="Olck" typeface="Nirmala UI"/>
-        <a:font script="Osma" typeface="Ebrima"/>
-        <a:font script="Phag" typeface="Phagspa"/>
-        <a:font script="Syrn" typeface="Estrangelo Edessa"/>
-        <a:font script="Syrj" typeface="Estrangelo Edessa"/>
-        <a:font script="Syre" typeface="Estrangelo Edessa"/>
-        <a:font script="Sora" typeface="Nirmala UI"/>
-        <a:font script="Tale" typeface="Microsoft Tai Le"/>
-        <a:font script="Talu" typeface="Microsoft New Tai Lue"/>
-        <a:font script="Tfng" typeface="Ebrima"/>
       </a:majorFont>
       <a:minorFont>
-        <a:latin typeface="Calibri" panose="020F0502020204030204"/>
+        <a:latin typeface="Cambria"/>
         <a:ea typeface=""/>
         <a:cs typeface=""/>
-        <a:font script="Jpan" typeface="游明朝"/>
+        <a:font script="Jpan" typeface="ＭＳ 明朝"/>
         <a:font script="Hang" typeface="맑은 고딕"/>
-        <a:font script="Hans" typeface="等线"/>
+        <a:font script="Hans" typeface="宋体"/>
         <a:font script="Hant" typeface="新細明體"/>
         <a:font script="Arab" typeface="Arial"/>
         <a:font script="Hebr" typeface="Arial"/>
@@ -4499,24 +5148,6 @@
         <a:font script="Mong" typeface="Mongolian Baiti"/>
         <a:font script="Viet" typeface="Arial"/>
         <a:font script="Uigh" typeface="Microsoft Uighur"/>
-        <a:font script="Geor" typeface="Sylfaen"/>
-        <a:font script="Armn" typeface="Arial"/>
-        <a:font script="Bugi" typeface="Leelawadee UI"/>
-        <a:font script="Bopo" typeface="Microsoft JhengHei"/>
-        <a:font script="Java" typeface="Javanese Text"/>
-        <a:font script="Lisu" typeface="Segoe UI"/>
-        <a:font script="Mymr" typeface="Myanmar Text"/>
-        <a:font script="Nkoo" typeface="Ebrima"/>
-        <a:font script="Olck" typeface="Nirmala UI"/>
-        <a:font script="Osma" typeface="Ebrima"/>
-        <a:font script="Phag" typeface="Phagspa"/>
-        <a:font script="Syrn" typeface="Estrangelo Edessa"/>
-        <a:font script="Syrj" typeface="Estrangelo Edessa"/>
-        <a:font script="Syre" typeface="Estrangelo Edessa"/>
-        <a:font script="Sora" typeface="Nirmala UI"/>
-        <a:font script="Tale" typeface="Microsoft Tai Le"/>
-        <a:font script="Talu" typeface="Microsoft New Tai Lue"/>
-        <a:font script="Tfng" typeface="Ebrima"/>
       </a:minorFont>
     </a:fontScheme>
     <a:fmtScheme name="Office">
@@ -4528,172 +5159,200 @@
           <a:gsLst>
             <a:gs pos="0">
               <a:schemeClr val="phClr">
-                <a:lumMod val="110000"/>
-                <a:satMod val="105000"/>
-                <a:tint val="67000"/>
+                <a:tint val="50000"/>
+                <a:satMod val="300000"/>
               </a:schemeClr>
             </a:gs>
-            <a:gs pos="50000">
+            <a:gs pos="35000">
               <a:schemeClr val="phClr">
-                <a:lumMod val="105000"/>
-                <a:satMod val="103000"/>
-                <a:tint val="73000"/>
+                <a:tint val="37000"/>
+                <a:satMod val="300000"/>
               </a:schemeClr>
             </a:gs>
             <a:gs pos="100000">
               <a:schemeClr val="phClr">
-                <a:lumMod val="105000"/>
-                <a:satMod val="109000"/>
-                <a:tint val="81000"/>
+                <a:tint val="15000"/>
+                <a:satMod val="350000"/>
               </a:schemeClr>
             </a:gs>
           </a:gsLst>
-          <a:lin ang="5400000" scaled="0"/>
+          <a:lin ang="16200000" scaled="1"/>
         </a:gradFill>
         <a:gradFill rotWithShape="1">
           <a:gsLst>
             <a:gs pos="0">
               <a:schemeClr val="phClr">
-                <a:satMod val="103000"/>
-                <a:lumMod val="102000"/>
-                <a:tint val="94000"/>
-              </a:schemeClr>
-            </a:gs>
-            <a:gs pos="50000">
-              <a:schemeClr val="phClr">
-                <a:satMod val="110000"/>
-                <a:lumMod val="100000"/>
+                <a:tint val="100000"/>
                 <a:shade val="100000"/>
+                <a:satMod val="130000"/>
               </a:schemeClr>
             </a:gs>
             <a:gs pos="100000">
               <a:schemeClr val="phClr">
-                <a:lumMod val="99000"/>
-                <a:satMod val="120000"/>
-                <a:shade val="78000"/>
+                <a:tint val="50000"/>
+                <a:shade val="100000"/>
+                <a:satMod val="350000"/>
               </a:schemeClr>
             </a:gs>
           </a:gsLst>
-          <a:lin ang="5400000" scaled="0"/>
+          <a:lin ang="16200000" scaled="0"/>
         </a:gradFill>
       </a:fillStyleLst>
       <a:lnStyleLst>
-        <a:ln w="6350" cap="flat" cmpd="sng" algn="ctr">
+        <a:ln w="9525" cap="flat" cmpd="sng" algn="ctr">
+          <a:solidFill>
+            <a:schemeClr val="phClr">
+              <a:shade val="95000"/>
+              <a:satMod val="105000"/>
+            </a:schemeClr>
+          </a:solidFill>
+          <a:prstDash val="solid"/>
+        </a:ln>
+        <a:ln w="25400" cap="flat" cmpd="sng" algn="ctr">
           <a:solidFill>
             <a:schemeClr val="phClr"/>
           </a:solidFill>
           <a:prstDash val="solid"/>
-          <a:miter lim="800000"/>
         </a:ln>
-        <a:ln w="12700" cap="flat" cmpd="sng" algn="ctr">
+        <a:ln w="38100" cap="flat" cmpd="sng" algn="ctr">
           <a:solidFill>
             <a:schemeClr val="phClr"/>
           </a:solidFill>
           <a:prstDash val="solid"/>
-          <a:miter lim="800000"/>
-        </a:ln>
-        <a:ln w="19050" cap="flat" cmpd="sng" algn="ctr">
-          <a:solidFill>
-            <a:schemeClr val="phClr"/>
-          </a:solidFill>
-          <a:prstDash val="solid"/>
-          <a:miter lim="800000"/>
         </a:ln>
       </a:lnStyleLst>
       <a:effectStyleLst>
         <a:effectStyle>
-          <a:effectLst/>
-        </a:effectStyle>
-        <a:effectStyle>
-          <a:effectLst/>
+          <a:effectLst>
+            <a:outerShdw blurRad="40000" dist="20000" dir="5400000" rotWithShape="0">
+              <a:srgbClr val="000000">
+                <a:alpha val="38000"/>
+              </a:srgbClr>
+            </a:outerShdw>
+          </a:effectLst>
         </a:effectStyle>
         <a:effectStyle>
           <a:effectLst>
-            <a:outerShdw blurRad="57150" dist="19050" dir="5400000" algn="ctr" rotWithShape="0">
+            <a:outerShdw blurRad="40000" dist="23000" dir="5400000" rotWithShape="0">
               <a:srgbClr val="000000">
-                <a:alpha val="63000"/>
+                <a:alpha val="35000"/>
               </a:srgbClr>
             </a:outerShdw>
           </a:effectLst>
+        </a:effectStyle>
+        <a:effectStyle>
+          <a:effectLst>
+            <a:outerShdw blurRad="40000" dist="23000" dir="5400000" rotWithShape="0">
+              <a:srgbClr val="000000">
+                <a:alpha val="35000"/>
+              </a:srgbClr>
+            </a:outerShdw>
+          </a:effectLst>
+          <a:scene3d>
+            <a:camera prst="orthographicFront">
+              <a:rot lat="0" lon="0" rev="0"/>
+            </a:camera>
+            <a:lightRig rig="threePt" dir="t">
+              <a:rot lat="0" lon="0" rev="1200000"/>
+            </a:lightRig>
+          </a:scene3d>
+          <a:sp3d>
+            <a:bevelT w="63500" h="25400"/>
+          </a:sp3d>
         </a:effectStyle>
       </a:effectStyleLst>
       <a:bgFillStyleLst>
         <a:solidFill>
           <a:schemeClr val="phClr"/>
         </a:solidFill>
-        <a:solidFill>
-          <a:schemeClr val="phClr">
-            <a:tint val="95000"/>
-            <a:satMod val="170000"/>
-          </a:schemeClr>
-        </a:solidFill>
         <a:gradFill rotWithShape="1">
           <a:gsLst>
             <a:gs pos="0">
               <a:schemeClr val="phClr">
-                <a:tint val="93000"/>
-                <a:satMod val="150000"/>
-                <a:shade val="98000"/>
-                <a:lumMod val="102000"/>
+                <a:tint val="40000"/>
+                <a:satMod val="350000"/>
               </a:schemeClr>
             </a:gs>
-            <a:gs pos="50000">
+            <a:gs pos="40000">
               <a:schemeClr val="phClr">
-                <a:tint val="98000"/>
-                <a:satMod val="130000"/>
-                <a:shade val="90000"/>
-                <a:lumMod val="103000"/>
+                <a:tint val="45000"/>
+                <a:shade val="99000"/>
+                <a:satMod val="350000"/>
               </a:schemeClr>
             </a:gs>
             <a:gs pos="100000">
               <a:schemeClr val="phClr">
-                <a:shade val="63000"/>
-                <a:satMod val="120000"/>
+                <a:shade val="20000"/>
+                <a:satMod val="255000"/>
               </a:schemeClr>
             </a:gs>
           </a:gsLst>
-          <a:lin ang="5400000" scaled="0"/>
+          <a:path path="circle">
+            <a:fillToRect l="50000" t="-80000" r="50000" b="180000"/>
+          </a:path>
+        </a:gradFill>
+        <a:gradFill rotWithShape="1">
+          <a:gsLst>
+            <a:gs pos="0">
+              <a:schemeClr val="phClr">
+                <a:tint val="80000"/>
+                <a:satMod val="300000"/>
+              </a:schemeClr>
+            </a:gs>
+            <a:gs pos="100000">
+              <a:schemeClr val="phClr">
+                <a:shade val="30000"/>
+                <a:satMod val="200000"/>
+              </a:schemeClr>
+            </a:gs>
+          </a:gsLst>
+          <a:path path="circle">
+            <a:fillToRect l="50000" t="50000" r="50000" b="50000"/>
+          </a:path>
         </a:gradFill>
       </a:bgFillStyleLst>
     </a:fmtScheme>
   </a:themeElements>
-  <a:objectDefaults/>
+  <a:objectDefaults>
+    <a:spDef>
+      <a:spPr/>
+      <a:bodyPr/>
+      <a:lstStyle/>
+      <a:style>
+        <a:lnRef idx="1">
+          <a:schemeClr val="accent1"/>
+        </a:lnRef>
+        <a:fillRef idx="3">
+          <a:schemeClr val="accent1"/>
+        </a:fillRef>
+        <a:effectRef idx="2">
+          <a:schemeClr val="accent1"/>
+        </a:effectRef>
+        <a:fontRef idx="minor">
+          <a:schemeClr val="lt1"/>
+        </a:fontRef>
+      </a:style>
+    </a:spDef>
+    <a:lnDef>
+      <a:spPr/>
+      <a:bodyPr/>
+      <a:lstStyle/>
+      <a:style>
+        <a:lnRef idx="2">
+          <a:schemeClr val="accent1"/>
+        </a:lnRef>
+        <a:fillRef idx="0">
+          <a:schemeClr val="accent1"/>
+        </a:fillRef>
+        <a:effectRef idx="1">
+          <a:schemeClr val="accent1"/>
+        </a:effectRef>
+        <a:fontRef idx="minor">
+          <a:schemeClr val="tx1"/>
+        </a:fontRef>
+      </a:style>
+    </a:lnDef>
+  </a:objectDefaults>
   <a:extraClrSchemeLst/>
-  <a:extLst>
-    <a:ext uri="{05A4C25C-085E-4340-85A3-A5531E510DB2}">
-      <thm15:themeFamily xmlns:thm15="http://schemas.microsoft.com/office/thememl/2012/main" name="Office Theme" id="{62F939B6-93AF-4DB8-9C6B-D6C7DFDC589F}" vid="{4A3C46E8-61CC-4603-A589-7422A47A8E4A}"/>
-    </a:ext>
-  </a:extLst>
 </a:theme>
-</file>
-
-<file path=customXml/item1.xml><?xml version="1.0" encoding="utf-8"?>
-<b:Sources xmlns:b="http://schemas.openxmlformats.org/officeDocument/2006/bibliography" xmlns="http://schemas.openxmlformats.org/officeDocument/2006/bibliography" SelectedStyle="/APASixthEditionOfficeOnline.xsl" StyleName="APA" Version="6">
-  <b:Source>
-    <b:Tag>zxc22</b:Tag>
-    <b:SourceType>Book</b:SourceType>
-    <b:Guid>{495E5AFA-90CE-DD44-837E-86E3CCB1FA1A}</b:Guid>
-    <b:Title>zxczxc</b:Title>
-    <b:Year>2022</b:Year>
-    <b:Author>
-      <b:Author>
-        <b:NameList>
-          <b:Person>
-            <b:Last>zxczx</b:Last>
-            <b:First>zxczxc</b:First>
-          </b:Person>
-        </b:NameList>
-      </b:Author>
-    </b:Author>
-    <b:RefOrder>1</b:RefOrder>
-  </b:Source>
-</b:Sources>
-</file>
-
-<file path=customXml/itemProps1.xml><?xml version="1.0" encoding="utf-8"?>
-<ds:datastoreItem xmlns:ds="http://schemas.openxmlformats.org/officeDocument/2006/customXml" ds:itemID="{71D54263-6800-3947-AED3-A90650DB0E00}">
-  <ds:schemaRefs>
-    <ds:schemaRef ds:uri="http://schemas.openxmlformats.org/officeDocument/2006/bibliography"/>
-  </ds:schemaRefs>
-</ds:datastoreItem>
 </file>
</xml_diff>

<commit_message>
change headings of write-ups
</commit_message>
<xml_diff>
--- a/crress/sessions/session1/paper1/paper1.docx
+++ b/crress/sessions/session1/paper1/paper1.docx
@@ -16,12 +16,17 @@
         <w:pStyle w:val="Author"/>
       </w:pPr>
       <w:r>
-        <w:t>Aleksandr Michuda</w:t>
-      </w:r>
+        <w:t xml:space="preserve">Aleksandr </w:t>
+      </w:r>
+      <w:proofErr w:type="spellStart"/>
+      <w:r>
+        <w:t>Michuda</w:t>
+      </w:r>
+      <w:proofErr w:type="spellEnd"/>
     </w:p>
     <w:p>
       <w:pPr>
-        <w:pStyle w:val="Heading1"/>
+        <w:pStyle w:val="Heading2"/>
       </w:pPr>
       <w:r>
         <w:t>Summary</w:t>
@@ -46,7 +51,755 @@
           <w:sz w:val="22"/>
           <w:szCs w:val="22"/>
         </w:rPr>
-        <w:t xml:space="preserve">Lorem ipsum dolor sit amet. Eum accusamus expedita id totam laborum ea debitis natus est molestiae accusamus et alias quis sed repellendus omnis ad blanditiis incidunt. Et corrupti omnis qui autem fugit id natus exercitationem non nobis sunt aut reiciendis dolorem ad laboriosam sint. Cum eaque doloremque aut voluptatem quam ex molestiae aliquam. </w:t>
+        <w:t xml:space="preserve">Lorem ipsum dolor sit </w:t>
+      </w:r>
+      <w:proofErr w:type="spellStart"/>
+      <w:r>
+        <w:rPr>
+          <w:rFonts w:asciiTheme="majorHAnsi" w:eastAsiaTheme="majorEastAsia" w:hAnsiTheme="majorHAnsi" w:cstheme="majorBidi"/>
+          <w:spacing w:val="-10"/>
+          <w:kern w:val="28"/>
+          <w:sz w:val="22"/>
+          <w:szCs w:val="22"/>
+        </w:rPr>
+        <w:t>amet</w:t>
+      </w:r>
+      <w:proofErr w:type="spellEnd"/>
+      <w:r>
+        <w:rPr>
+          <w:rFonts w:asciiTheme="majorHAnsi" w:eastAsiaTheme="majorEastAsia" w:hAnsiTheme="majorHAnsi" w:cstheme="majorBidi"/>
+          <w:spacing w:val="-10"/>
+          <w:kern w:val="28"/>
+          <w:sz w:val="22"/>
+          <w:szCs w:val="22"/>
+        </w:rPr>
+        <w:t xml:space="preserve">. </w:t>
+      </w:r>
+      <w:proofErr w:type="spellStart"/>
+      <w:r>
+        <w:rPr>
+          <w:rFonts w:asciiTheme="majorHAnsi" w:eastAsiaTheme="majorEastAsia" w:hAnsiTheme="majorHAnsi" w:cstheme="majorBidi"/>
+          <w:spacing w:val="-10"/>
+          <w:kern w:val="28"/>
+          <w:sz w:val="22"/>
+          <w:szCs w:val="22"/>
+        </w:rPr>
+        <w:t>Eum</w:t>
+      </w:r>
+      <w:proofErr w:type="spellEnd"/>
+      <w:r>
+        <w:rPr>
+          <w:rFonts w:asciiTheme="majorHAnsi" w:eastAsiaTheme="majorEastAsia" w:hAnsiTheme="majorHAnsi" w:cstheme="majorBidi"/>
+          <w:spacing w:val="-10"/>
+          <w:kern w:val="28"/>
+          <w:sz w:val="22"/>
+          <w:szCs w:val="22"/>
+        </w:rPr>
+        <w:t xml:space="preserve"> </w:t>
+      </w:r>
+      <w:proofErr w:type="spellStart"/>
+      <w:r>
+        <w:rPr>
+          <w:rFonts w:asciiTheme="majorHAnsi" w:eastAsiaTheme="majorEastAsia" w:hAnsiTheme="majorHAnsi" w:cstheme="majorBidi"/>
+          <w:spacing w:val="-10"/>
+          <w:kern w:val="28"/>
+          <w:sz w:val="22"/>
+          <w:szCs w:val="22"/>
+        </w:rPr>
+        <w:t>accusamus</w:t>
+      </w:r>
+      <w:proofErr w:type="spellEnd"/>
+      <w:r>
+        <w:rPr>
+          <w:rFonts w:asciiTheme="majorHAnsi" w:eastAsiaTheme="majorEastAsia" w:hAnsiTheme="majorHAnsi" w:cstheme="majorBidi"/>
+          <w:spacing w:val="-10"/>
+          <w:kern w:val="28"/>
+          <w:sz w:val="22"/>
+          <w:szCs w:val="22"/>
+        </w:rPr>
+        <w:t xml:space="preserve"> </w:t>
+      </w:r>
+      <w:proofErr w:type="spellStart"/>
+      <w:r>
+        <w:rPr>
+          <w:rFonts w:asciiTheme="majorHAnsi" w:eastAsiaTheme="majorEastAsia" w:hAnsiTheme="majorHAnsi" w:cstheme="majorBidi"/>
+          <w:spacing w:val="-10"/>
+          <w:kern w:val="28"/>
+          <w:sz w:val="22"/>
+          <w:szCs w:val="22"/>
+        </w:rPr>
+        <w:t>expedita</w:t>
+      </w:r>
+      <w:proofErr w:type="spellEnd"/>
+      <w:r>
+        <w:rPr>
+          <w:rFonts w:asciiTheme="majorHAnsi" w:eastAsiaTheme="majorEastAsia" w:hAnsiTheme="majorHAnsi" w:cstheme="majorBidi"/>
+          <w:spacing w:val="-10"/>
+          <w:kern w:val="28"/>
+          <w:sz w:val="22"/>
+          <w:szCs w:val="22"/>
+        </w:rPr>
+        <w:t xml:space="preserve"> id </w:t>
+      </w:r>
+      <w:proofErr w:type="spellStart"/>
+      <w:r>
+        <w:rPr>
+          <w:rFonts w:asciiTheme="majorHAnsi" w:eastAsiaTheme="majorEastAsia" w:hAnsiTheme="majorHAnsi" w:cstheme="majorBidi"/>
+          <w:spacing w:val="-10"/>
+          <w:kern w:val="28"/>
+          <w:sz w:val="22"/>
+          <w:szCs w:val="22"/>
+        </w:rPr>
+        <w:t>totam</w:t>
+      </w:r>
+      <w:proofErr w:type="spellEnd"/>
+      <w:r>
+        <w:rPr>
+          <w:rFonts w:asciiTheme="majorHAnsi" w:eastAsiaTheme="majorEastAsia" w:hAnsiTheme="majorHAnsi" w:cstheme="majorBidi"/>
+          <w:spacing w:val="-10"/>
+          <w:kern w:val="28"/>
+          <w:sz w:val="22"/>
+          <w:szCs w:val="22"/>
+        </w:rPr>
+        <w:t xml:space="preserve"> </w:t>
+      </w:r>
+      <w:proofErr w:type="spellStart"/>
+      <w:r>
+        <w:rPr>
+          <w:rFonts w:asciiTheme="majorHAnsi" w:eastAsiaTheme="majorEastAsia" w:hAnsiTheme="majorHAnsi" w:cstheme="majorBidi"/>
+          <w:spacing w:val="-10"/>
+          <w:kern w:val="28"/>
+          <w:sz w:val="22"/>
+          <w:szCs w:val="22"/>
+        </w:rPr>
+        <w:t>laborum</w:t>
+      </w:r>
+      <w:proofErr w:type="spellEnd"/>
+      <w:r>
+        <w:rPr>
+          <w:rFonts w:asciiTheme="majorHAnsi" w:eastAsiaTheme="majorEastAsia" w:hAnsiTheme="majorHAnsi" w:cstheme="majorBidi"/>
+          <w:spacing w:val="-10"/>
+          <w:kern w:val="28"/>
+          <w:sz w:val="22"/>
+          <w:szCs w:val="22"/>
+        </w:rPr>
+        <w:t xml:space="preserve"> </w:t>
+      </w:r>
+      <w:proofErr w:type="spellStart"/>
+      <w:r>
+        <w:rPr>
+          <w:rFonts w:asciiTheme="majorHAnsi" w:eastAsiaTheme="majorEastAsia" w:hAnsiTheme="majorHAnsi" w:cstheme="majorBidi"/>
+          <w:spacing w:val="-10"/>
+          <w:kern w:val="28"/>
+          <w:sz w:val="22"/>
+          <w:szCs w:val="22"/>
+        </w:rPr>
+        <w:t>ea</w:t>
+      </w:r>
+      <w:proofErr w:type="spellEnd"/>
+      <w:r>
+        <w:rPr>
+          <w:rFonts w:asciiTheme="majorHAnsi" w:eastAsiaTheme="majorEastAsia" w:hAnsiTheme="majorHAnsi" w:cstheme="majorBidi"/>
+          <w:spacing w:val="-10"/>
+          <w:kern w:val="28"/>
+          <w:sz w:val="22"/>
+          <w:szCs w:val="22"/>
+        </w:rPr>
+        <w:t xml:space="preserve"> </w:t>
+      </w:r>
+      <w:proofErr w:type="spellStart"/>
+      <w:r>
+        <w:rPr>
+          <w:rFonts w:asciiTheme="majorHAnsi" w:eastAsiaTheme="majorEastAsia" w:hAnsiTheme="majorHAnsi" w:cstheme="majorBidi"/>
+          <w:spacing w:val="-10"/>
+          <w:kern w:val="28"/>
+          <w:sz w:val="22"/>
+          <w:szCs w:val="22"/>
+        </w:rPr>
+        <w:t>debitis</w:t>
+      </w:r>
+      <w:proofErr w:type="spellEnd"/>
+      <w:r>
+        <w:rPr>
+          <w:rFonts w:asciiTheme="majorHAnsi" w:eastAsiaTheme="majorEastAsia" w:hAnsiTheme="majorHAnsi" w:cstheme="majorBidi"/>
+          <w:spacing w:val="-10"/>
+          <w:kern w:val="28"/>
+          <w:sz w:val="22"/>
+          <w:szCs w:val="22"/>
+        </w:rPr>
+        <w:t xml:space="preserve"> </w:t>
+      </w:r>
+      <w:proofErr w:type="spellStart"/>
+      <w:r>
+        <w:rPr>
+          <w:rFonts w:asciiTheme="majorHAnsi" w:eastAsiaTheme="majorEastAsia" w:hAnsiTheme="majorHAnsi" w:cstheme="majorBidi"/>
+          <w:spacing w:val="-10"/>
+          <w:kern w:val="28"/>
+          <w:sz w:val="22"/>
+          <w:szCs w:val="22"/>
+        </w:rPr>
+        <w:t>natus</w:t>
+      </w:r>
+      <w:proofErr w:type="spellEnd"/>
+      <w:r>
+        <w:rPr>
+          <w:rFonts w:asciiTheme="majorHAnsi" w:eastAsiaTheme="majorEastAsia" w:hAnsiTheme="majorHAnsi" w:cstheme="majorBidi"/>
+          <w:spacing w:val="-10"/>
+          <w:kern w:val="28"/>
+          <w:sz w:val="22"/>
+          <w:szCs w:val="22"/>
+        </w:rPr>
+        <w:t xml:space="preserve"> </w:t>
+      </w:r>
+      <w:proofErr w:type="spellStart"/>
+      <w:r>
+        <w:rPr>
+          <w:rFonts w:asciiTheme="majorHAnsi" w:eastAsiaTheme="majorEastAsia" w:hAnsiTheme="majorHAnsi" w:cstheme="majorBidi"/>
+          <w:spacing w:val="-10"/>
+          <w:kern w:val="28"/>
+          <w:sz w:val="22"/>
+          <w:szCs w:val="22"/>
+        </w:rPr>
+        <w:t>est</w:t>
+      </w:r>
+      <w:proofErr w:type="spellEnd"/>
+      <w:r>
+        <w:rPr>
+          <w:rFonts w:asciiTheme="majorHAnsi" w:eastAsiaTheme="majorEastAsia" w:hAnsiTheme="majorHAnsi" w:cstheme="majorBidi"/>
+          <w:spacing w:val="-10"/>
+          <w:kern w:val="28"/>
+          <w:sz w:val="22"/>
+          <w:szCs w:val="22"/>
+        </w:rPr>
+        <w:t xml:space="preserve"> </w:t>
+      </w:r>
+      <w:proofErr w:type="spellStart"/>
+      <w:r>
+        <w:rPr>
+          <w:rFonts w:asciiTheme="majorHAnsi" w:eastAsiaTheme="majorEastAsia" w:hAnsiTheme="majorHAnsi" w:cstheme="majorBidi"/>
+          <w:spacing w:val="-10"/>
+          <w:kern w:val="28"/>
+          <w:sz w:val="22"/>
+          <w:szCs w:val="22"/>
+        </w:rPr>
+        <w:t>molestiae</w:t>
+      </w:r>
+      <w:proofErr w:type="spellEnd"/>
+      <w:r>
+        <w:rPr>
+          <w:rFonts w:asciiTheme="majorHAnsi" w:eastAsiaTheme="majorEastAsia" w:hAnsiTheme="majorHAnsi" w:cstheme="majorBidi"/>
+          <w:spacing w:val="-10"/>
+          <w:kern w:val="28"/>
+          <w:sz w:val="22"/>
+          <w:szCs w:val="22"/>
+        </w:rPr>
+        <w:t xml:space="preserve"> </w:t>
+      </w:r>
+      <w:proofErr w:type="spellStart"/>
+      <w:r>
+        <w:rPr>
+          <w:rFonts w:asciiTheme="majorHAnsi" w:eastAsiaTheme="majorEastAsia" w:hAnsiTheme="majorHAnsi" w:cstheme="majorBidi"/>
+          <w:spacing w:val="-10"/>
+          <w:kern w:val="28"/>
+          <w:sz w:val="22"/>
+          <w:szCs w:val="22"/>
+        </w:rPr>
+        <w:t>accusamus</w:t>
+      </w:r>
+      <w:proofErr w:type="spellEnd"/>
+      <w:r>
+        <w:rPr>
+          <w:rFonts w:asciiTheme="majorHAnsi" w:eastAsiaTheme="majorEastAsia" w:hAnsiTheme="majorHAnsi" w:cstheme="majorBidi"/>
+          <w:spacing w:val="-10"/>
+          <w:kern w:val="28"/>
+          <w:sz w:val="22"/>
+          <w:szCs w:val="22"/>
+        </w:rPr>
+        <w:t xml:space="preserve"> et alias </w:t>
+      </w:r>
+      <w:proofErr w:type="spellStart"/>
+      <w:r>
+        <w:rPr>
+          <w:rFonts w:asciiTheme="majorHAnsi" w:eastAsiaTheme="majorEastAsia" w:hAnsiTheme="majorHAnsi" w:cstheme="majorBidi"/>
+          <w:spacing w:val="-10"/>
+          <w:kern w:val="28"/>
+          <w:sz w:val="22"/>
+          <w:szCs w:val="22"/>
+        </w:rPr>
+        <w:t>quis</w:t>
+      </w:r>
+      <w:proofErr w:type="spellEnd"/>
+      <w:r>
+        <w:rPr>
+          <w:rFonts w:asciiTheme="majorHAnsi" w:eastAsiaTheme="majorEastAsia" w:hAnsiTheme="majorHAnsi" w:cstheme="majorBidi"/>
+          <w:spacing w:val="-10"/>
+          <w:kern w:val="28"/>
+          <w:sz w:val="22"/>
+          <w:szCs w:val="22"/>
+        </w:rPr>
+        <w:t xml:space="preserve"> sed </w:t>
+      </w:r>
+      <w:proofErr w:type="spellStart"/>
+      <w:r>
+        <w:rPr>
+          <w:rFonts w:asciiTheme="majorHAnsi" w:eastAsiaTheme="majorEastAsia" w:hAnsiTheme="majorHAnsi" w:cstheme="majorBidi"/>
+          <w:spacing w:val="-10"/>
+          <w:kern w:val="28"/>
+          <w:sz w:val="22"/>
+          <w:szCs w:val="22"/>
+        </w:rPr>
+        <w:t>repellendus</w:t>
+      </w:r>
+      <w:proofErr w:type="spellEnd"/>
+      <w:r>
+        <w:rPr>
+          <w:rFonts w:asciiTheme="majorHAnsi" w:eastAsiaTheme="majorEastAsia" w:hAnsiTheme="majorHAnsi" w:cstheme="majorBidi"/>
+          <w:spacing w:val="-10"/>
+          <w:kern w:val="28"/>
+          <w:sz w:val="22"/>
+          <w:szCs w:val="22"/>
+        </w:rPr>
+        <w:t xml:space="preserve"> </w:t>
+      </w:r>
+      <w:proofErr w:type="spellStart"/>
+      <w:r>
+        <w:rPr>
+          <w:rFonts w:asciiTheme="majorHAnsi" w:eastAsiaTheme="majorEastAsia" w:hAnsiTheme="majorHAnsi" w:cstheme="majorBidi"/>
+          <w:spacing w:val="-10"/>
+          <w:kern w:val="28"/>
+          <w:sz w:val="22"/>
+          <w:szCs w:val="22"/>
+        </w:rPr>
+        <w:t>omnis</w:t>
+      </w:r>
+      <w:proofErr w:type="spellEnd"/>
+      <w:r>
+        <w:rPr>
+          <w:rFonts w:asciiTheme="majorHAnsi" w:eastAsiaTheme="majorEastAsia" w:hAnsiTheme="majorHAnsi" w:cstheme="majorBidi"/>
+          <w:spacing w:val="-10"/>
+          <w:kern w:val="28"/>
+          <w:sz w:val="22"/>
+          <w:szCs w:val="22"/>
+        </w:rPr>
+        <w:t xml:space="preserve"> ad </w:t>
+      </w:r>
+      <w:proofErr w:type="spellStart"/>
+      <w:r>
+        <w:rPr>
+          <w:rFonts w:asciiTheme="majorHAnsi" w:eastAsiaTheme="majorEastAsia" w:hAnsiTheme="majorHAnsi" w:cstheme="majorBidi"/>
+          <w:spacing w:val="-10"/>
+          <w:kern w:val="28"/>
+          <w:sz w:val="22"/>
+          <w:szCs w:val="22"/>
+        </w:rPr>
+        <w:t>blanditiis</w:t>
+      </w:r>
+      <w:proofErr w:type="spellEnd"/>
+      <w:r>
+        <w:rPr>
+          <w:rFonts w:asciiTheme="majorHAnsi" w:eastAsiaTheme="majorEastAsia" w:hAnsiTheme="majorHAnsi" w:cstheme="majorBidi"/>
+          <w:spacing w:val="-10"/>
+          <w:kern w:val="28"/>
+          <w:sz w:val="22"/>
+          <w:szCs w:val="22"/>
+        </w:rPr>
+        <w:t xml:space="preserve"> </w:t>
+      </w:r>
+      <w:proofErr w:type="spellStart"/>
+      <w:r>
+        <w:rPr>
+          <w:rFonts w:asciiTheme="majorHAnsi" w:eastAsiaTheme="majorEastAsia" w:hAnsiTheme="majorHAnsi" w:cstheme="majorBidi"/>
+          <w:spacing w:val="-10"/>
+          <w:kern w:val="28"/>
+          <w:sz w:val="22"/>
+          <w:szCs w:val="22"/>
+        </w:rPr>
+        <w:t>incidunt</w:t>
+      </w:r>
+      <w:proofErr w:type="spellEnd"/>
+      <w:r>
+        <w:rPr>
+          <w:rFonts w:asciiTheme="majorHAnsi" w:eastAsiaTheme="majorEastAsia" w:hAnsiTheme="majorHAnsi" w:cstheme="majorBidi"/>
+          <w:spacing w:val="-10"/>
+          <w:kern w:val="28"/>
+          <w:sz w:val="22"/>
+          <w:szCs w:val="22"/>
+        </w:rPr>
+        <w:t xml:space="preserve">. Et </w:t>
+      </w:r>
+      <w:proofErr w:type="spellStart"/>
+      <w:r>
+        <w:rPr>
+          <w:rFonts w:asciiTheme="majorHAnsi" w:eastAsiaTheme="majorEastAsia" w:hAnsiTheme="majorHAnsi" w:cstheme="majorBidi"/>
+          <w:spacing w:val="-10"/>
+          <w:kern w:val="28"/>
+          <w:sz w:val="22"/>
+          <w:szCs w:val="22"/>
+        </w:rPr>
+        <w:t>corrupti</w:t>
+      </w:r>
+      <w:proofErr w:type="spellEnd"/>
+      <w:r>
+        <w:rPr>
+          <w:rFonts w:asciiTheme="majorHAnsi" w:eastAsiaTheme="majorEastAsia" w:hAnsiTheme="majorHAnsi" w:cstheme="majorBidi"/>
+          <w:spacing w:val="-10"/>
+          <w:kern w:val="28"/>
+          <w:sz w:val="22"/>
+          <w:szCs w:val="22"/>
+        </w:rPr>
+        <w:t xml:space="preserve"> </w:t>
+      </w:r>
+      <w:proofErr w:type="spellStart"/>
+      <w:r>
+        <w:rPr>
+          <w:rFonts w:asciiTheme="majorHAnsi" w:eastAsiaTheme="majorEastAsia" w:hAnsiTheme="majorHAnsi" w:cstheme="majorBidi"/>
+          <w:spacing w:val="-10"/>
+          <w:kern w:val="28"/>
+          <w:sz w:val="22"/>
+          <w:szCs w:val="22"/>
+        </w:rPr>
+        <w:t>omnis</w:t>
+      </w:r>
+      <w:proofErr w:type="spellEnd"/>
+      <w:r>
+        <w:rPr>
+          <w:rFonts w:asciiTheme="majorHAnsi" w:eastAsiaTheme="majorEastAsia" w:hAnsiTheme="majorHAnsi" w:cstheme="majorBidi"/>
+          <w:spacing w:val="-10"/>
+          <w:kern w:val="28"/>
+          <w:sz w:val="22"/>
+          <w:szCs w:val="22"/>
+        </w:rPr>
+        <w:t xml:space="preserve"> qui autem fugit id </w:t>
+      </w:r>
+      <w:proofErr w:type="spellStart"/>
+      <w:r>
+        <w:rPr>
+          <w:rFonts w:asciiTheme="majorHAnsi" w:eastAsiaTheme="majorEastAsia" w:hAnsiTheme="majorHAnsi" w:cstheme="majorBidi"/>
+          <w:spacing w:val="-10"/>
+          <w:kern w:val="28"/>
+          <w:sz w:val="22"/>
+          <w:szCs w:val="22"/>
+        </w:rPr>
+        <w:t>natus</w:t>
+      </w:r>
+      <w:proofErr w:type="spellEnd"/>
+      <w:r>
+        <w:rPr>
+          <w:rFonts w:asciiTheme="majorHAnsi" w:eastAsiaTheme="majorEastAsia" w:hAnsiTheme="majorHAnsi" w:cstheme="majorBidi"/>
+          <w:spacing w:val="-10"/>
+          <w:kern w:val="28"/>
+          <w:sz w:val="22"/>
+          <w:szCs w:val="22"/>
+        </w:rPr>
+        <w:t xml:space="preserve"> </w:t>
+      </w:r>
+      <w:proofErr w:type="spellStart"/>
+      <w:r>
+        <w:rPr>
+          <w:rFonts w:asciiTheme="majorHAnsi" w:eastAsiaTheme="majorEastAsia" w:hAnsiTheme="majorHAnsi" w:cstheme="majorBidi"/>
+          <w:spacing w:val="-10"/>
+          <w:kern w:val="28"/>
+          <w:sz w:val="22"/>
+          <w:szCs w:val="22"/>
+        </w:rPr>
+        <w:t>exercitationem</w:t>
+      </w:r>
+      <w:proofErr w:type="spellEnd"/>
+      <w:r>
+        <w:rPr>
+          <w:rFonts w:asciiTheme="majorHAnsi" w:eastAsiaTheme="majorEastAsia" w:hAnsiTheme="majorHAnsi" w:cstheme="majorBidi"/>
+          <w:spacing w:val="-10"/>
+          <w:kern w:val="28"/>
+          <w:sz w:val="22"/>
+          <w:szCs w:val="22"/>
+        </w:rPr>
+        <w:t xml:space="preserve"> non nobis sunt </w:t>
+      </w:r>
+      <w:proofErr w:type="spellStart"/>
+      <w:r>
+        <w:rPr>
+          <w:rFonts w:asciiTheme="majorHAnsi" w:eastAsiaTheme="majorEastAsia" w:hAnsiTheme="majorHAnsi" w:cstheme="majorBidi"/>
+          <w:spacing w:val="-10"/>
+          <w:kern w:val="28"/>
+          <w:sz w:val="22"/>
+          <w:szCs w:val="22"/>
+        </w:rPr>
+        <w:t>aut</w:t>
+      </w:r>
+      <w:proofErr w:type="spellEnd"/>
+      <w:r>
+        <w:rPr>
+          <w:rFonts w:asciiTheme="majorHAnsi" w:eastAsiaTheme="majorEastAsia" w:hAnsiTheme="majorHAnsi" w:cstheme="majorBidi"/>
+          <w:spacing w:val="-10"/>
+          <w:kern w:val="28"/>
+          <w:sz w:val="22"/>
+          <w:szCs w:val="22"/>
+        </w:rPr>
+        <w:t xml:space="preserve"> </w:t>
+      </w:r>
+      <w:proofErr w:type="spellStart"/>
+      <w:r>
+        <w:rPr>
+          <w:rFonts w:asciiTheme="majorHAnsi" w:eastAsiaTheme="majorEastAsia" w:hAnsiTheme="majorHAnsi" w:cstheme="majorBidi"/>
+          <w:spacing w:val="-10"/>
+          <w:kern w:val="28"/>
+          <w:sz w:val="22"/>
+          <w:szCs w:val="22"/>
+        </w:rPr>
+        <w:t>reiciendis</w:t>
+      </w:r>
+      <w:proofErr w:type="spellEnd"/>
+      <w:r>
+        <w:rPr>
+          <w:rFonts w:asciiTheme="majorHAnsi" w:eastAsiaTheme="majorEastAsia" w:hAnsiTheme="majorHAnsi" w:cstheme="majorBidi"/>
+          <w:spacing w:val="-10"/>
+          <w:kern w:val="28"/>
+          <w:sz w:val="22"/>
+          <w:szCs w:val="22"/>
+        </w:rPr>
+        <w:t xml:space="preserve"> </w:t>
+      </w:r>
+      <w:proofErr w:type="spellStart"/>
+      <w:r>
+        <w:rPr>
+          <w:rFonts w:asciiTheme="majorHAnsi" w:eastAsiaTheme="majorEastAsia" w:hAnsiTheme="majorHAnsi" w:cstheme="majorBidi"/>
+          <w:spacing w:val="-10"/>
+          <w:kern w:val="28"/>
+          <w:sz w:val="22"/>
+          <w:szCs w:val="22"/>
+        </w:rPr>
+        <w:t>dolorem</w:t>
+      </w:r>
+      <w:proofErr w:type="spellEnd"/>
+      <w:r>
+        <w:rPr>
+          <w:rFonts w:asciiTheme="majorHAnsi" w:eastAsiaTheme="majorEastAsia" w:hAnsiTheme="majorHAnsi" w:cstheme="majorBidi"/>
+          <w:spacing w:val="-10"/>
+          <w:kern w:val="28"/>
+          <w:sz w:val="22"/>
+          <w:szCs w:val="22"/>
+        </w:rPr>
+        <w:t xml:space="preserve"> </w:t>
+      </w:r>
+      <w:proofErr w:type="spellStart"/>
+      <w:r>
+        <w:rPr>
+          <w:rFonts w:asciiTheme="majorHAnsi" w:eastAsiaTheme="majorEastAsia" w:hAnsiTheme="majorHAnsi" w:cstheme="majorBidi"/>
+          <w:spacing w:val="-10"/>
+          <w:kern w:val="28"/>
+          <w:sz w:val="22"/>
+          <w:szCs w:val="22"/>
+        </w:rPr>
+        <w:t>ad</w:t>
+      </w:r>
+      <w:proofErr w:type="spellEnd"/>
+      <w:r>
+        <w:rPr>
+          <w:rFonts w:asciiTheme="majorHAnsi" w:eastAsiaTheme="majorEastAsia" w:hAnsiTheme="majorHAnsi" w:cstheme="majorBidi"/>
+          <w:spacing w:val="-10"/>
+          <w:kern w:val="28"/>
+          <w:sz w:val="22"/>
+          <w:szCs w:val="22"/>
+        </w:rPr>
+        <w:t xml:space="preserve"> </w:t>
+      </w:r>
+      <w:proofErr w:type="spellStart"/>
+      <w:r>
+        <w:rPr>
+          <w:rFonts w:asciiTheme="majorHAnsi" w:eastAsiaTheme="majorEastAsia" w:hAnsiTheme="majorHAnsi" w:cstheme="majorBidi"/>
+          <w:spacing w:val="-10"/>
+          <w:kern w:val="28"/>
+          <w:sz w:val="22"/>
+          <w:szCs w:val="22"/>
+        </w:rPr>
+        <w:t>laboriosam</w:t>
+      </w:r>
+      <w:proofErr w:type="spellEnd"/>
+      <w:r>
+        <w:rPr>
+          <w:rFonts w:asciiTheme="majorHAnsi" w:eastAsiaTheme="majorEastAsia" w:hAnsiTheme="majorHAnsi" w:cstheme="majorBidi"/>
+          <w:spacing w:val="-10"/>
+          <w:kern w:val="28"/>
+          <w:sz w:val="22"/>
+          <w:szCs w:val="22"/>
+        </w:rPr>
+        <w:t xml:space="preserve"> </w:t>
+      </w:r>
+      <w:proofErr w:type="spellStart"/>
+      <w:r>
+        <w:rPr>
+          <w:rFonts w:asciiTheme="majorHAnsi" w:eastAsiaTheme="majorEastAsia" w:hAnsiTheme="majorHAnsi" w:cstheme="majorBidi"/>
+          <w:spacing w:val="-10"/>
+          <w:kern w:val="28"/>
+          <w:sz w:val="22"/>
+          <w:szCs w:val="22"/>
+        </w:rPr>
+        <w:t>sint</w:t>
+      </w:r>
+      <w:proofErr w:type="spellEnd"/>
+      <w:r>
+        <w:rPr>
+          <w:rFonts w:asciiTheme="majorHAnsi" w:eastAsiaTheme="majorEastAsia" w:hAnsiTheme="majorHAnsi" w:cstheme="majorBidi"/>
+          <w:spacing w:val="-10"/>
+          <w:kern w:val="28"/>
+          <w:sz w:val="22"/>
+          <w:szCs w:val="22"/>
+        </w:rPr>
+        <w:t xml:space="preserve">. Cum </w:t>
+      </w:r>
+      <w:proofErr w:type="spellStart"/>
+      <w:r>
+        <w:rPr>
+          <w:rFonts w:asciiTheme="majorHAnsi" w:eastAsiaTheme="majorEastAsia" w:hAnsiTheme="majorHAnsi" w:cstheme="majorBidi"/>
+          <w:spacing w:val="-10"/>
+          <w:kern w:val="28"/>
+          <w:sz w:val="22"/>
+          <w:szCs w:val="22"/>
+        </w:rPr>
+        <w:t>eaque</w:t>
+      </w:r>
+      <w:proofErr w:type="spellEnd"/>
+      <w:r>
+        <w:rPr>
+          <w:rFonts w:asciiTheme="majorHAnsi" w:eastAsiaTheme="majorEastAsia" w:hAnsiTheme="majorHAnsi" w:cstheme="majorBidi"/>
+          <w:spacing w:val="-10"/>
+          <w:kern w:val="28"/>
+          <w:sz w:val="22"/>
+          <w:szCs w:val="22"/>
+        </w:rPr>
+        <w:t xml:space="preserve"> </w:t>
+      </w:r>
+      <w:proofErr w:type="spellStart"/>
+      <w:r>
+        <w:rPr>
+          <w:rFonts w:asciiTheme="majorHAnsi" w:eastAsiaTheme="majorEastAsia" w:hAnsiTheme="majorHAnsi" w:cstheme="majorBidi"/>
+          <w:spacing w:val="-10"/>
+          <w:kern w:val="28"/>
+          <w:sz w:val="22"/>
+          <w:szCs w:val="22"/>
+        </w:rPr>
+        <w:t>doloremque</w:t>
+      </w:r>
+      <w:proofErr w:type="spellEnd"/>
+      <w:r>
+        <w:rPr>
+          <w:rFonts w:asciiTheme="majorHAnsi" w:eastAsiaTheme="majorEastAsia" w:hAnsiTheme="majorHAnsi" w:cstheme="majorBidi"/>
+          <w:spacing w:val="-10"/>
+          <w:kern w:val="28"/>
+          <w:sz w:val="22"/>
+          <w:szCs w:val="22"/>
+        </w:rPr>
+        <w:t xml:space="preserve"> </w:t>
+      </w:r>
+      <w:proofErr w:type="spellStart"/>
+      <w:r>
+        <w:rPr>
+          <w:rFonts w:asciiTheme="majorHAnsi" w:eastAsiaTheme="majorEastAsia" w:hAnsiTheme="majorHAnsi" w:cstheme="majorBidi"/>
+          <w:spacing w:val="-10"/>
+          <w:kern w:val="28"/>
+          <w:sz w:val="22"/>
+          <w:szCs w:val="22"/>
+        </w:rPr>
+        <w:t>aut</w:t>
+      </w:r>
+      <w:proofErr w:type="spellEnd"/>
+      <w:r>
+        <w:rPr>
+          <w:rFonts w:asciiTheme="majorHAnsi" w:eastAsiaTheme="majorEastAsia" w:hAnsiTheme="majorHAnsi" w:cstheme="majorBidi"/>
+          <w:spacing w:val="-10"/>
+          <w:kern w:val="28"/>
+          <w:sz w:val="22"/>
+          <w:szCs w:val="22"/>
+        </w:rPr>
+        <w:t xml:space="preserve"> </w:t>
+      </w:r>
+      <w:proofErr w:type="spellStart"/>
+      <w:r>
+        <w:rPr>
+          <w:rFonts w:asciiTheme="majorHAnsi" w:eastAsiaTheme="majorEastAsia" w:hAnsiTheme="majorHAnsi" w:cstheme="majorBidi"/>
+          <w:spacing w:val="-10"/>
+          <w:kern w:val="28"/>
+          <w:sz w:val="22"/>
+          <w:szCs w:val="22"/>
+        </w:rPr>
+        <w:t>voluptatem</w:t>
+      </w:r>
+      <w:proofErr w:type="spellEnd"/>
+      <w:r>
+        <w:rPr>
+          <w:rFonts w:asciiTheme="majorHAnsi" w:eastAsiaTheme="majorEastAsia" w:hAnsiTheme="majorHAnsi" w:cstheme="majorBidi"/>
+          <w:spacing w:val="-10"/>
+          <w:kern w:val="28"/>
+          <w:sz w:val="22"/>
+          <w:szCs w:val="22"/>
+        </w:rPr>
+        <w:t xml:space="preserve"> </w:t>
+      </w:r>
+      <w:proofErr w:type="spellStart"/>
+      <w:r>
+        <w:rPr>
+          <w:rFonts w:asciiTheme="majorHAnsi" w:eastAsiaTheme="majorEastAsia" w:hAnsiTheme="majorHAnsi" w:cstheme="majorBidi"/>
+          <w:spacing w:val="-10"/>
+          <w:kern w:val="28"/>
+          <w:sz w:val="22"/>
+          <w:szCs w:val="22"/>
+        </w:rPr>
+        <w:t>quam</w:t>
+      </w:r>
+      <w:proofErr w:type="spellEnd"/>
+      <w:r>
+        <w:rPr>
+          <w:rFonts w:asciiTheme="majorHAnsi" w:eastAsiaTheme="majorEastAsia" w:hAnsiTheme="majorHAnsi" w:cstheme="majorBidi"/>
+          <w:spacing w:val="-10"/>
+          <w:kern w:val="28"/>
+          <w:sz w:val="22"/>
+          <w:szCs w:val="22"/>
+        </w:rPr>
+        <w:t xml:space="preserve"> ex </w:t>
+      </w:r>
+      <w:proofErr w:type="spellStart"/>
+      <w:r>
+        <w:rPr>
+          <w:rFonts w:asciiTheme="majorHAnsi" w:eastAsiaTheme="majorEastAsia" w:hAnsiTheme="majorHAnsi" w:cstheme="majorBidi"/>
+          <w:spacing w:val="-10"/>
+          <w:kern w:val="28"/>
+          <w:sz w:val="22"/>
+          <w:szCs w:val="22"/>
+        </w:rPr>
+        <w:t>molestiae</w:t>
+      </w:r>
+      <w:proofErr w:type="spellEnd"/>
+      <w:r>
+        <w:rPr>
+          <w:rFonts w:asciiTheme="majorHAnsi" w:eastAsiaTheme="majorEastAsia" w:hAnsiTheme="majorHAnsi" w:cstheme="majorBidi"/>
+          <w:spacing w:val="-10"/>
+          <w:kern w:val="28"/>
+          <w:sz w:val="22"/>
+          <w:szCs w:val="22"/>
+        </w:rPr>
+        <w:t xml:space="preserve"> </w:t>
+      </w:r>
+      <w:proofErr w:type="spellStart"/>
+      <w:r>
+        <w:rPr>
+          <w:rFonts w:asciiTheme="majorHAnsi" w:eastAsiaTheme="majorEastAsia" w:hAnsiTheme="majorHAnsi" w:cstheme="majorBidi"/>
+          <w:spacing w:val="-10"/>
+          <w:kern w:val="28"/>
+          <w:sz w:val="22"/>
+          <w:szCs w:val="22"/>
+        </w:rPr>
+        <w:t>aliquam</w:t>
+      </w:r>
+      <w:proofErr w:type="spellEnd"/>
+      <w:r>
+        <w:rPr>
+          <w:rFonts w:asciiTheme="majorHAnsi" w:eastAsiaTheme="majorEastAsia" w:hAnsiTheme="majorHAnsi" w:cstheme="majorBidi"/>
+          <w:spacing w:val="-10"/>
+          <w:kern w:val="28"/>
+          <w:sz w:val="22"/>
+          <w:szCs w:val="22"/>
+        </w:rPr>
+        <w:t xml:space="preserve">. </w:t>
       </w:r>
     </w:p>
     <w:p>
@@ -67,7 +820,777 @@
           <w:sz w:val="22"/>
           <w:szCs w:val="22"/>
         </w:rPr>
-        <w:t xml:space="preserve">Ex deserunt exercitationem sit reprehenderit blanditiis rem molestiae eveniet facilis quam non dolorum provident hic dolorem officia ex tempora sint. Est dolorum Quis aut esse modi aut quod molestias et illum quia provident omnis ut sunt dolor. Qui impedit totam qui nihil error et voluptate sint eum velit alias est commodi esse hic repudiandae error id aperiam officia. </w:t>
+        <w:t xml:space="preserve">Ex </w:t>
+      </w:r>
+      <w:proofErr w:type="spellStart"/>
+      <w:r>
+        <w:rPr>
+          <w:rFonts w:asciiTheme="majorHAnsi" w:eastAsiaTheme="majorEastAsia" w:hAnsiTheme="majorHAnsi" w:cstheme="majorBidi"/>
+          <w:spacing w:val="-10"/>
+          <w:kern w:val="28"/>
+          <w:sz w:val="22"/>
+          <w:szCs w:val="22"/>
+        </w:rPr>
+        <w:t>deserunt</w:t>
+      </w:r>
+      <w:proofErr w:type="spellEnd"/>
+      <w:r>
+        <w:rPr>
+          <w:rFonts w:asciiTheme="majorHAnsi" w:eastAsiaTheme="majorEastAsia" w:hAnsiTheme="majorHAnsi" w:cstheme="majorBidi"/>
+          <w:spacing w:val="-10"/>
+          <w:kern w:val="28"/>
+          <w:sz w:val="22"/>
+          <w:szCs w:val="22"/>
+        </w:rPr>
+        <w:t xml:space="preserve"> </w:t>
+      </w:r>
+      <w:proofErr w:type="spellStart"/>
+      <w:r>
+        <w:rPr>
+          <w:rFonts w:asciiTheme="majorHAnsi" w:eastAsiaTheme="majorEastAsia" w:hAnsiTheme="majorHAnsi" w:cstheme="majorBidi"/>
+          <w:spacing w:val="-10"/>
+          <w:kern w:val="28"/>
+          <w:sz w:val="22"/>
+          <w:szCs w:val="22"/>
+        </w:rPr>
+        <w:t>exercitationem</w:t>
+      </w:r>
+      <w:proofErr w:type="spellEnd"/>
+      <w:r>
+        <w:rPr>
+          <w:rFonts w:asciiTheme="majorHAnsi" w:eastAsiaTheme="majorEastAsia" w:hAnsiTheme="majorHAnsi" w:cstheme="majorBidi"/>
+          <w:spacing w:val="-10"/>
+          <w:kern w:val="28"/>
+          <w:sz w:val="22"/>
+          <w:szCs w:val="22"/>
+        </w:rPr>
+        <w:t xml:space="preserve"> sit </w:t>
+      </w:r>
+      <w:proofErr w:type="spellStart"/>
+      <w:r>
+        <w:rPr>
+          <w:rFonts w:asciiTheme="majorHAnsi" w:eastAsiaTheme="majorEastAsia" w:hAnsiTheme="majorHAnsi" w:cstheme="majorBidi"/>
+          <w:spacing w:val="-10"/>
+          <w:kern w:val="28"/>
+          <w:sz w:val="22"/>
+          <w:szCs w:val="22"/>
+        </w:rPr>
+        <w:t>reprehenderit</w:t>
+      </w:r>
+      <w:proofErr w:type="spellEnd"/>
+      <w:r>
+        <w:rPr>
+          <w:rFonts w:asciiTheme="majorHAnsi" w:eastAsiaTheme="majorEastAsia" w:hAnsiTheme="majorHAnsi" w:cstheme="majorBidi"/>
+          <w:spacing w:val="-10"/>
+          <w:kern w:val="28"/>
+          <w:sz w:val="22"/>
+          <w:szCs w:val="22"/>
+        </w:rPr>
+        <w:t xml:space="preserve"> </w:t>
+      </w:r>
+      <w:proofErr w:type="spellStart"/>
+      <w:r>
+        <w:rPr>
+          <w:rFonts w:asciiTheme="majorHAnsi" w:eastAsiaTheme="majorEastAsia" w:hAnsiTheme="majorHAnsi" w:cstheme="majorBidi"/>
+          <w:spacing w:val="-10"/>
+          <w:kern w:val="28"/>
+          <w:sz w:val="22"/>
+          <w:szCs w:val="22"/>
+        </w:rPr>
+        <w:t>blanditiis</w:t>
+      </w:r>
+      <w:proofErr w:type="spellEnd"/>
+      <w:r>
+        <w:rPr>
+          <w:rFonts w:asciiTheme="majorHAnsi" w:eastAsiaTheme="majorEastAsia" w:hAnsiTheme="majorHAnsi" w:cstheme="majorBidi"/>
+          <w:spacing w:val="-10"/>
+          <w:kern w:val="28"/>
+          <w:sz w:val="22"/>
+          <w:szCs w:val="22"/>
+        </w:rPr>
+        <w:t xml:space="preserve"> rem </w:t>
+      </w:r>
+      <w:proofErr w:type="spellStart"/>
+      <w:r>
+        <w:rPr>
+          <w:rFonts w:asciiTheme="majorHAnsi" w:eastAsiaTheme="majorEastAsia" w:hAnsiTheme="majorHAnsi" w:cstheme="majorBidi"/>
+          <w:spacing w:val="-10"/>
+          <w:kern w:val="28"/>
+          <w:sz w:val="22"/>
+          <w:szCs w:val="22"/>
+        </w:rPr>
+        <w:t>molestiae</w:t>
+      </w:r>
+      <w:proofErr w:type="spellEnd"/>
+      <w:r>
+        <w:rPr>
+          <w:rFonts w:asciiTheme="majorHAnsi" w:eastAsiaTheme="majorEastAsia" w:hAnsiTheme="majorHAnsi" w:cstheme="majorBidi"/>
+          <w:spacing w:val="-10"/>
+          <w:kern w:val="28"/>
+          <w:sz w:val="22"/>
+          <w:szCs w:val="22"/>
+        </w:rPr>
+        <w:t xml:space="preserve"> </w:t>
+      </w:r>
+      <w:proofErr w:type="spellStart"/>
+      <w:r>
+        <w:rPr>
+          <w:rFonts w:asciiTheme="majorHAnsi" w:eastAsiaTheme="majorEastAsia" w:hAnsiTheme="majorHAnsi" w:cstheme="majorBidi"/>
+          <w:spacing w:val="-10"/>
+          <w:kern w:val="28"/>
+          <w:sz w:val="22"/>
+          <w:szCs w:val="22"/>
+        </w:rPr>
+        <w:t>eveniet</w:t>
+      </w:r>
+      <w:proofErr w:type="spellEnd"/>
+      <w:r>
+        <w:rPr>
+          <w:rFonts w:asciiTheme="majorHAnsi" w:eastAsiaTheme="majorEastAsia" w:hAnsiTheme="majorHAnsi" w:cstheme="majorBidi"/>
+          <w:spacing w:val="-10"/>
+          <w:kern w:val="28"/>
+          <w:sz w:val="22"/>
+          <w:szCs w:val="22"/>
+        </w:rPr>
+        <w:t xml:space="preserve"> facilis </w:t>
+      </w:r>
+      <w:proofErr w:type="spellStart"/>
+      <w:r>
+        <w:rPr>
+          <w:rFonts w:asciiTheme="majorHAnsi" w:eastAsiaTheme="majorEastAsia" w:hAnsiTheme="majorHAnsi" w:cstheme="majorBidi"/>
+          <w:spacing w:val="-10"/>
+          <w:kern w:val="28"/>
+          <w:sz w:val="22"/>
+          <w:szCs w:val="22"/>
+        </w:rPr>
+        <w:t>quam</w:t>
+      </w:r>
+      <w:proofErr w:type="spellEnd"/>
+      <w:r>
+        <w:rPr>
+          <w:rFonts w:asciiTheme="majorHAnsi" w:eastAsiaTheme="majorEastAsia" w:hAnsiTheme="majorHAnsi" w:cstheme="majorBidi"/>
+          <w:spacing w:val="-10"/>
+          <w:kern w:val="28"/>
+          <w:sz w:val="22"/>
+          <w:szCs w:val="22"/>
+        </w:rPr>
+        <w:t xml:space="preserve"> non </w:t>
+      </w:r>
+      <w:proofErr w:type="spellStart"/>
+      <w:r>
+        <w:rPr>
+          <w:rFonts w:asciiTheme="majorHAnsi" w:eastAsiaTheme="majorEastAsia" w:hAnsiTheme="majorHAnsi" w:cstheme="majorBidi"/>
+          <w:spacing w:val="-10"/>
+          <w:kern w:val="28"/>
+          <w:sz w:val="22"/>
+          <w:szCs w:val="22"/>
+        </w:rPr>
+        <w:t>dolorum</w:t>
+      </w:r>
+      <w:proofErr w:type="spellEnd"/>
+      <w:r>
+        <w:rPr>
+          <w:rFonts w:asciiTheme="majorHAnsi" w:eastAsiaTheme="majorEastAsia" w:hAnsiTheme="majorHAnsi" w:cstheme="majorBidi"/>
+          <w:spacing w:val="-10"/>
+          <w:kern w:val="28"/>
+          <w:sz w:val="22"/>
+          <w:szCs w:val="22"/>
+        </w:rPr>
+        <w:t xml:space="preserve"> provident hic </w:t>
+      </w:r>
+      <w:proofErr w:type="spellStart"/>
+      <w:r>
+        <w:rPr>
+          <w:rFonts w:asciiTheme="majorHAnsi" w:eastAsiaTheme="majorEastAsia" w:hAnsiTheme="majorHAnsi" w:cstheme="majorBidi"/>
+          <w:spacing w:val="-10"/>
+          <w:kern w:val="28"/>
+          <w:sz w:val="22"/>
+          <w:szCs w:val="22"/>
+        </w:rPr>
+        <w:t>dolorem</w:t>
+      </w:r>
+      <w:proofErr w:type="spellEnd"/>
+      <w:r>
+        <w:rPr>
+          <w:rFonts w:asciiTheme="majorHAnsi" w:eastAsiaTheme="majorEastAsia" w:hAnsiTheme="majorHAnsi" w:cstheme="majorBidi"/>
+          <w:spacing w:val="-10"/>
+          <w:kern w:val="28"/>
+          <w:sz w:val="22"/>
+          <w:szCs w:val="22"/>
+        </w:rPr>
+        <w:t xml:space="preserve"> </w:t>
+      </w:r>
+      <w:proofErr w:type="spellStart"/>
+      <w:r>
+        <w:rPr>
+          <w:rFonts w:asciiTheme="majorHAnsi" w:eastAsiaTheme="majorEastAsia" w:hAnsiTheme="majorHAnsi" w:cstheme="majorBidi"/>
+          <w:spacing w:val="-10"/>
+          <w:kern w:val="28"/>
+          <w:sz w:val="22"/>
+          <w:szCs w:val="22"/>
+        </w:rPr>
+        <w:t>officia</w:t>
+      </w:r>
+      <w:proofErr w:type="spellEnd"/>
+      <w:r>
+        <w:rPr>
+          <w:rFonts w:asciiTheme="majorHAnsi" w:eastAsiaTheme="majorEastAsia" w:hAnsiTheme="majorHAnsi" w:cstheme="majorBidi"/>
+          <w:spacing w:val="-10"/>
+          <w:kern w:val="28"/>
+          <w:sz w:val="22"/>
+          <w:szCs w:val="22"/>
+        </w:rPr>
+        <w:t xml:space="preserve"> ex </w:t>
+      </w:r>
+      <w:proofErr w:type="spellStart"/>
+      <w:r>
+        <w:rPr>
+          <w:rFonts w:asciiTheme="majorHAnsi" w:eastAsiaTheme="majorEastAsia" w:hAnsiTheme="majorHAnsi" w:cstheme="majorBidi"/>
+          <w:spacing w:val="-10"/>
+          <w:kern w:val="28"/>
+          <w:sz w:val="22"/>
+          <w:szCs w:val="22"/>
+        </w:rPr>
+        <w:t>tempora</w:t>
+      </w:r>
+      <w:proofErr w:type="spellEnd"/>
+      <w:r>
+        <w:rPr>
+          <w:rFonts w:asciiTheme="majorHAnsi" w:eastAsiaTheme="majorEastAsia" w:hAnsiTheme="majorHAnsi" w:cstheme="majorBidi"/>
+          <w:spacing w:val="-10"/>
+          <w:kern w:val="28"/>
+          <w:sz w:val="22"/>
+          <w:szCs w:val="22"/>
+        </w:rPr>
+        <w:t xml:space="preserve"> </w:t>
+      </w:r>
+      <w:proofErr w:type="spellStart"/>
+      <w:r>
+        <w:rPr>
+          <w:rFonts w:asciiTheme="majorHAnsi" w:eastAsiaTheme="majorEastAsia" w:hAnsiTheme="majorHAnsi" w:cstheme="majorBidi"/>
+          <w:spacing w:val="-10"/>
+          <w:kern w:val="28"/>
+          <w:sz w:val="22"/>
+          <w:szCs w:val="22"/>
+        </w:rPr>
+        <w:t>sint</w:t>
+      </w:r>
+      <w:proofErr w:type="spellEnd"/>
+      <w:r>
+        <w:rPr>
+          <w:rFonts w:asciiTheme="majorHAnsi" w:eastAsiaTheme="majorEastAsia" w:hAnsiTheme="majorHAnsi" w:cstheme="majorBidi"/>
+          <w:spacing w:val="-10"/>
+          <w:kern w:val="28"/>
+          <w:sz w:val="22"/>
+          <w:szCs w:val="22"/>
+        </w:rPr>
+        <w:t xml:space="preserve">. Est </w:t>
+      </w:r>
+      <w:proofErr w:type="spellStart"/>
+      <w:r>
+        <w:rPr>
+          <w:rFonts w:asciiTheme="majorHAnsi" w:eastAsiaTheme="majorEastAsia" w:hAnsiTheme="majorHAnsi" w:cstheme="majorBidi"/>
+          <w:spacing w:val="-10"/>
+          <w:kern w:val="28"/>
+          <w:sz w:val="22"/>
+          <w:szCs w:val="22"/>
+        </w:rPr>
+        <w:t>dolorum</w:t>
+      </w:r>
+      <w:proofErr w:type="spellEnd"/>
+      <w:r>
+        <w:rPr>
+          <w:rFonts w:asciiTheme="majorHAnsi" w:eastAsiaTheme="majorEastAsia" w:hAnsiTheme="majorHAnsi" w:cstheme="majorBidi"/>
+          <w:spacing w:val="-10"/>
+          <w:kern w:val="28"/>
+          <w:sz w:val="22"/>
+          <w:szCs w:val="22"/>
+        </w:rPr>
+        <w:t xml:space="preserve"> </w:t>
+      </w:r>
+      <w:proofErr w:type="spellStart"/>
+      <w:r>
+        <w:rPr>
+          <w:rFonts w:asciiTheme="majorHAnsi" w:eastAsiaTheme="majorEastAsia" w:hAnsiTheme="majorHAnsi" w:cstheme="majorBidi"/>
+          <w:spacing w:val="-10"/>
+          <w:kern w:val="28"/>
+          <w:sz w:val="22"/>
+          <w:szCs w:val="22"/>
+        </w:rPr>
+        <w:t>Quis</w:t>
+      </w:r>
+      <w:proofErr w:type="spellEnd"/>
+      <w:r>
+        <w:rPr>
+          <w:rFonts w:asciiTheme="majorHAnsi" w:eastAsiaTheme="majorEastAsia" w:hAnsiTheme="majorHAnsi" w:cstheme="majorBidi"/>
+          <w:spacing w:val="-10"/>
+          <w:kern w:val="28"/>
+          <w:sz w:val="22"/>
+          <w:szCs w:val="22"/>
+        </w:rPr>
+        <w:t xml:space="preserve"> </w:t>
+      </w:r>
+      <w:proofErr w:type="spellStart"/>
+      <w:r>
+        <w:rPr>
+          <w:rFonts w:asciiTheme="majorHAnsi" w:eastAsiaTheme="majorEastAsia" w:hAnsiTheme="majorHAnsi" w:cstheme="majorBidi"/>
+          <w:spacing w:val="-10"/>
+          <w:kern w:val="28"/>
+          <w:sz w:val="22"/>
+          <w:szCs w:val="22"/>
+        </w:rPr>
+        <w:t>aut</w:t>
+      </w:r>
+      <w:proofErr w:type="spellEnd"/>
+      <w:r>
+        <w:rPr>
+          <w:rFonts w:asciiTheme="majorHAnsi" w:eastAsiaTheme="majorEastAsia" w:hAnsiTheme="majorHAnsi" w:cstheme="majorBidi"/>
+          <w:spacing w:val="-10"/>
+          <w:kern w:val="28"/>
+          <w:sz w:val="22"/>
+          <w:szCs w:val="22"/>
+        </w:rPr>
+        <w:t xml:space="preserve"> </w:t>
+      </w:r>
+      <w:proofErr w:type="spellStart"/>
+      <w:r>
+        <w:rPr>
+          <w:rFonts w:asciiTheme="majorHAnsi" w:eastAsiaTheme="majorEastAsia" w:hAnsiTheme="majorHAnsi" w:cstheme="majorBidi"/>
+          <w:spacing w:val="-10"/>
+          <w:kern w:val="28"/>
+          <w:sz w:val="22"/>
+          <w:szCs w:val="22"/>
+        </w:rPr>
+        <w:t>esse</w:t>
+      </w:r>
+      <w:proofErr w:type="spellEnd"/>
+      <w:r>
+        <w:rPr>
+          <w:rFonts w:asciiTheme="majorHAnsi" w:eastAsiaTheme="majorEastAsia" w:hAnsiTheme="majorHAnsi" w:cstheme="majorBidi"/>
+          <w:spacing w:val="-10"/>
+          <w:kern w:val="28"/>
+          <w:sz w:val="22"/>
+          <w:szCs w:val="22"/>
+        </w:rPr>
+        <w:t xml:space="preserve"> </w:t>
+      </w:r>
+      <w:proofErr w:type="spellStart"/>
+      <w:r>
+        <w:rPr>
+          <w:rFonts w:asciiTheme="majorHAnsi" w:eastAsiaTheme="majorEastAsia" w:hAnsiTheme="majorHAnsi" w:cstheme="majorBidi"/>
+          <w:spacing w:val="-10"/>
+          <w:kern w:val="28"/>
+          <w:sz w:val="22"/>
+          <w:szCs w:val="22"/>
+        </w:rPr>
+        <w:t>modi</w:t>
+      </w:r>
+      <w:proofErr w:type="spellEnd"/>
+      <w:r>
+        <w:rPr>
+          <w:rFonts w:asciiTheme="majorHAnsi" w:eastAsiaTheme="majorEastAsia" w:hAnsiTheme="majorHAnsi" w:cstheme="majorBidi"/>
+          <w:spacing w:val="-10"/>
+          <w:kern w:val="28"/>
+          <w:sz w:val="22"/>
+          <w:szCs w:val="22"/>
+        </w:rPr>
+        <w:t xml:space="preserve"> </w:t>
+      </w:r>
+      <w:proofErr w:type="spellStart"/>
+      <w:r>
+        <w:rPr>
+          <w:rFonts w:asciiTheme="majorHAnsi" w:eastAsiaTheme="majorEastAsia" w:hAnsiTheme="majorHAnsi" w:cstheme="majorBidi"/>
+          <w:spacing w:val="-10"/>
+          <w:kern w:val="28"/>
+          <w:sz w:val="22"/>
+          <w:szCs w:val="22"/>
+        </w:rPr>
+        <w:t>aut</w:t>
+      </w:r>
+      <w:proofErr w:type="spellEnd"/>
+      <w:r>
+        <w:rPr>
+          <w:rFonts w:asciiTheme="majorHAnsi" w:eastAsiaTheme="majorEastAsia" w:hAnsiTheme="majorHAnsi" w:cstheme="majorBidi"/>
+          <w:spacing w:val="-10"/>
+          <w:kern w:val="28"/>
+          <w:sz w:val="22"/>
+          <w:szCs w:val="22"/>
+        </w:rPr>
+        <w:t xml:space="preserve"> </w:t>
+      </w:r>
+      <w:proofErr w:type="spellStart"/>
+      <w:r>
+        <w:rPr>
+          <w:rFonts w:asciiTheme="majorHAnsi" w:eastAsiaTheme="majorEastAsia" w:hAnsiTheme="majorHAnsi" w:cstheme="majorBidi"/>
+          <w:spacing w:val="-10"/>
+          <w:kern w:val="28"/>
+          <w:sz w:val="22"/>
+          <w:szCs w:val="22"/>
+        </w:rPr>
+        <w:t>quod</w:t>
+      </w:r>
+      <w:proofErr w:type="spellEnd"/>
+      <w:r>
+        <w:rPr>
+          <w:rFonts w:asciiTheme="majorHAnsi" w:eastAsiaTheme="majorEastAsia" w:hAnsiTheme="majorHAnsi" w:cstheme="majorBidi"/>
+          <w:spacing w:val="-10"/>
+          <w:kern w:val="28"/>
+          <w:sz w:val="22"/>
+          <w:szCs w:val="22"/>
+        </w:rPr>
+        <w:t xml:space="preserve"> </w:t>
+      </w:r>
+      <w:proofErr w:type="spellStart"/>
+      <w:r>
+        <w:rPr>
+          <w:rFonts w:asciiTheme="majorHAnsi" w:eastAsiaTheme="majorEastAsia" w:hAnsiTheme="majorHAnsi" w:cstheme="majorBidi"/>
+          <w:spacing w:val="-10"/>
+          <w:kern w:val="28"/>
+          <w:sz w:val="22"/>
+          <w:szCs w:val="22"/>
+        </w:rPr>
+        <w:t>molestias</w:t>
+      </w:r>
+      <w:proofErr w:type="spellEnd"/>
+      <w:r>
+        <w:rPr>
+          <w:rFonts w:asciiTheme="majorHAnsi" w:eastAsiaTheme="majorEastAsia" w:hAnsiTheme="majorHAnsi" w:cstheme="majorBidi"/>
+          <w:spacing w:val="-10"/>
+          <w:kern w:val="28"/>
+          <w:sz w:val="22"/>
+          <w:szCs w:val="22"/>
+        </w:rPr>
+        <w:t xml:space="preserve"> et illum </w:t>
+      </w:r>
+      <w:proofErr w:type="spellStart"/>
+      <w:r>
+        <w:rPr>
+          <w:rFonts w:asciiTheme="majorHAnsi" w:eastAsiaTheme="majorEastAsia" w:hAnsiTheme="majorHAnsi" w:cstheme="majorBidi"/>
+          <w:spacing w:val="-10"/>
+          <w:kern w:val="28"/>
+          <w:sz w:val="22"/>
+          <w:szCs w:val="22"/>
+        </w:rPr>
+        <w:t>quia</w:t>
+      </w:r>
+      <w:proofErr w:type="spellEnd"/>
+      <w:r>
+        <w:rPr>
+          <w:rFonts w:asciiTheme="majorHAnsi" w:eastAsiaTheme="majorEastAsia" w:hAnsiTheme="majorHAnsi" w:cstheme="majorBidi"/>
+          <w:spacing w:val="-10"/>
+          <w:kern w:val="28"/>
+          <w:sz w:val="22"/>
+          <w:szCs w:val="22"/>
+        </w:rPr>
+        <w:t xml:space="preserve"> provident </w:t>
+      </w:r>
+      <w:proofErr w:type="spellStart"/>
+      <w:r>
+        <w:rPr>
+          <w:rFonts w:asciiTheme="majorHAnsi" w:eastAsiaTheme="majorEastAsia" w:hAnsiTheme="majorHAnsi" w:cstheme="majorBidi"/>
+          <w:spacing w:val="-10"/>
+          <w:kern w:val="28"/>
+          <w:sz w:val="22"/>
+          <w:szCs w:val="22"/>
+        </w:rPr>
+        <w:t>omnis</w:t>
+      </w:r>
+      <w:proofErr w:type="spellEnd"/>
+      <w:r>
+        <w:rPr>
+          <w:rFonts w:asciiTheme="majorHAnsi" w:eastAsiaTheme="majorEastAsia" w:hAnsiTheme="majorHAnsi" w:cstheme="majorBidi"/>
+          <w:spacing w:val="-10"/>
+          <w:kern w:val="28"/>
+          <w:sz w:val="22"/>
+          <w:szCs w:val="22"/>
+        </w:rPr>
+        <w:t xml:space="preserve"> </w:t>
+      </w:r>
+      <w:proofErr w:type="spellStart"/>
+      <w:r>
+        <w:rPr>
+          <w:rFonts w:asciiTheme="majorHAnsi" w:eastAsiaTheme="majorEastAsia" w:hAnsiTheme="majorHAnsi" w:cstheme="majorBidi"/>
+          <w:spacing w:val="-10"/>
+          <w:kern w:val="28"/>
+          <w:sz w:val="22"/>
+          <w:szCs w:val="22"/>
+        </w:rPr>
+        <w:t>ut</w:t>
+      </w:r>
+      <w:proofErr w:type="spellEnd"/>
+      <w:r>
+        <w:rPr>
+          <w:rFonts w:asciiTheme="majorHAnsi" w:eastAsiaTheme="majorEastAsia" w:hAnsiTheme="majorHAnsi" w:cstheme="majorBidi"/>
+          <w:spacing w:val="-10"/>
+          <w:kern w:val="28"/>
+          <w:sz w:val="22"/>
+          <w:szCs w:val="22"/>
+        </w:rPr>
+        <w:t xml:space="preserve"> sunt dolor. Qui </w:t>
+      </w:r>
+      <w:proofErr w:type="spellStart"/>
+      <w:r>
+        <w:rPr>
+          <w:rFonts w:asciiTheme="majorHAnsi" w:eastAsiaTheme="majorEastAsia" w:hAnsiTheme="majorHAnsi" w:cstheme="majorBidi"/>
+          <w:spacing w:val="-10"/>
+          <w:kern w:val="28"/>
+          <w:sz w:val="22"/>
+          <w:szCs w:val="22"/>
+        </w:rPr>
+        <w:t>impedit</w:t>
+      </w:r>
+      <w:proofErr w:type="spellEnd"/>
+      <w:r>
+        <w:rPr>
+          <w:rFonts w:asciiTheme="majorHAnsi" w:eastAsiaTheme="majorEastAsia" w:hAnsiTheme="majorHAnsi" w:cstheme="majorBidi"/>
+          <w:spacing w:val="-10"/>
+          <w:kern w:val="28"/>
+          <w:sz w:val="22"/>
+          <w:szCs w:val="22"/>
+        </w:rPr>
+        <w:t xml:space="preserve"> </w:t>
+      </w:r>
+      <w:proofErr w:type="spellStart"/>
+      <w:r>
+        <w:rPr>
+          <w:rFonts w:asciiTheme="majorHAnsi" w:eastAsiaTheme="majorEastAsia" w:hAnsiTheme="majorHAnsi" w:cstheme="majorBidi"/>
+          <w:spacing w:val="-10"/>
+          <w:kern w:val="28"/>
+          <w:sz w:val="22"/>
+          <w:szCs w:val="22"/>
+        </w:rPr>
+        <w:t>totam</w:t>
+      </w:r>
+      <w:proofErr w:type="spellEnd"/>
+      <w:r>
+        <w:rPr>
+          <w:rFonts w:asciiTheme="majorHAnsi" w:eastAsiaTheme="majorEastAsia" w:hAnsiTheme="majorHAnsi" w:cstheme="majorBidi"/>
+          <w:spacing w:val="-10"/>
+          <w:kern w:val="28"/>
+          <w:sz w:val="22"/>
+          <w:szCs w:val="22"/>
+        </w:rPr>
+        <w:t xml:space="preserve"> qui nihil error et </w:t>
+      </w:r>
+      <w:proofErr w:type="spellStart"/>
+      <w:r>
+        <w:rPr>
+          <w:rFonts w:asciiTheme="majorHAnsi" w:eastAsiaTheme="majorEastAsia" w:hAnsiTheme="majorHAnsi" w:cstheme="majorBidi"/>
+          <w:spacing w:val="-10"/>
+          <w:kern w:val="28"/>
+          <w:sz w:val="22"/>
+          <w:szCs w:val="22"/>
+        </w:rPr>
+        <w:t>voluptate</w:t>
+      </w:r>
+      <w:proofErr w:type="spellEnd"/>
+      <w:r>
+        <w:rPr>
+          <w:rFonts w:asciiTheme="majorHAnsi" w:eastAsiaTheme="majorEastAsia" w:hAnsiTheme="majorHAnsi" w:cstheme="majorBidi"/>
+          <w:spacing w:val="-10"/>
+          <w:kern w:val="28"/>
+          <w:sz w:val="22"/>
+          <w:szCs w:val="22"/>
+        </w:rPr>
+        <w:t xml:space="preserve"> </w:t>
+      </w:r>
+      <w:proofErr w:type="spellStart"/>
+      <w:r>
+        <w:rPr>
+          <w:rFonts w:asciiTheme="majorHAnsi" w:eastAsiaTheme="majorEastAsia" w:hAnsiTheme="majorHAnsi" w:cstheme="majorBidi"/>
+          <w:spacing w:val="-10"/>
+          <w:kern w:val="28"/>
+          <w:sz w:val="22"/>
+          <w:szCs w:val="22"/>
+        </w:rPr>
+        <w:t>sint</w:t>
+      </w:r>
+      <w:proofErr w:type="spellEnd"/>
+      <w:r>
+        <w:rPr>
+          <w:rFonts w:asciiTheme="majorHAnsi" w:eastAsiaTheme="majorEastAsia" w:hAnsiTheme="majorHAnsi" w:cstheme="majorBidi"/>
+          <w:spacing w:val="-10"/>
+          <w:kern w:val="28"/>
+          <w:sz w:val="22"/>
+          <w:szCs w:val="22"/>
+        </w:rPr>
+        <w:t xml:space="preserve"> </w:t>
+      </w:r>
+      <w:proofErr w:type="spellStart"/>
+      <w:r>
+        <w:rPr>
+          <w:rFonts w:asciiTheme="majorHAnsi" w:eastAsiaTheme="majorEastAsia" w:hAnsiTheme="majorHAnsi" w:cstheme="majorBidi"/>
+          <w:spacing w:val="-10"/>
+          <w:kern w:val="28"/>
+          <w:sz w:val="22"/>
+          <w:szCs w:val="22"/>
+        </w:rPr>
+        <w:t>eum</w:t>
+      </w:r>
+      <w:proofErr w:type="spellEnd"/>
+      <w:r>
+        <w:rPr>
+          <w:rFonts w:asciiTheme="majorHAnsi" w:eastAsiaTheme="majorEastAsia" w:hAnsiTheme="majorHAnsi" w:cstheme="majorBidi"/>
+          <w:spacing w:val="-10"/>
+          <w:kern w:val="28"/>
+          <w:sz w:val="22"/>
+          <w:szCs w:val="22"/>
+        </w:rPr>
+        <w:t xml:space="preserve"> </w:t>
+      </w:r>
+      <w:proofErr w:type="spellStart"/>
+      <w:r>
+        <w:rPr>
+          <w:rFonts w:asciiTheme="majorHAnsi" w:eastAsiaTheme="majorEastAsia" w:hAnsiTheme="majorHAnsi" w:cstheme="majorBidi"/>
+          <w:spacing w:val="-10"/>
+          <w:kern w:val="28"/>
+          <w:sz w:val="22"/>
+          <w:szCs w:val="22"/>
+        </w:rPr>
+        <w:t>velit</w:t>
+      </w:r>
+      <w:proofErr w:type="spellEnd"/>
+      <w:r>
+        <w:rPr>
+          <w:rFonts w:asciiTheme="majorHAnsi" w:eastAsiaTheme="majorEastAsia" w:hAnsiTheme="majorHAnsi" w:cstheme="majorBidi"/>
+          <w:spacing w:val="-10"/>
+          <w:kern w:val="28"/>
+          <w:sz w:val="22"/>
+          <w:szCs w:val="22"/>
+        </w:rPr>
+        <w:t xml:space="preserve"> alias </w:t>
+      </w:r>
+      <w:proofErr w:type="spellStart"/>
+      <w:r>
+        <w:rPr>
+          <w:rFonts w:asciiTheme="majorHAnsi" w:eastAsiaTheme="majorEastAsia" w:hAnsiTheme="majorHAnsi" w:cstheme="majorBidi"/>
+          <w:spacing w:val="-10"/>
+          <w:kern w:val="28"/>
+          <w:sz w:val="22"/>
+          <w:szCs w:val="22"/>
+        </w:rPr>
+        <w:t>est</w:t>
+      </w:r>
+      <w:proofErr w:type="spellEnd"/>
+      <w:r>
+        <w:rPr>
+          <w:rFonts w:asciiTheme="majorHAnsi" w:eastAsiaTheme="majorEastAsia" w:hAnsiTheme="majorHAnsi" w:cstheme="majorBidi"/>
+          <w:spacing w:val="-10"/>
+          <w:kern w:val="28"/>
+          <w:sz w:val="22"/>
+          <w:szCs w:val="22"/>
+        </w:rPr>
+        <w:t xml:space="preserve"> </w:t>
+      </w:r>
+      <w:proofErr w:type="spellStart"/>
+      <w:r>
+        <w:rPr>
+          <w:rFonts w:asciiTheme="majorHAnsi" w:eastAsiaTheme="majorEastAsia" w:hAnsiTheme="majorHAnsi" w:cstheme="majorBidi"/>
+          <w:spacing w:val="-10"/>
+          <w:kern w:val="28"/>
+          <w:sz w:val="22"/>
+          <w:szCs w:val="22"/>
+        </w:rPr>
+        <w:t>commodi</w:t>
+      </w:r>
+      <w:proofErr w:type="spellEnd"/>
+      <w:r>
+        <w:rPr>
+          <w:rFonts w:asciiTheme="majorHAnsi" w:eastAsiaTheme="majorEastAsia" w:hAnsiTheme="majorHAnsi" w:cstheme="majorBidi"/>
+          <w:spacing w:val="-10"/>
+          <w:kern w:val="28"/>
+          <w:sz w:val="22"/>
+          <w:szCs w:val="22"/>
+        </w:rPr>
+        <w:t xml:space="preserve"> </w:t>
+      </w:r>
+      <w:proofErr w:type="spellStart"/>
+      <w:r>
+        <w:rPr>
+          <w:rFonts w:asciiTheme="majorHAnsi" w:eastAsiaTheme="majorEastAsia" w:hAnsiTheme="majorHAnsi" w:cstheme="majorBidi"/>
+          <w:spacing w:val="-10"/>
+          <w:kern w:val="28"/>
+          <w:sz w:val="22"/>
+          <w:szCs w:val="22"/>
+        </w:rPr>
+        <w:t>esse</w:t>
+      </w:r>
+      <w:proofErr w:type="spellEnd"/>
+      <w:r>
+        <w:rPr>
+          <w:rFonts w:asciiTheme="majorHAnsi" w:eastAsiaTheme="majorEastAsia" w:hAnsiTheme="majorHAnsi" w:cstheme="majorBidi"/>
+          <w:spacing w:val="-10"/>
+          <w:kern w:val="28"/>
+          <w:sz w:val="22"/>
+          <w:szCs w:val="22"/>
+        </w:rPr>
+        <w:t xml:space="preserve"> hic </w:t>
+      </w:r>
+      <w:proofErr w:type="spellStart"/>
+      <w:r>
+        <w:rPr>
+          <w:rFonts w:asciiTheme="majorHAnsi" w:eastAsiaTheme="majorEastAsia" w:hAnsiTheme="majorHAnsi" w:cstheme="majorBidi"/>
+          <w:spacing w:val="-10"/>
+          <w:kern w:val="28"/>
+          <w:sz w:val="22"/>
+          <w:szCs w:val="22"/>
+        </w:rPr>
+        <w:t>repudiandae</w:t>
+      </w:r>
+      <w:proofErr w:type="spellEnd"/>
+      <w:r>
+        <w:rPr>
+          <w:rFonts w:asciiTheme="majorHAnsi" w:eastAsiaTheme="majorEastAsia" w:hAnsiTheme="majorHAnsi" w:cstheme="majorBidi"/>
+          <w:spacing w:val="-10"/>
+          <w:kern w:val="28"/>
+          <w:sz w:val="22"/>
+          <w:szCs w:val="22"/>
+        </w:rPr>
+        <w:t xml:space="preserve"> error id </w:t>
+      </w:r>
+      <w:proofErr w:type="spellStart"/>
+      <w:r>
+        <w:rPr>
+          <w:rFonts w:asciiTheme="majorHAnsi" w:eastAsiaTheme="majorEastAsia" w:hAnsiTheme="majorHAnsi" w:cstheme="majorBidi"/>
+          <w:spacing w:val="-10"/>
+          <w:kern w:val="28"/>
+          <w:sz w:val="22"/>
+          <w:szCs w:val="22"/>
+        </w:rPr>
+        <w:t>aperiam</w:t>
+      </w:r>
+      <w:proofErr w:type="spellEnd"/>
+      <w:r>
+        <w:rPr>
+          <w:rFonts w:asciiTheme="majorHAnsi" w:eastAsiaTheme="majorEastAsia" w:hAnsiTheme="majorHAnsi" w:cstheme="majorBidi"/>
+          <w:spacing w:val="-10"/>
+          <w:kern w:val="28"/>
+          <w:sz w:val="22"/>
+          <w:szCs w:val="22"/>
+        </w:rPr>
+        <w:t xml:space="preserve"> </w:t>
+      </w:r>
+      <w:proofErr w:type="spellStart"/>
+      <w:r>
+        <w:rPr>
+          <w:rFonts w:asciiTheme="majorHAnsi" w:eastAsiaTheme="majorEastAsia" w:hAnsiTheme="majorHAnsi" w:cstheme="majorBidi"/>
+          <w:spacing w:val="-10"/>
+          <w:kern w:val="28"/>
+          <w:sz w:val="22"/>
+          <w:szCs w:val="22"/>
+        </w:rPr>
+        <w:t>officia</w:t>
+      </w:r>
+      <w:proofErr w:type="spellEnd"/>
+      <w:r>
+        <w:rPr>
+          <w:rFonts w:asciiTheme="majorHAnsi" w:eastAsiaTheme="majorEastAsia" w:hAnsiTheme="majorHAnsi" w:cstheme="majorBidi"/>
+          <w:spacing w:val="-10"/>
+          <w:kern w:val="28"/>
+          <w:sz w:val="22"/>
+          <w:szCs w:val="22"/>
+        </w:rPr>
+        <w:t xml:space="preserve">. </w:t>
       </w:r>
     </w:p>
     <w:p>
@@ -80,7 +1603,7 @@
     </w:p>
     <w:p>
       <w:pPr>
-        <w:pStyle w:val="Heading1"/>
+        <w:pStyle w:val="Heading2"/>
       </w:pPr>
       <w:r>
         <w:t>Background</w:t>
@@ -105,7 +1628,337 @@
           <w:sz w:val="22"/>
           <w:szCs w:val="22"/>
         </w:rPr>
-        <w:t>Et officia dolorem aut deserunt odio est eligendi corporis eum nobis debitis id dolorum nihil ea maiores nostrum aut quas iusto.</w:t>
+        <w:t xml:space="preserve">Et </w:t>
+      </w:r>
+      <w:proofErr w:type="spellStart"/>
+      <w:r>
+        <w:rPr>
+          <w:rFonts w:asciiTheme="majorHAnsi" w:eastAsiaTheme="majorEastAsia" w:hAnsiTheme="majorHAnsi" w:cstheme="majorBidi"/>
+          <w:spacing w:val="-10"/>
+          <w:kern w:val="28"/>
+          <w:sz w:val="22"/>
+          <w:szCs w:val="22"/>
+        </w:rPr>
+        <w:t>officia</w:t>
+      </w:r>
+      <w:proofErr w:type="spellEnd"/>
+      <w:r>
+        <w:rPr>
+          <w:rFonts w:asciiTheme="majorHAnsi" w:eastAsiaTheme="majorEastAsia" w:hAnsiTheme="majorHAnsi" w:cstheme="majorBidi"/>
+          <w:spacing w:val="-10"/>
+          <w:kern w:val="28"/>
+          <w:sz w:val="22"/>
+          <w:szCs w:val="22"/>
+        </w:rPr>
+        <w:t xml:space="preserve"> </w:t>
+      </w:r>
+      <w:proofErr w:type="spellStart"/>
+      <w:r>
+        <w:rPr>
+          <w:rFonts w:asciiTheme="majorHAnsi" w:eastAsiaTheme="majorEastAsia" w:hAnsiTheme="majorHAnsi" w:cstheme="majorBidi"/>
+          <w:spacing w:val="-10"/>
+          <w:kern w:val="28"/>
+          <w:sz w:val="22"/>
+          <w:szCs w:val="22"/>
+        </w:rPr>
+        <w:t>dolorem</w:t>
+      </w:r>
+      <w:proofErr w:type="spellEnd"/>
+      <w:r>
+        <w:rPr>
+          <w:rFonts w:asciiTheme="majorHAnsi" w:eastAsiaTheme="majorEastAsia" w:hAnsiTheme="majorHAnsi" w:cstheme="majorBidi"/>
+          <w:spacing w:val="-10"/>
+          <w:kern w:val="28"/>
+          <w:sz w:val="22"/>
+          <w:szCs w:val="22"/>
+        </w:rPr>
+        <w:t xml:space="preserve"> </w:t>
+      </w:r>
+      <w:proofErr w:type="spellStart"/>
+      <w:r>
+        <w:rPr>
+          <w:rFonts w:asciiTheme="majorHAnsi" w:eastAsiaTheme="majorEastAsia" w:hAnsiTheme="majorHAnsi" w:cstheme="majorBidi"/>
+          <w:spacing w:val="-10"/>
+          <w:kern w:val="28"/>
+          <w:sz w:val="22"/>
+          <w:szCs w:val="22"/>
+        </w:rPr>
+        <w:t>aut</w:t>
+      </w:r>
+      <w:proofErr w:type="spellEnd"/>
+      <w:r>
+        <w:rPr>
+          <w:rFonts w:asciiTheme="majorHAnsi" w:eastAsiaTheme="majorEastAsia" w:hAnsiTheme="majorHAnsi" w:cstheme="majorBidi"/>
+          <w:spacing w:val="-10"/>
+          <w:kern w:val="28"/>
+          <w:sz w:val="22"/>
+          <w:szCs w:val="22"/>
+        </w:rPr>
+        <w:t xml:space="preserve"> </w:t>
+      </w:r>
+      <w:proofErr w:type="spellStart"/>
+      <w:r>
+        <w:rPr>
+          <w:rFonts w:asciiTheme="majorHAnsi" w:eastAsiaTheme="majorEastAsia" w:hAnsiTheme="majorHAnsi" w:cstheme="majorBidi"/>
+          <w:spacing w:val="-10"/>
+          <w:kern w:val="28"/>
+          <w:sz w:val="22"/>
+          <w:szCs w:val="22"/>
+        </w:rPr>
+        <w:t>deserunt</w:t>
+      </w:r>
+      <w:proofErr w:type="spellEnd"/>
+      <w:r>
+        <w:rPr>
+          <w:rFonts w:asciiTheme="majorHAnsi" w:eastAsiaTheme="majorEastAsia" w:hAnsiTheme="majorHAnsi" w:cstheme="majorBidi"/>
+          <w:spacing w:val="-10"/>
+          <w:kern w:val="28"/>
+          <w:sz w:val="22"/>
+          <w:szCs w:val="22"/>
+        </w:rPr>
+        <w:t xml:space="preserve"> </w:t>
+      </w:r>
+      <w:proofErr w:type="spellStart"/>
+      <w:r>
+        <w:rPr>
+          <w:rFonts w:asciiTheme="majorHAnsi" w:eastAsiaTheme="majorEastAsia" w:hAnsiTheme="majorHAnsi" w:cstheme="majorBidi"/>
+          <w:spacing w:val="-10"/>
+          <w:kern w:val="28"/>
+          <w:sz w:val="22"/>
+          <w:szCs w:val="22"/>
+        </w:rPr>
+        <w:t>odio</w:t>
+      </w:r>
+      <w:proofErr w:type="spellEnd"/>
+      <w:r>
+        <w:rPr>
+          <w:rFonts w:asciiTheme="majorHAnsi" w:eastAsiaTheme="majorEastAsia" w:hAnsiTheme="majorHAnsi" w:cstheme="majorBidi"/>
+          <w:spacing w:val="-10"/>
+          <w:kern w:val="28"/>
+          <w:sz w:val="22"/>
+          <w:szCs w:val="22"/>
+        </w:rPr>
+        <w:t xml:space="preserve"> </w:t>
+      </w:r>
+      <w:proofErr w:type="spellStart"/>
+      <w:r>
+        <w:rPr>
+          <w:rFonts w:asciiTheme="majorHAnsi" w:eastAsiaTheme="majorEastAsia" w:hAnsiTheme="majorHAnsi" w:cstheme="majorBidi"/>
+          <w:spacing w:val="-10"/>
+          <w:kern w:val="28"/>
+          <w:sz w:val="22"/>
+          <w:szCs w:val="22"/>
+        </w:rPr>
+        <w:t>est</w:t>
+      </w:r>
+      <w:proofErr w:type="spellEnd"/>
+      <w:r>
+        <w:rPr>
+          <w:rFonts w:asciiTheme="majorHAnsi" w:eastAsiaTheme="majorEastAsia" w:hAnsiTheme="majorHAnsi" w:cstheme="majorBidi"/>
+          <w:spacing w:val="-10"/>
+          <w:kern w:val="28"/>
+          <w:sz w:val="22"/>
+          <w:szCs w:val="22"/>
+        </w:rPr>
+        <w:t xml:space="preserve"> </w:t>
+      </w:r>
+      <w:proofErr w:type="spellStart"/>
+      <w:r>
+        <w:rPr>
+          <w:rFonts w:asciiTheme="majorHAnsi" w:eastAsiaTheme="majorEastAsia" w:hAnsiTheme="majorHAnsi" w:cstheme="majorBidi"/>
+          <w:spacing w:val="-10"/>
+          <w:kern w:val="28"/>
+          <w:sz w:val="22"/>
+          <w:szCs w:val="22"/>
+        </w:rPr>
+        <w:t>eligendi</w:t>
+      </w:r>
+      <w:proofErr w:type="spellEnd"/>
+      <w:r>
+        <w:rPr>
+          <w:rFonts w:asciiTheme="majorHAnsi" w:eastAsiaTheme="majorEastAsia" w:hAnsiTheme="majorHAnsi" w:cstheme="majorBidi"/>
+          <w:spacing w:val="-10"/>
+          <w:kern w:val="28"/>
+          <w:sz w:val="22"/>
+          <w:szCs w:val="22"/>
+        </w:rPr>
+        <w:t xml:space="preserve"> corporis </w:t>
+      </w:r>
+      <w:proofErr w:type="spellStart"/>
+      <w:r>
+        <w:rPr>
+          <w:rFonts w:asciiTheme="majorHAnsi" w:eastAsiaTheme="majorEastAsia" w:hAnsiTheme="majorHAnsi" w:cstheme="majorBidi"/>
+          <w:spacing w:val="-10"/>
+          <w:kern w:val="28"/>
+          <w:sz w:val="22"/>
+          <w:szCs w:val="22"/>
+        </w:rPr>
+        <w:t>eum</w:t>
+      </w:r>
+      <w:proofErr w:type="spellEnd"/>
+      <w:r>
+        <w:rPr>
+          <w:rFonts w:asciiTheme="majorHAnsi" w:eastAsiaTheme="majorEastAsia" w:hAnsiTheme="majorHAnsi" w:cstheme="majorBidi"/>
+          <w:spacing w:val="-10"/>
+          <w:kern w:val="28"/>
+          <w:sz w:val="22"/>
+          <w:szCs w:val="22"/>
+        </w:rPr>
+        <w:t xml:space="preserve"> nobis </w:t>
+      </w:r>
+      <w:proofErr w:type="spellStart"/>
+      <w:r>
+        <w:rPr>
+          <w:rFonts w:asciiTheme="majorHAnsi" w:eastAsiaTheme="majorEastAsia" w:hAnsiTheme="majorHAnsi" w:cstheme="majorBidi"/>
+          <w:spacing w:val="-10"/>
+          <w:kern w:val="28"/>
+          <w:sz w:val="22"/>
+          <w:szCs w:val="22"/>
+        </w:rPr>
+        <w:t>debitis</w:t>
+      </w:r>
+      <w:proofErr w:type="spellEnd"/>
+      <w:r>
+        <w:rPr>
+          <w:rFonts w:asciiTheme="majorHAnsi" w:eastAsiaTheme="majorEastAsia" w:hAnsiTheme="majorHAnsi" w:cstheme="majorBidi"/>
+          <w:spacing w:val="-10"/>
+          <w:kern w:val="28"/>
+          <w:sz w:val="22"/>
+          <w:szCs w:val="22"/>
+        </w:rPr>
+        <w:t xml:space="preserve"> id </w:t>
+      </w:r>
+      <w:proofErr w:type="spellStart"/>
+      <w:r>
+        <w:rPr>
+          <w:rFonts w:asciiTheme="majorHAnsi" w:eastAsiaTheme="majorEastAsia" w:hAnsiTheme="majorHAnsi" w:cstheme="majorBidi"/>
+          <w:spacing w:val="-10"/>
+          <w:kern w:val="28"/>
+          <w:sz w:val="22"/>
+          <w:szCs w:val="22"/>
+        </w:rPr>
+        <w:t>dolorum</w:t>
+      </w:r>
+      <w:proofErr w:type="spellEnd"/>
+      <w:r>
+        <w:rPr>
+          <w:rFonts w:asciiTheme="majorHAnsi" w:eastAsiaTheme="majorEastAsia" w:hAnsiTheme="majorHAnsi" w:cstheme="majorBidi"/>
+          <w:spacing w:val="-10"/>
+          <w:kern w:val="28"/>
+          <w:sz w:val="22"/>
+          <w:szCs w:val="22"/>
+        </w:rPr>
+        <w:t xml:space="preserve"> nihil </w:t>
+      </w:r>
+      <w:proofErr w:type="spellStart"/>
+      <w:r>
+        <w:rPr>
+          <w:rFonts w:asciiTheme="majorHAnsi" w:eastAsiaTheme="majorEastAsia" w:hAnsiTheme="majorHAnsi" w:cstheme="majorBidi"/>
+          <w:spacing w:val="-10"/>
+          <w:kern w:val="28"/>
+          <w:sz w:val="22"/>
+          <w:szCs w:val="22"/>
+        </w:rPr>
+        <w:t>ea</w:t>
+      </w:r>
+      <w:proofErr w:type="spellEnd"/>
+      <w:r>
+        <w:rPr>
+          <w:rFonts w:asciiTheme="majorHAnsi" w:eastAsiaTheme="majorEastAsia" w:hAnsiTheme="majorHAnsi" w:cstheme="majorBidi"/>
+          <w:spacing w:val="-10"/>
+          <w:kern w:val="28"/>
+          <w:sz w:val="22"/>
+          <w:szCs w:val="22"/>
+        </w:rPr>
+        <w:t xml:space="preserve"> </w:t>
+      </w:r>
+      <w:proofErr w:type="spellStart"/>
+      <w:r>
+        <w:rPr>
+          <w:rFonts w:asciiTheme="majorHAnsi" w:eastAsiaTheme="majorEastAsia" w:hAnsiTheme="majorHAnsi" w:cstheme="majorBidi"/>
+          <w:spacing w:val="-10"/>
+          <w:kern w:val="28"/>
+          <w:sz w:val="22"/>
+          <w:szCs w:val="22"/>
+        </w:rPr>
+        <w:t>maiores</w:t>
+      </w:r>
+      <w:proofErr w:type="spellEnd"/>
+      <w:r>
+        <w:rPr>
+          <w:rFonts w:asciiTheme="majorHAnsi" w:eastAsiaTheme="majorEastAsia" w:hAnsiTheme="majorHAnsi" w:cstheme="majorBidi"/>
+          <w:spacing w:val="-10"/>
+          <w:kern w:val="28"/>
+          <w:sz w:val="22"/>
+          <w:szCs w:val="22"/>
+        </w:rPr>
+        <w:t xml:space="preserve"> nostrum </w:t>
+      </w:r>
+      <w:proofErr w:type="spellStart"/>
+      <w:r>
+        <w:rPr>
+          <w:rFonts w:asciiTheme="majorHAnsi" w:eastAsiaTheme="majorEastAsia" w:hAnsiTheme="majorHAnsi" w:cstheme="majorBidi"/>
+          <w:spacing w:val="-10"/>
+          <w:kern w:val="28"/>
+          <w:sz w:val="22"/>
+          <w:szCs w:val="22"/>
+        </w:rPr>
+        <w:t>aut</w:t>
+      </w:r>
+      <w:proofErr w:type="spellEnd"/>
+      <w:r>
+        <w:rPr>
+          <w:rFonts w:asciiTheme="majorHAnsi" w:eastAsiaTheme="majorEastAsia" w:hAnsiTheme="majorHAnsi" w:cstheme="majorBidi"/>
+          <w:spacing w:val="-10"/>
+          <w:kern w:val="28"/>
+          <w:sz w:val="22"/>
+          <w:szCs w:val="22"/>
+        </w:rPr>
+        <w:t xml:space="preserve"> </w:t>
+      </w:r>
+      <w:proofErr w:type="spellStart"/>
+      <w:r>
+        <w:rPr>
+          <w:rFonts w:asciiTheme="majorHAnsi" w:eastAsiaTheme="majorEastAsia" w:hAnsiTheme="majorHAnsi" w:cstheme="majorBidi"/>
+          <w:spacing w:val="-10"/>
+          <w:kern w:val="28"/>
+          <w:sz w:val="22"/>
+          <w:szCs w:val="22"/>
+        </w:rPr>
+        <w:t>quas</w:t>
+      </w:r>
+      <w:proofErr w:type="spellEnd"/>
+      <w:r>
+        <w:rPr>
+          <w:rFonts w:asciiTheme="majorHAnsi" w:eastAsiaTheme="majorEastAsia" w:hAnsiTheme="majorHAnsi" w:cstheme="majorBidi"/>
+          <w:spacing w:val="-10"/>
+          <w:kern w:val="28"/>
+          <w:sz w:val="22"/>
+          <w:szCs w:val="22"/>
+        </w:rPr>
+        <w:t xml:space="preserve"> </w:t>
+      </w:r>
+      <w:proofErr w:type="spellStart"/>
+      <w:r>
+        <w:rPr>
+          <w:rFonts w:asciiTheme="majorHAnsi" w:eastAsiaTheme="majorEastAsia" w:hAnsiTheme="majorHAnsi" w:cstheme="majorBidi"/>
+          <w:spacing w:val="-10"/>
+          <w:kern w:val="28"/>
+          <w:sz w:val="22"/>
+          <w:szCs w:val="22"/>
+        </w:rPr>
+        <w:t>iusto</w:t>
+      </w:r>
+      <w:proofErr w:type="spellEnd"/>
+      <w:r>
+        <w:rPr>
+          <w:rFonts w:asciiTheme="majorHAnsi" w:eastAsiaTheme="majorEastAsia" w:hAnsiTheme="majorHAnsi" w:cstheme="majorBidi"/>
+          <w:spacing w:val="-10"/>
+          <w:kern w:val="28"/>
+          <w:sz w:val="22"/>
+          <w:szCs w:val="22"/>
+        </w:rPr>
+        <w:t>.</w:t>
       </w:r>
       <w:r>
         <w:rPr>
@@ -121,7 +1974,227 @@
           <w:sz w:val="22"/>
           <w:szCs w:val="22"/>
         </w:rPr>
-        <w:t xml:space="preserve">  Est quidem voluptas adipisci consectetur et animi autem et similique voluptatem ab expedita error qui repudiandae eligendi quo magnam distinction</w:t>
+        <w:t xml:space="preserve">  Est </w:t>
+      </w:r>
+      <w:proofErr w:type="spellStart"/>
+      <w:r>
+        <w:rPr>
+          <w:rFonts w:asciiTheme="majorHAnsi" w:eastAsiaTheme="majorEastAsia" w:hAnsiTheme="majorHAnsi" w:cstheme="majorBidi"/>
+          <w:spacing w:val="-10"/>
+          <w:kern w:val="28"/>
+          <w:sz w:val="22"/>
+          <w:szCs w:val="22"/>
+        </w:rPr>
+        <w:t>quidem</w:t>
+      </w:r>
+      <w:proofErr w:type="spellEnd"/>
+      <w:r>
+        <w:rPr>
+          <w:rFonts w:asciiTheme="majorHAnsi" w:eastAsiaTheme="majorEastAsia" w:hAnsiTheme="majorHAnsi" w:cstheme="majorBidi"/>
+          <w:spacing w:val="-10"/>
+          <w:kern w:val="28"/>
+          <w:sz w:val="22"/>
+          <w:szCs w:val="22"/>
+        </w:rPr>
+        <w:t xml:space="preserve"> </w:t>
+      </w:r>
+      <w:proofErr w:type="spellStart"/>
+      <w:r>
+        <w:rPr>
+          <w:rFonts w:asciiTheme="majorHAnsi" w:eastAsiaTheme="majorEastAsia" w:hAnsiTheme="majorHAnsi" w:cstheme="majorBidi"/>
+          <w:spacing w:val="-10"/>
+          <w:kern w:val="28"/>
+          <w:sz w:val="22"/>
+          <w:szCs w:val="22"/>
+        </w:rPr>
+        <w:t>voluptas</w:t>
+      </w:r>
+      <w:proofErr w:type="spellEnd"/>
+      <w:r>
+        <w:rPr>
+          <w:rFonts w:asciiTheme="majorHAnsi" w:eastAsiaTheme="majorEastAsia" w:hAnsiTheme="majorHAnsi" w:cstheme="majorBidi"/>
+          <w:spacing w:val="-10"/>
+          <w:kern w:val="28"/>
+          <w:sz w:val="22"/>
+          <w:szCs w:val="22"/>
+        </w:rPr>
+        <w:t xml:space="preserve"> </w:t>
+      </w:r>
+      <w:proofErr w:type="spellStart"/>
+      <w:r>
+        <w:rPr>
+          <w:rFonts w:asciiTheme="majorHAnsi" w:eastAsiaTheme="majorEastAsia" w:hAnsiTheme="majorHAnsi" w:cstheme="majorBidi"/>
+          <w:spacing w:val="-10"/>
+          <w:kern w:val="28"/>
+          <w:sz w:val="22"/>
+          <w:szCs w:val="22"/>
+        </w:rPr>
+        <w:t>adipisci</w:t>
+      </w:r>
+      <w:proofErr w:type="spellEnd"/>
+      <w:r>
+        <w:rPr>
+          <w:rFonts w:asciiTheme="majorHAnsi" w:eastAsiaTheme="majorEastAsia" w:hAnsiTheme="majorHAnsi" w:cstheme="majorBidi"/>
+          <w:spacing w:val="-10"/>
+          <w:kern w:val="28"/>
+          <w:sz w:val="22"/>
+          <w:szCs w:val="22"/>
+        </w:rPr>
+        <w:t xml:space="preserve"> </w:t>
+      </w:r>
+      <w:proofErr w:type="spellStart"/>
+      <w:r>
+        <w:rPr>
+          <w:rFonts w:asciiTheme="majorHAnsi" w:eastAsiaTheme="majorEastAsia" w:hAnsiTheme="majorHAnsi" w:cstheme="majorBidi"/>
+          <w:spacing w:val="-10"/>
+          <w:kern w:val="28"/>
+          <w:sz w:val="22"/>
+          <w:szCs w:val="22"/>
+        </w:rPr>
+        <w:t>consectetur</w:t>
+      </w:r>
+      <w:proofErr w:type="spellEnd"/>
+      <w:r>
+        <w:rPr>
+          <w:rFonts w:asciiTheme="majorHAnsi" w:eastAsiaTheme="majorEastAsia" w:hAnsiTheme="majorHAnsi" w:cstheme="majorBidi"/>
+          <w:spacing w:val="-10"/>
+          <w:kern w:val="28"/>
+          <w:sz w:val="22"/>
+          <w:szCs w:val="22"/>
+        </w:rPr>
+        <w:t xml:space="preserve"> et animi autem et </w:t>
+      </w:r>
+      <w:proofErr w:type="spellStart"/>
+      <w:r>
+        <w:rPr>
+          <w:rFonts w:asciiTheme="majorHAnsi" w:eastAsiaTheme="majorEastAsia" w:hAnsiTheme="majorHAnsi" w:cstheme="majorBidi"/>
+          <w:spacing w:val="-10"/>
+          <w:kern w:val="28"/>
+          <w:sz w:val="22"/>
+          <w:szCs w:val="22"/>
+        </w:rPr>
+        <w:t>similique</w:t>
+      </w:r>
+      <w:proofErr w:type="spellEnd"/>
+      <w:r>
+        <w:rPr>
+          <w:rFonts w:asciiTheme="majorHAnsi" w:eastAsiaTheme="majorEastAsia" w:hAnsiTheme="majorHAnsi" w:cstheme="majorBidi"/>
+          <w:spacing w:val="-10"/>
+          <w:kern w:val="28"/>
+          <w:sz w:val="22"/>
+          <w:szCs w:val="22"/>
+        </w:rPr>
+        <w:t xml:space="preserve"> </w:t>
+      </w:r>
+      <w:proofErr w:type="spellStart"/>
+      <w:r>
+        <w:rPr>
+          <w:rFonts w:asciiTheme="majorHAnsi" w:eastAsiaTheme="majorEastAsia" w:hAnsiTheme="majorHAnsi" w:cstheme="majorBidi"/>
+          <w:spacing w:val="-10"/>
+          <w:kern w:val="28"/>
+          <w:sz w:val="22"/>
+          <w:szCs w:val="22"/>
+        </w:rPr>
+        <w:t>voluptatem</w:t>
+      </w:r>
+      <w:proofErr w:type="spellEnd"/>
+      <w:r>
+        <w:rPr>
+          <w:rFonts w:asciiTheme="majorHAnsi" w:eastAsiaTheme="majorEastAsia" w:hAnsiTheme="majorHAnsi" w:cstheme="majorBidi"/>
+          <w:spacing w:val="-10"/>
+          <w:kern w:val="28"/>
+          <w:sz w:val="22"/>
+          <w:szCs w:val="22"/>
+        </w:rPr>
+        <w:t xml:space="preserve"> ab </w:t>
+      </w:r>
+      <w:proofErr w:type="spellStart"/>
+      <w:r>
+        <w:rPr>
+          <w:rFonts w:asciiTheme="majorHAnsi" w:eastAsiaTheme="majorEastAsia" w:hAnsiTheme="majorHAnsi" w:cstheme="majorBidi"/>
+          <w:spacing w:val="-10"/>
+          <w:kern w:val="28"/>
+          <w:sz w:val="22"/>
+          <w:szCs w:val="22"/>
+        </w:rPr>
+        <w:t>expedita</w:t>
+      </w:r>
+      <w:proofErr w:type="spellEnd"/>
+      <w:r>
+        <w:rPr>
+          <w:rFonts w:asciiTheme="majorHAnsi" w:eastAsiaTheme="majorEastAsia" w:hAnsiTheme="majorHAnsi" w:cstheme="majorBidi"/>
+          <w:spacing w:val="-10"/>
+          <w:kern w:val="28"/>
+          <w:sz w:val="22"/>
+          <w:szCs w:val="22"/>
+        </w:rPr>
+        <w:t xml:space="preserve"> error qui </w:t>
+      </w:r>
+      <w:proofErr w:type="spellStart"/>
+      <w:r>
+        <w:rPr>
+          <w:rFonts w:asciiTheme="majorHAnsi" w:eastAsiaTheme="majorEastAsia" w:hAnsiTheme="majorHAnsi" w:cstheme="majorBidi"/>
+          <w:spacing w:val="-10"/>
+          <w:kern w:val="28"/>
+          <w:sz w:val="22"/>
+          <w:szCs w:val="22"/>
+        </w:rPr>
+        <w:t>repudiandae</w:t>
+      </w:r>
+      <w:proofErr w:type="spellEnd"/>
+      <w:r>
+        <w:rPr>
+          <w:rFonts w:asciiTheme="majorHAnsi" w:eastAsiaTheme="majorEastAsia" w:hAnsiTheme="majorHAnsi" w:cstheme="majorBidi"/>
+          <w:spacing w:val="-10"/>
+          <w:kern w:val="28"/>
+          <w:sz w:val="22"/>
+          <w:szCs w:val="22"/>
+        </w:rPr>
+        <w:t xml:space="preserve"> </w:t>
+      </w:r>
+      <w:proofErr w:type="spellStart"/>
+      <w:r>
+        <w:rPr>
+          <w:rFonts w:asciiTheme="majorHAnsi" w:eastAsiaTheme="majorEastAsia" w:hAnsiTheme="majorHAnsi" w:cstheme="majorBidi"/>
+          <w:spacing w:val="-10"/>
+          <w:kern w:val="28"/>
+          <w:sz w:val="22"/>
+          <w:szCs w:val="22"/>
+        </w:rPr>
+        <w:t>eligendi</w:t>
+      </w:r>
+      <w:proofErr w:type="spellEnd"/>
+      <w:r>
+        <w:rPr>
+          <w:rFonts w:asciiTheme="majorHAnsi" w:eastAsiaTheme="majorEastAsia" w:hAnsiTheme="majorHAnsi" w:cstheme="majorBidi"/>
+          <w:spacing w:val="-10"/>
+          <w:kern w:val="28"/>
+          <w:sz w:val="22"/>
+          <w:szCs w:val="22"/>
+        </w:rPr>
+        <w:t xml:space="preserve"> quo </w:t>
+      </w:r>
+      <w:proofErr w:type="spellStart"/>
+      <w:r>
+        <w:rPr>
+          <w:rFonts w:asciiTheme="majorHAnsi" w:eastAsiaTheme="majorEastAsia" w:hAnsiTheme="majorHAnsi" w:cstheme="majorBidi"/>
+          <w:spacing w:val="-10"/>
+          <w:kern w:val="28"/>
+          <w:sz w:val="22"/>
+          <w:szCs w:val="22"/>
+        </w:rPr>
+        <w:t>magnam</w:t>
+      </w:r>
+      <w:proofErr w:type="spellEnd"/>
+      <w:r>
+        <w:rPr>
+          <w:rFonts w:asciiTheme="majorHAnsi" w:eastAsiaTheme="majorEastAsia" w:hAnsiTheme="majorHAnsi" w:cstheme="majorBidi"/>
+          <w:spacing w:val="-10"/>
+          <w:kern w:val="28"/>
+          <w:sz w:val="22"/>
+          <w:szCs w:val="22"/>
+        </w:rPr>
+        <w:t xml:space="preserve"> distinction</w:t>
       </w:r>
       <w:r>
         <w:rPr>
@@ -198,10 +2271,13 @@
     <w:p/>
     <w:p>
       <w:pPr>
-        <w:pStyle w:val="Heading1"/>
+        <w:pStyle w:val="Heading2"/>
       </w:pPr>
       <w:r>
-        <w:t>Main Thoughts</w:t>
+        <w:t xml:space="preserve">Main </w:t>
+      </w:r>
+      <w:r>
+        <w:t>Thoughts</w:t>
       </w:r>
     </w:p>
     <w:p/>
@@ -223,8 +2299,484 @@
           <w:sz w:val="22"/>
           <w:szCs w:val="22"/>
         </w:rPr>
-        <w:t>Et alias beataec  eum omnis rerum aut eligendi eligendi qui dolor voluptate a debitis recusandae! Id galisum facere et mollitia enim et fugiat fugiat et dicta dolorem est atque nemo nam sunt natus id repellendus dolorum</w:t>
-      </w:r>
+        <w:t xml:space="preserve">Et alias </w:t>
+      </w:r>
+      <w:proofErr w:type="spellStart"/>
+      <w:proofErr w:type="gramStart"/>
+      <w:r>
+        <w:rPr>
+          <w:rFonts w:asciiTheme="majorHAnsi" w:eastAsiaTheme="majorEastAsia" w:hAnsiTheme="majorHAnsi" w:cstheme="majorBidi"/>
+          <w:spacing w:val="-10"/>
+          <w:kern w:val="28"/>
+          <w:sz w:val="22"/>
+          <w:szCs w:val="22"/>
+        </w:rPr>
+        <w:t>beataec</w:t>
+      </w:r>
+      <w:proofErr w:type="spellEnd"/>
+      <w:r>
+        <w:rPr>
+          <w:rFonts w:asciiTheme="majorHAnsi" w:eastAsiaTheme="majorEastAsia" w:hAnsiTheme="majorHAnsi" w:cstheme="majorBidi"/>
+          <w:spacing w:val="-10"/>
+          <w:kern w:val="28"/>
+          <w:sz w:val="22"/>
+          <w:szCs w:val="22"/>
+        </w:rPr>
+        <w:t xml:space="preserve">  </w:t>
+      </w:r>
+      <w:proofErr w:type="spellStart"/>
+      <w:r>
+        <w:rPr>
+          <w:rFonts w:asciiTheme="majorHAnsi" w:eastAsiaTheme="majorEastAsia" w:hAnsiTheme="majorHAnsi" w:cstheme="majorBidi"/>
+          <w:spacing w:val="-10"/>
+          <w:kern w:val="28"/>
+          <w:sz w:val="22"/>
+          <w:szCs w:val="22"/>
+        </w:rPr>
+        <w:t>eum</w:t>
+      </w:r>
+      <w:proofErr w:type="spellEnd"/>
+      <w:proofErr w:type="gramEnd"/>
+      <w:r>
+        <w:rPr>
+          <w:rFonts w:asciiTheme="majorHAnsi" w:eastAsiaTheme="majorEastAsia" w:hAnsiTheme="majorHAnsi" w:cstheme="majorBidi"/>
+          <w:spacing w:val="-10"/>
+          <w:kern w:val="28"/>
+          <w:sz w:val="22"/>
+          <w:szCs w:val="22"/>
+        </w:rPr>
+        <w:t xml:space="preserve"> </w:t>
+      </w:r>
+      <w:proofErr w:type="spellStart"/>
+      <w:r>
+        <w:rPr>
+          <w:rFonts w:asciiTheme="majorHAnsi" w:eastAsiaTheme="majorEastAsia" w:hAnsiTheme="majorHAnsi" w:cstheme="majorBidi"/>
+          <w:spacing w:val="-10"/>
+          <w:kern w:val="28"/>
+          <w:sz w:val="22"/>
+          <w:szCs w:val="22"/>
+        </w:rPr>
+        <w:t>omnis</w:t>
+      </w:r>
+      <w:proofErr w:type="spellEnd"/>
+      <w:r>
+        <w:rPr>
+          <w:rFonts w:asciiTheme="majorHAnsi" w:eastAsiaTheme="majorEastAsia" w:hAnsiTheme="majorHAnsi" w:cstheme="majorBidi"/>
+          <w:spacing w:val="-10"/>
+          <w:kern w:val="28"/>
+          <w:sz w:val="22"/>
+          <w:szCs w:val="22"/>
+        </w:rPr>
+        <w:t xml:space="preserve"> rerum </w:t>
+      </w:r>
+      <w:proofErr w:type="spellStart"/>
+      <w:r>
+        <w:rPr>
+          <w:rFonts w:asciiTheme="majorHAnsi" w:eastAsiaTheme="majorEastAsia" w:hAnsiTheme="majorHAnsi" w:cstheme="majorBidi"/>
+          <w:spacing w:val="-10"/>
+          <w:kern w:val="28"/>
+          <w:sz w:val="22"/>
+          <w:szCs w:val="22"/>
+        </w:rPr>
+        <w:t>aut</w:t>
+      </w:r>
+      <w:proofErr w:type="spellEnd"/>
+      <w:r>
+        <w:rPr>
+          <w:rFonts w:asciiTheme="majorHAnsi" w:eastAsiaTheme="majorEastAsia" w:hAnsiTheme="majorHAnsi" w:cstheme="majorBidi"/>
+          <w:spacing w:val="-10"/>
+          <w:kern w:val="28"/>
+          <w:sz w:val="22"/>
+          <w:szCs w:val="22"/>
+        </w:rPr>
+        <w:t xml:space="preserve"> </w:t>
+      </w:r>
+      <w:proofErr w:type="spellStart"/>
+      <w:r>
+        <w:rPr>
+          <w:rFonts w:asciiTheme="majorHAnsi" w:eastAsiaTheme="majorEastAsia" w:hAnsiTheme="majorHAnsi" w:cstheme="majorBidi"/>
+          <w:spacing w:val="-10"/>
+          <w:kern w:val="28"/>
+          <w:sz w:val="22"/>
+          <w:szCs w:val="22"/>
+        </w:rPr>
+        <w:t>eligendi</w:t>
+      </w:r>
+      <w:proofErr w:type="spellEnd"/>
+      <w:r>
+        <w:rPr>
+          <w:rFonts w:asciiTheme="majorHAnsi" w:eastAsiaTheme="majorEastAsia" w:hAnsiTheme="majorHAnsi" w:cstheme="majorBidi"/>
+          <w:spacing w:val="-10"/>
+          <w:kern w:val="28"/>
+          <w:sz w:val="22"/>
+          <w:szCs w:val="22"/>
+        </w:rPr>
+        <w:t xml:space="preserve"> </w:t>
+      </w:r>
+      <w:proofErr w:type="spellStart"/>
+      <w:r>
+        <w:rPr>
+          <w:rFonts w:asciiTheme="majorHAnsi" w:eastAsiaTheme="majorEastAsia" w:hAnsiTheme="majorHAnsi" w:cstheme="majorBidi"/>
+          <w:spacing w:val="-10"/>
+          <w:kern w:val="28"/>
+          <w:sz w:val="22"/>
+          <w:szCs w:val="22"/>
+        </w:rPr>
+        <w:t>eligendi</w:t>
+      </w:r>
+      <w:proofErr w:type="spellEnd"/>
+      <w:r>
+        <w:rPr>
+          <w:rFonts w:asciiTheme="majorHAnsi" w:eastAsiaTheme="majorEastAsia" w:hAnsiTheme="majorHAnsi" w:cstheme="majorBidi"/>
+          <w:spacing w:val="-10"/>
+          <w:kern w:val="28"/>
+          <w:sz w:val="22"/>
+          <w:szCs w:val="22"/>
+        </w:rPr>
+        <w:t xml:space="preserve"> qui dolor </w:t>
+      </w:r>
+      <w:proofErr w:type="spellStart"/>
+      <w:r>
+        <w:rPr>
+          <w:rFonts w:asciiTheme="majorHAnsi" w:eastAsiaTheme="majorEastAsia" w:hAnsiTheme="majorHAnsi" w:cstheme="majorBidi"/>
+          <w:spacing w:val="-10"/>
+          <w:kern w:val="28"/>
+          <w:sz w:val="22"/>
+          <w:szCs w:val="22"/>
+        </w:rPr>
+        <w:t>voluptate</w:t>
+      </w:r>
+      <w:proofErr w:type="spellEnd"/>
+      <w:r>
+        <w:rPr>
+          <w:rFonts w:asciiTheme="majorHAnsi" w:eastAsiaTheme="majorEastAsia" w:hAnsiTheme="majorHAnsi" w:cstheme="majorBidi"/>
+          <w:spacing w:val="-10"/>
+          <w:kern w:val="28"/>
+          <w:sz w:val="22"/>
+          <w:szCs w:val="22"/>
+        </w:rPr>
+        <w:t xml:space="preserve"> a </w:t>
+      </w:r>
+      <w:proofErr w:type="spellStart"/>
+      <w:r>
+        <w:rPr>
+          <w:rFonts w:asciiTheme="majorHAnsi" w:eastAsiaTheme="majorEastAsia" w:hAnsiTheme="majorHAnsi" w:cstheme="majorBidi"/>
+          <w:spacing w:val="-10"/>
+          <w:kern w:val="28"/>
+          <w:sz w:val="22"/>
+          <w:szCs w:val="22"/>
+        </w:rPr>
+        <w:t>debitis</w:t>
+      </w:r>
+      <w:proofErr w:type="spellEnd"/>
+      <w:r>
+        <w:rPr>
+          <w:rFonts w:asciiTheme="majorHAnsi" w:eastAsiaTheme="majorEastAsia" w:hAnsiTheme="majorHAnsi" w:cstheme="majorBidi"/>
+          <w:spacing w:val="-10"/>
+          <w:kern w:val="28"/>
+          <w:sz w:val="22"/>
+          <w:szCs w:val="22"/>
+        </w:rPr>
+        <w:t xml:space="preserve"> </w:t>
+      </w:r>
+      <w:proofErr w:type="spellStart"/>
+      <w:r>
+        <w:rPr>
+          <w:rFonts w:asciiTheme="majorHAnsi" w:eastAsiaTheme="majorEastAsia" w:hAnsiTheme="majorHAnsi" w:cstheme="majorBidi"/>
+          <w:spacing w:val="-10"/>
+          <w:kern w:val="28"/>
+          <w:sz w:val="22"/>
+          <w:szCs w:val="22"/>
+        </w:rPr>
+        <w:t>recusandae</w:t>
+      </w:r>
+      <w:proofErr w:type="spellEnd"/>
+      <w:r>
+        <w:rPr>
+          <w:rFonts w:asciiTheme="majorHAnsi" w:eastAsiaTheme="majorEastAsia" w:hAnsiTheme="majorHAnsi" w:cstheme="majorBidi"/>
+          <w:spacing w:val="-10"/>
+          <w:kern w:val="28"/>
+          <w:sz w:val="22"/>
+          <w:szCs w:val="22"/>
+        </w:rPr>
+        <w:t xml:space="preserve">! Id </w:t>
+      </w:r>
+      <w:proofErr w:type="spellStart"/>
+      <w:r>
+        <w:rPr>
+          <w:rFonts w:asciiTheme="majorHAnsi" w:eastAsiaTheme="majorEastAsia" w:hAnsiTheme="majorHAnsi" w:cstheme="majorBidi"/>
+          <w:spacing w:val="-10"/>
+          <w:kern w:val="28"/>
+          <w:sz w:val="22"/>
+          <w:szCs w:val="22"/>
+        </w:rPr>
+        <w:t>galisum</w:t>
+      </w:r>
+      <w:proofErr w:type="spellEnd"/>
+      <w:r>
+        <w:rPr>
+          <w:rFonts w:asciiTheme="majorHAnsi" w:eastAsiaTheme="majorEastAsia" w:hAnsiTheme="majorHAnsi" w:cstheme="majorBidi"/>
+          <w:spacing w:val="-10"/>
+          <w:kern w:val="28"/>
+          <w:sz w:val="22"/>
+          <w:szCs w:val="22"/>
+        </w:rPr>
+        <w:t xml:space="preserve"> </w:t>
+      </w:r>
+      <w:proofErr w:type="spellStart"/>
+      <w:r>
+        <w:rPr>
+          <w:rFonts w:asciiTheme="majorHAnsi" w:eastAsiaTheme="majorEastAsia" w:hAnsiTheme="majorHAnsi" w:cstheme="majorBidi"/>
+          <w:spacing w:val="-10"/>
+          <w:kern w:val="28"/>
+          <w:sz w:val="22"/>
+          <w:szCs w:val="22"/>
+        </w:rPr>
+        <w:t>facere</w:t>
+      </w:r>
+      <w:proofErr w:type="spellEnd"/>
+      <w:r>
+        <w:rPr>
+          <w:rFonts w:asciiTheme="majorHAnsi" w:eastAsiaTheme="majorEastAsia" w:hAnsiTheme="majorHAnsi" w:cstheme="majorBidi"/>
+          <w:spacing w:val="-10"/>
+          <w:kern w:val="28"/>
+          <w:sz w:val="22"/>
+          <w:szCs w:val="22"/>
+        </w:rPr>
+        <w:t xml:space="preserve"> et </w:t>
+      </w:r>
+      <w:proofErr w:type="spellStart"/>
+      <w:r>
+        <w:rPr>
+          <w:rFonts w:asciiTheme="majorHAnsi" w:eastAsiaTheme="majorEastAsia" w:hAnsiTheme="majorHAnsi" w:cstheme="majorBidi"/>
+          <w:spacing w:val="-10"/>
+          <w:kern w:val="28"/>
+          <w:sz w:val="22"/>
+          <w:szCs w:val="22"/>
+        </w:rPr>
+        <w:t>mollitia</w:t>
+      </w:r>
+      <w:proofErr w:type="spellEnd"/>
+      <w:r>
+        <w:rPr>
+          <w:rFonts w:asciiTheme="majorHAnsi" w:eastAsiaTheme="majorEastAsia" w:hAnsiTheme="majorHAnsi" w:cstheme="majorBidi"/>
+          <w:spacing w:val="-10"/>
+          <w:kern w:val="28"/>
+          <w:sz w:val="22"/>
+          <w:szCs w:val="22"/>
+        </w:rPr>
+        <w:t xml:space="preserve"> </w:t>
+      </w:r>
+      <w:proofErr w:type="spellStart"/>
+      <w:r>
+        <w:rPr>
+          <w:rFonts w:asciiTheme="majorHAnsi" w:eastAsiaTheme="majorEastAsia" w:hAnsiTheme="majorHAnsi" w:cstheme="majorBidi"/>
+          <w:spacing w:val="-10"/>
+          <w:kern w:val="28"/>
+          <w:sz w:val="22"/>
+          <w:szCs w:val="22"/>
+        </w:rPr>
+        <w:t>enim</w:t>
+      </w:r>
+      <w:proofErr w:type="spellEnd"/>
+      <w:r>
+        <w:rPr>
+          <w:rFonts w:asciiTheme="majorHAnsi" w:eastAsiaTheme="majorEastAsia" w:hAnsiTheme="majorHAnsi" w:cstheme="majorBidi"/>
+          <w:spacing w:val="-10"/>
+          <w:kern w:val="28"/>
+          <w:sz w:val="22"/>
+          <w:szCs w:val="22"/>
+        </w:rPr>
+        <w:t xml:space="preserve"> et </w:t>
+      </w:r>
+      <w:proofErr w:type="spellStart"/>
+      <w:r>
+        <w:rPr>
+          <w:rFonts w:asciiTheme="majorHAnsi" w:eastAsiaTheme="majorEastAsia" w:hAnsiTheme="majorHAnsi" w:cstheme="majorBidi"/>
+          <w:spacing w:val="-10"/>
+          <w:kern w:val="28"/>
+          <w:sz w:val="22"/>
+          <w:szCs w:val="22"/>
+        </w:rPr>
+        <w:t>fugiat</w:t>
+      </w:r>
+      <w:proofErr w:type="spellEnd"/>
+      <w:r>
+        <w:rPr>
+          <w:rFonts w:asciiTheme="majorHAnsi" w:eastAsiaTheme="majorEastAsia" w:hAnsiTheme="majorHAnsi" w:cstheme="majorBidi"/>
+          <w:spacing w:val="-10"/>
+          <w:kern w:val="28"/>
+          <w:sz w:val="22"/>
+          <w:szCs w:val="22"/>
+        </w:rPr>
+        <w:t xml:space="preserve"> </w:t>
+      </w:r>
+      <w:proofErr w:type="spellStart"/>
+      <w:r>
+        <w:rPr>
+          <w:rFonts w:asciiTheme="majorHAnsi" w:eastAsiaTheme="majorEastAsia" w:hAnsiTheme="majorHAnsi" w:cstheme="majorBidi"/>
+          <w:spacing w:val="-10"/>
+          <w:kern w:val="28"/>
+          <w:sz w:val="22"/>
+          <w:szCs w:val="22"/>
+        </w:rPr>
+        <w:t>fugiat</w:t>
+      </w:r>
+      <w:proofErr w:type="spellEnd"/>
+      <w:r>
+        <w:rPr>
+          <w:rFonts w:asciiTheme="majorHAnsi" w:eastAsiaTheme="majorEastAsia" w:hAnsiTheme="majorHAnsi" w:cstheme="majorBidi"/>
+          <w:spacing w:val="-10"/>
+          <w:kern w:val="28"/>
+          <w:sz w:val="22"/>
+          <w:szCs w:val="22"/>
+        </w:rPr>
+        <w:t xml:space="preserve"> et dicta </w:t>
+      </w:r>
+      <w:proofErr w:type="spellStart"/>
+      <w:r>
+        <w:rPr>
+          <w:rFonts w:asciiTheme="majorHAnsi" w:eastAsiaTheme="majorEastAsia" w:hAnsiTheme="majorHAnsi" w:cstheme="majorBidi"/>
+          <w:spacing w:val="-10"/>
+          <w:kern w:val="28"/>
+          <w:sz w:val="22"/>
+          <w:szCs w:val="22"/>
+        </w:rPr>
+        <w:t>dolorem</w:t>
+      </w:r>
+      <w:proofErr w:type="spellEnd"/>
+      <w:r>
+        <w:rPr>
+          <w:rFonts w:asciiTheme="majorHAnsi" w:eastAsiaTheme="majorEastAsia" w:hAnsiTheme="majorHAnsi" w:cstheme="majorBidi"/>
+          <w:spacing w:val="-10"/>
+          <w:kern w:val="28"/>
+          <w:sz w:val="22"/>
+          <w:szCs w:val="22"/>
+        </w:rPr>
+        <w:t xml:space="preserve"> </w:t>
+      </w:r>
+      <w:proofErr w:type="spellStart"/>
+      <w:r>
+        <w:rPr>
+          <w:rFonts w:asciiTheme="majorHAnsi" w:eastAsiaTheme="majorEastAsia" w:hAnsiTheme="majorHAnsi" w:cstheme="majorBidi"/>
+          <w:spacing w:val="-10"/>
+          <w:kern w:val="28"/>
+          <w:sz w:val="22"/>
+          <w:szCs w:val="22"/>
+        </w:rPr>
+        <w:t>est</w:t>
+      </w:r>
+      <w:proofErr w:type="spellEnd"/>
+      <w:r>
+        <w:rPr>
+          <w:rFonts w:asciiTheme="majorHAnsi" w:eastAsiaTheme="majorEastAsia" w:hAnsiTheme="majorHAnsi" w:cstheme="majorBidi"/>
+          <w:spacing w:val="-10"/>
+          <w:kern w:val="28"/>
+          <w:sz w:val="22"/>
+          <w:szCs w:val="22"/>
+        </w:rPr>
+        <w:t xml:space="preserve"> </w:t>
+      </w:r>
+      <w:proofErr w:type="spellStart"/>
+      <w:r>
+        <w:rPr>
+          <w:rFonts w:asciiTheme="majorHAnsi" w:eastAsiaTheme="majorEastAsia" w:hAnsiTheme="majorHAnsi" w:cstheme="majorBidi"/>
+          <w:spacing w:val="-10"/>
+          <w:kern w:val="28"/>
+          <w:sz w:val="22"/>
+          <w:szCs w:val="22"/>
+        </w:rPr>
+        <w:t>atque</w:t>
+      </w:r>
+      <w:proofErr w:type="spellEnd"/>
+      <w:r>
+        <w:rPr>
+          <w:rFonts w:asciiTheme="majorHAnsi" w:eastAsiaTheme="majorEastAsia" w:hAnsiTheme="majorHAnsi" w:cstheme="majorBidi"/>
+          <w:spacing w:val="-10"/>
+          <w:kern w:val="28"/>
+          <w:sz w:val="22"/>
+          <w:szCs w:val="22"/>
+        </w:rPr>
+        <w:t xml:space="preserve"> nemo </w:t>
+      </w:r>
+      <w:proofErr w:type="spellStart"/>
+      <w:r>
+        <w:rPr>
+          <w:rFonts w:asciiTheme="majorHAnsi" w:eastAsiaTheme="majorEastAsia" w:hAnsiTheme="majorHAnsi" w:cstheme="majorBidi"/>
+          <w:spacing w:val="-10"/>
+          <w:kern w:val="28"/>
+          <w:sz w:val="22"/>
+          <w:szCs w:val="22"/>
+        </w:rPr>
+        <w:t>nam</w:t>
+      </w:r>
+      <w:proofErr w:type="spellEnd"/>
+      <w:r>
+        <w:rPr>
+          <w:rFonts w:asciiTheme="majorHAnsi" w:eastAsiaTheme="majorEastAsia" w:hAnsiTheme="majorHAnsi" w:cstheme="majorBidi"/>
+          <w:spacing w:val="-10"/>
+          <w:kern w:val="28"/>
+          <w:sz w:val="22"/>
+          <w:szCs w:val="22"/>
+        </w:rPr>
+        <w:t xml:space="preserve"> sunt </w:t>
+      </w:r>
+      <w:proofErr w:type="spellStart"/>
+      <w:r>
+        <w:rPr>
+          <w:rFonts w:asciiTheme="majorHAnsi" w:eastAsiaTheme="majorEastAsia" w:hAnsiTheme="majorHAnsi" w:cstheme="majorBidi"/>
+          <w:spacing w:val="-10"/>
+          <w:kern w:val="28"/>
+          <w:sz w:val="22"/>
+          <w:szCs w:val="22"/>
+        </w:rPr>
+        <w:t>natus</w:t>
+      </w:r>
+      <w:proofErr w:type="spellEnd"/>
+      <w:r>
+        <w:rPr>
+          <w:rFonts w:asciiTheme="majorHAnsi" w:eastAsiaTheme="majorEastAsia" w:hAnsiTheme="majorHAnsi" w:cstheme="majorBidi"/>
+          <w:spacing w:val="-10"/>
+          <w:kern w:val="28"/>
+          <w:sz w:val="22"/>
+          <w:szCs w:val="22"/>
+        </w:rPr>
+        <w:t xml:space="preserve"> id </w:t>
+      </w:r>
+      <w:proofErr w:type="spellStart"/>
+      <w:r>
+        <w:rPr>
+          <w:rFonts w:asciiTheme="majorHAnsi" w:eastAsiaTheme="majorEastAsia" w:hAnsiTheme="majorHAnsi" w:cstheme="majorBidi"/>
+          <w:spacing w:val="-10"/>
+          <w:kern w:val="28"/>
+          <w:sz w:val="22"/>
+          <w:szCs w:val="22"/>
+        </w:rPr>
+        <w:t>repellendus</w:t>
+      </w:r>
+      <w:proofErr w:type="spellEnd"/>
+      <w:r>
+        <w:rPr>
+          <w:rFonts w:asciiTheme="majorHAnsi" w:eastAsiaTheme="majorEastAsia" w:hAnsiTheme="majorHAnsi" w:cstheme="majorBidi"/>
+          <w:spacing w:val="-10"/>
+          <w:kern w:val="28"/>
+          <w:sz w:val="22"/>
+          <w:szCs w:val="22"/>
+        </w:rPr>
+        <w:t xml:space="preserve"> </w:t>
+      </w:r>
+      <w:proofErr w:type="spellStart"/>
+      <w:r>
+        <w:rPr>
+          <w:rFonts w:asciiTheme="majorHAnsi" w:eastAsiaTheme="majorEastAsia" w:hAnsiTheme="majorHAnsi" w:cstheme="majorBidi"/>
+          <w:spacing w:val="-10"/>
+          <w:kern w:val="28"/>
+          <w:sz w:val="22"/>
+          <w:szCs w:val="22"/>
+        </w:rPr>
+        <w:t>dolorum</w:t>
+      </w:r>
+      <w:proofErr w:type="spellEnd"/>
       <w:r>
         <w:rPr>
           <w:rFonts w:asciiTheme="majorHAnsi" w:eastAsiaTheme="majorEastAsia" w:hAnsiTheme="majorHAnsi" w:cstheme="majorBidi"/>
@@ -300,10 +2852,9 @@
     <w:p/>
     <w:p>
       <w:pPr>
-        <w:pStyle w:val="Heading1"/>
+        <w:pStyle w:val="Heading2"/>
       </w:pPr>
       <w:r>
-        <w:lastRenderedPageBreak/>
         <w:t>Conclusion</w:t>
       </w:r>
     </w:p>
@@ -326,7 +2877,338 @@
           <w:sz w:val="22"/>
           <w:szCs w:val="22"/>
         </w:rPr>
-        <w:t>Et officia dolorem aut deserunt odio est eligendi corporis eum nobis debitis id dolorum nihil ea maiores nostrum aut quas iusto.</w:t>
+        <w:lastRenderedPageBreak/>
+        <w:t xml:space="preserve">Et </w:t>
+      </w:r>
+      <w:proofErr w:type="spellStart"/>
+      <w:r>
+        <w:rPr>
+          <w:rFonts w:asciiTheme="majorHAnsi" w:eastAsiaTheme="majorEastAsia" w:hAnsiTheme="majorHAnsi" w:cstheme="majorBidi"/>
+          <w:spacing w:val="-10"/>
+          <w:kern w:val="28"/>
+          <w:sz w:val="22"/>
+          <w:szCs w:val="22"/>
+        </w:rPr>
+        <w:t>officia</w:t>
+      </w:r>
+      <w:proofErr w:type="spellEnd"/>
+      <w:r>
+        <w:rPr>
+          <w:rFonts w:asciiTheme="majorHAnsi" w:eastAsiaTheme="majorEastAsia" w:hAnsiTheme="majorHAnsi" w:cstheme="majorBidi"/>
+          <w:spacing w:val="-10"/>
+          <w:kern w:val="28"/>
+          <w:sz w:val="22"/>
+          <w:szCs w:val="22"/>
+        </w:rPr>
+        <w:t xml:space="preserve"> </w:t>
+      </w:r>
+      <w:proofErr w:type="spellStart"/>
+      <w:r>
+        <w:rPr>
+          <w:rFonts w:asciiTheme="majorHAnsi" w:eastAsiaTheme="majorEastAsia" w:hAnsiTheme="majorHAnsi" w:cstheme="majorBidi"/>
+          <w:spacing w:val="-10"/>
+          <w:kern w:val="28"/>
+          <w:sz w:val="22"/>
+          <w:szCs w:val="22"/>
+        </w:rPr>
+        <w:t>dolorem</w:t>
+      </w:r>
+      <w:proofErr w:type="spellEnd"/>
+      <w:r>
+        <w:rPr>
+          <w:rFonts w:asciiTheme="majorHAnsi" w:eastAsiaTheme="majorEastAsia" w:hAnsiTheme="majorHAnsi" w:cstheme="majorBidi"/>
+          <w:spacing w:val="-10"/>
+          <w:kern w:val="28"/>
+          <w:sz w:val="22"/>
+          <w:szCs w:val="22"/>
+        </w:rPr>
+        <w:t xml:space="preserve"> </w:t>
+      </w:r>
+      <w:proofErr w:type="spellStart"/>
+      <w:r>
+        <w:rPr>
+          <w:rFonts w:asciiTheme="majorHAnsi" w:eastAsiaTheme="majorEastAsia" w:hAnsiTheme="majorHAnsi" w:cstheme="majorBidi"/>
+          <w:spacing w:val="-10"/>
+          <w:kern w:val="28"/>
+          <w:sz w:val="22"/>
+          <w:szCs w:val="22"/>
+        </w:rPr>
+        <w:t>aut</w:t>
+      </w:r>
+      <w:proofErr w:type="spellEnd"/>
+      <w:r>
+        <w:rPr>
+          <w:rFonts w:asciiTheme="majorHAnsi" w:eastAsiaTheme="majorEastAsia" w:hAnsiTheme="majorHAnsi" w:cstheme="majorBidi"/>
+          <w:spacing w:val="-10"/>
+          <w:kern w:val="28"/>
+          <w:sz w:val="22"/>
+          <w:szCs w:val="22"/>
+        </w:rPr>
+        <w:t xml:space="preserve"> </w:t>
+      </w:r>
+      <w:proofErr w:type="spellStart"/>
+      <w:r>
+        <w:rPr>
+          <w:rFonts w:asciiTheme="majorHAnsi" w:eastAsiaTheme="majorEastAsia" w:hAnsiTheme="majorHAnsi" w:cstheme="majorBidi"/>
+          <w:spacing w:val="-10"/>
+          <w:kern w:val="28"/>
+          <w:sz w:val="22"/>
+          <w:szCs w:val="22"/>
+        </w:rPr>
+        <w:t>deserunt</w:t>
+      </w:r>
+      <w:proofErr w:type="spellEnd"/>
+      <w:r>
+        <w:rPr>
+          <w:rFonts w:asciiTheme="majorHAnsi" w:eastAsiaTheme="majorEastAsia" w:hAnsiTheme="majorHAnsi" w:cstheme="majorBidi"/>
+          <w:spacing w:val="-10"/>
+          <w:kern w:val="28"/>
+          <w:sz w:val="22"/>
+          <w:szCs w:val="22"/>
+        </w:rPr>
+        <w:t xml:space="preserve"> </w:t>
+      </w:r>
+      <w:proofErr w:type="spellStart"/>
+      <w:r>
+        <w:rPr>
+          <w:rFonts w:asciiTheme="majorHAnsi" w:eastAsiaTheme="majorEastAsia" w:hAnsiTheme="majorHAnsi" w:cstheme="majorBidi"/>
+          <w:spacing w:val="-10"/>
+          <w:kern w:val="28"/>
+          <w:sz w:val="22"/>
+          <w:szCs w:val="22"/>
+        </w:rPr>
+        <w:t>odio</w:t>
+      </w:r>
+      <w:proofErr w:type="spellEnd"/>
+      <w:r>
+        <w:rPr>
+          <w:rFonts w:asciiTheme="majorHAnsi" w:eastAsiaTheme="majorEastAsia" w:hAnsiTheme="majorHAnsi" w:cstheme="majorBidi"/>
+          <w:spacing w:val="-10"/>
+          <w:kern w:val="28"/>
+          <w:sz w:val="22"/>
+          <w:szCs w:val="22"/>
+        </w:rPr>
+        <w:t xml:space="preserve"> </w:t>
+      </w:r>
+      <w:proofErr w:type="spellStart"/>
+      <w:r>
+        <w:rPr>
+          <w:rFonts w:asciiTheme="majorHAnsi" w:eastAsiaTheme="majorEastAsia" w:hAnsiTheme="majorHAnsi" w:cstheme="majorBidi"/>
+          <w:spacing w:val="-10"/>
+          <w:kern w:val="28"/>
+          <w:sz w:val="22"/>
+          <w:szCs w:val="22"/>
+        </w:rPr>
+        <w:t>est</w:t>
+      </w:r>
+      <w:proofErr w:type="spellEnd"/>
+      <w:r>
+        <w:rPr>
+          <w:rFonts w:asciiTheme="majorHAnsi" w:eastAsiaTheme="majorEastAsia" w:hAnsiTheme="majorHAnsi" w:cstheme="majorBidi"/>
+          <w:spacing w:val="-10"/>
+          <w:kern w:val="28"/>
+          <w:sz w:val="22"/>
+          <w:szCs w:val="22"/>
+        </w:rPr>
+        <w:t xml:space="preserve"> </w:t>
+      </w:r>
+      <w:proofErr w:type="spellStart"/>
+      <w:r>
+        <w:rPr>
+          <w:rFonts w:asciiTheme="majorHAnsi" w:eastAsiaTheme="majorEastAsia" w:hAnsiTheme="majorHAnsi" w:cstheme="majorBidi"/>
+          <w:spacing w:val="-10"/>
+          <w:kern w:val="28"/>
+          <w:sz w:val="22"/>
+          <w:szCs w:val="22"/>
+        </w:rPr>
+        <w:t>eligendi</w:t>
+      </w:r>
+      <w:proofErr w:type="spellEnd"/>
+      <w:r>
+        <w:rPr>
+          <w:rFonts w:asciiTheme="majorHAnsi" w:eastAsiaTheme="majorEastAsia" w:hAnsiTheme="majorHAnsi" w:cstheme="majorBidi"/>
+          <w:spacing w:val="-10"/>
+          <w:kern w:val="28"/>
+          <w:sz w:val="22"/>
+          <w:szCs w:val="22"/>
+        </w:rPr>
+        <w:t xml:space="preserve"> corporis </w:t>
+      </w:r>
+      <w:proofErr w:type="spellStart"/>
+      <w:r>
+        <w:rPr>
+          <w:rFonts w:asciiTheme="majorHAnsi" w:eastAsiaTheme="majorEastAsia" w:hAnsiTheme="majorHAnsi" w:cstheme="majorBidi"/>
+          <w:spacing w:val="-10"/>
+          <w:kern w:val="28"/>
+          <w:sz w:val="22"/>
+          <w:szCs w:val="22"/>
+        </w:rPr>
+        <w:t>eum</w:t>
+      </w:r>
+      <w:proofErr w:type="spellEnd"/>
+      <w:r>
+        <w:rPr>
+          <w:rFonts w:asciiTheme="majorHAnsi" w:eastAsiaTheme="majorEastAsia" w:hAnsiTheme="majorHAnsi" w:cstheme="majorBidi"/>
+          <w:spacing w:val="-10"/>
+          <w:kern w:val="28"/>
+          <w:sz w:val="22"/>
+          <w:szCs w:val="22"/>
+        </w:rPr>
+        <w:t xml:space="preserve"> nobis </w:t>
+      </w:r>
+      <w:proofErr w:type="spellStart"/>
+      <w:r>
+        <w:rPr>
+          <w:rFonts w:asciiTheme="majorHAnsi" w:eastAsiaTheme="majorEastAsia" w:hAnsiTheme="majorHAnsi" w:cstheme="majorBidi"/>
+          <w:spacing w:val="-10"/>
+          <w:kern w:val="28"/>
+          <w:sz w:val="22"/>
+          <w:szCs w:val="22"/>
+        </w:rPr>
+        <w:t>debitis</w:t>
+      </w:r>
+      <w:proofErr w:type="spellEnd"/>
+      <w:r>
+        <w:rPr>
+          <w:rFonts w:asciiTheme="majorHAnsi" w:eastAsiaTheme="majorEastAsia" w:hAnsiTheme="majorHAnsi" w:cstheme="majorBidi"/>
+          <w:spacing w:val="-10"/>
+          <w:kern w:val="28"/>
+          <w:sz w:val="22"/>
+          <w:szCs w:val="22"/>
+        </w:rPr>
+        <w:t xml:space="preserve"> id </w:t>
+      </w:r>
+      <w:proofErr w:type="spellStart"/>
+      <w:r>
+        <w:rPr>
+          <w:rFonts w:asciiTheme="majorHAnsi" w:eastAsiaTheme="majorEastAsia" w:hAnsiTheme="majorHAnsi" w:cstheme="majorBidi"/>
+          <w:spacing w:val="-10"/>
+          <w:kern w:val="28"/>
+          <w:sz w:val="22"/>
+          <w:szCs w:val="22"/>
+        </w:rPr>
+        <w:t>dolorum</w:t>
+      </w:r>
+      <w:proofErr w:type="spellEnd"/>
+      <w:r>
+        <w:rPr>
+          <w:rFonts w:asciiTheme="majorHAnsi" w:eastAsiaTheme="majorEastAsia" w:hAnsiTheme="majorHAnsi" w:cstheme="majorBidi"/>
+          <w:spacing w:val="-10"/>
+          <w:kern w:val="28"/>
+          <w:sz w:val="22"/>
+          <w:szCs w:val="22"/>
+        </w:rPr>
+        <w:t xml:space="preserve"> nihil </w:t>
+      </w:r>
+      <w:proofErr w:type="spellStart"/>
+      <w:r>
+        <w:rPr>
+          <w:rFonts w:asciiTheme="majorHAnsi" w:eastAsiaTheme="majorEastAsia" w:hAnsiTheme="majorHAnsi" w:cstheme="majorBidi"/>
+          <w:spacing w:val="-10"/>
+          <w:kern w:val="28"/>
+          <w:sz w:val="22"/>
+          <w:szCs w:val="22"/>
+        </w:rPr>
+        <w:t>ea</w:t>
+      </w:r>
+      <w:proofErr w:type="spellEnd"/>
+      <w:r>
+        <w:rPr>
+          <w:rFonts w:asciiTheme="majorHAnsi" w:eastAsiaTheme="majorEastAsia" w:hAnsiTheme="majorHAnsi" w:cstheme="majorBidi"/>
+          <w:spacing w:val="-10"/>
+          <w:kern w:val="28"/>
+          <w:sz w:val="22"/>
+          <w:szCs w:val="22"/>
+        </w:rPr>
+        <w:t xml:space="preserve"> </w:t>
+      </w:r>
+      <w:proofErr w:type="spellStart"/>
+      <w:r>
+        <w:rPr>
+          <w:rFonts w:asciiTheme="majorHAnsi" w:eastAsiaTheme="majorEastAsia" w:hAnsiTheme="majorHAnsi" w:cstheme="majorBidi"/>
+          <w:spacing w:val="-10"/>
+          <w:kern w:val="28"/>
+          <w:sz w:val="22"/>
+          <w:szCs w:val="22"/>
+        </w:rPr>
+        <w:t>maiores</w:t>
+      </w:r>
+      <w:proofErr w:type="spellEnd"/>
+      <w:r>
+        <w:rPr>
+          <w:rFonts w:asciiTheme="majorHAnsi" w:eastAsiaTheme="majorEastAsia" w:hAnsiTheme="majorHAnsi" w:cstheme="majorBidi"/>
+          <w:spacing w:val="-10"/>
+          <w:kern w:val="28"/>
+          <w:sz w:val="22"/>
+          <w:szCs w:val="22"/>
+        </w:rPr>
+        <w:t xml:space="preserve"> nostrum </w:t>
+      </w:r>
+      <w:proofErr w:type="spellStart"/>
+      <w:r>
+        <w:rPr>
+          <w:rFonts w:asciiTheme="majorHAnsi" w:eastAsiaTheme="majorEastAsia" w:hAnsiTheme="majorHAnsi" w:cstheme="majorBidi"/>
+          <w:spacing w:val="-10"/>
+          <w:kern w:val="28"/>
+          <w:sz w:val="22"/>
+          <w:szCs w:val="22"/>
+        </w:rPr>
+        <w:t>aut</w:t>
+      </w:r>
+      <w:proofErr w:type="spellEnd"/>
+      <w:r>
+        <w:rPr>
+          <w:rFonts w:asciiTheme="majorHAnsi" w:eastAsiaTheme="majorEastAsia" w:hAnsiTheme="majorHAnsi" w:cstheme="majorBidi"/>
+          <w:spacing w:val="-10"/>
+          <w:kern w:val="28"/>
+          <w:sz w:val="22"/>
+          <w:szCs w:val="22"/>
+        </w:rPr>
+        <w:t xml:space="preserve"> </w:t>
+      </w:r>
+      <w:proofErr w:type="spellStart"/>
+      <w:r>
+        <w:rPr>
+          <w:rFonts w:asciiTheme="majorHAnsi" w:eastAsiaTheme="majorEastAsia" w:hAnsiTheme="majorHAnsi" w:cstheme="majorBidi"/>
+          <w:spacing w:val="-10"/>
+          <w:kern w:val="28"/>
+          <w:sz w:val="22"/>
+          <w:szCs w:val="22"/>
+        </w:rPr>
+        <w:t>quas</w:t>
+      </w:r>
+      <w:proofErr w:type="spellEnd"/>
+      <w:r>
+        <w:rPr>
+          <w:rFonts w:asciiTheme="majorHAnsi" w:eastAsiaTheme="majorEastAsia" w:hAnsiTheme="majorHAnsi" w:cstheme="majorBidi"/>
+          <w:spacing w:val="-10"/>
+          <w:kern w:val="28"/>
+          <w:sz w:val="22"/>
+          <w:szCs w:val="22"/>
+        </w:rPr>
+        <w:t xml:space="preserve"> </w:t>
+      </w:r>
+      <w:proofErr w:type="spellStart"/>
+      <w:r>
+        <w:rPr>
+          <w:rFonts w:asciiTheme="majorHAnsi" w:eastAsiaTheme="majorEastAsia" w:hAnsiTheme="majorHAnsi" w:cstheme="majorBidi"/>
+          <w:spacing w:val="-10"/>
+          <w:kern w:val="28"/>
+          <w:sz w:val="22"/>
+          <w:szCs w:val="22"/>
+        </w:rPr>
+        <w:t>iusto</w:t>
+      </w:r>
+      <w:proofErr w:type="spellEnd"/>
+      <w:r>
+        <w:rPr>
+          <w:rFonts w:asciiTheme="majorHAnsi" w:eastAsiaTheme="majorEastAsia" w:hAnsiTheme="majorHAnsi" w:cstheme="majorBidi"/>
+          <w:spacing w:val="-10"/>
+          <w:kern w:val="28"/>
+          <w:sz w:val="22"/>
+          <w:szCs w:val="22"/>
+        </w:rPr>
+        <w:t>.</w:t>
       </w:r>
       <w:r>
         <w:rPr>
@@ -342,7 +3224,227 @@
           <w:sz w:val="22"/>
           <w:szCs w:val="22"/>
         </w:rPr>
-        <w:t xml:space="preserve">  Est quidem voluptas adipisci consectetur et animi autem et similique voluptatem ab expedita error qui repudiandae eligendi quo magnam distinction</w:t>
+        <w:t xml:space="preserve">  Est </w:t>
+      </w:r>
+      <w:proofErr w:type="spellStart"/>
+      <w:r>
+        <w:rPr>
+          <w:rFonts w:asciiTheme="majorHAnsi" w:eastAsiaTheme="majorEastAsia" w:hAnsiTheme="majorHAnsi" w:cstheme="majorBidi"/>
+          <w:spacing w:val="-10"/>
+          <w:kern w:val="28"/>
+          <w:sz w:val="22"/>
+          <w:szCs w:val="22"/>
+        </w:rPr>
+        <w:t>quidem</w:t>
+      </w:r>
+      <w:proofErr w:type="spellEnd"/>
+      <w:r>
+        <w:rPr>
+          <w:rFonts w:asciiTheme="majorHAnsi" w:eastAsiaTheme="majorEastAsia" w:hAnsiTheme="majorHAnsi" w:cstheme="majorBidi"/>
+          <w:spacing w:val="-10"/>
+          <w:kern w:val="28"/>
+          <w:sz w:val="22"/>
+          <w:szCs w:val="22"/>
+        </w:rPr>
+        <w:t xml:space="preserve"> </w:t>
+      </w:r>
+      <w:proofErr w:type="spellStart"/>
+      <w:r>
+        <w:rPr>
+          <w:rFonts w:asciiTheme="majorHAnsi" w:eastAsiaTheme="majorEastAsia" w:hAnsiTheme="majorHAnsi" w:cstheme="majorBidi"/>
+          <w:spacing w:val="-10"/>
+          <w:kern w:val="28"/>
+          <w:sz w:val="22"/>
+          <w:szCs w:val="22"/>
+        </w:rPr>
+        <w:t>voluptas</w:t>
+      </w:r>
+      <w:proofErr w:type="spellEnd"/>
+      <w:r>
+        <w:rPr>
+          <w:rFonts w:asciiTheme="majorHAnsi" w:eastAsiaTheme="majorEastAsia" w:hAnsiTheme="majorHAnsi" w:cstheme="majorBidi"/>
+          <w:spacing w:val="-10"/>
+          <w:kern w:val="28"/>
+          <w:sz w:val="22"/>
+          <w:szCs w:val="22"/>
+        </w:rPr>
+        <w:t xml:space="preserve"> </w:t>
+      </w:r>
+      <w:proofErr w:type="spellStart"/>
+      <w:r>
+        <w:rPr>
+          <w:rFonts w:asciiTheme="majorHAnsi" w:eastAsiaTheme="majorEastAsia" w:hAnsiTheme="majorHAnsi" w:cstheme="majorBidi"/>
+          <w:spacing w:val="-10"/>
+          <w:kern w:val="28"/>
+          <w:sz w:val="22"/>
+          <w:szCs w:val="22"/>
+        </w:rPr>
+        <w:t>adipisci</w:t>
+      </w:r>
+      <w:proofErr w:type="spellEnd"/>
+      <w:r>
+        <w:rPr>
+          <w:rFonts w:asciiTheme="majorHAnsi" w:eastAsiaTheme="majorEastAsia" w:hAnsiTheme="majorHAnsi" w:cstheme="majorBidi"/>
+          <w:spacing w:val="-10"/>
+          <w:kern w:val="28"/>
+          <w:sz w:val="22"/>
+          <w:szCs w:val="22"/>
+        </w:rPr>
+        <w:t xml:space="preserve"> </w:t>
+      </w:r>
+      <w:proofErr w:type="spellStart"/>
+      <w:r>
+        <w:rPr>
+          <w:rFonts w:asciiTheme="majorHAnsi" w:eastAsiaTheme="majorEastAsia" w:hAnsiTheme="majorHAnsi" w:cstheme="majorBidi"/>
+          <w:spacing w:val="-10"/>
+          <w:kern w:val="28"/>
+          <w:sz w:val="22"/>
+          <w:szCs w:val="22"/>
+        </w:rPr>
+        <w:t>consectetur</w:t>
+      </w:r>
+      <w:proofErr w:type="spellEnd"/>
+      <w:r>
+        <w:rPr>
+          <w:rFonts w:asciiTheme="majorHAnsi" w:eastAsiaTheme="majorEastAsia" w:hAnsiTheme="majorHAnsi" w:cstheme="majorBidi"/>
+          <w:spacing w:val="-10"/>
+          <w:kern w:val="28"/>
+          <w:sz w:val="22"/>
+          <w:szCs w:val="22"/>
+        </w:rPr>
+        <w:t xml:space="preserve"> et animi autem et </w:t>
+      </w:r>
+      <w:proofErr w:type="spellStart"/>
+      <w:r>
+        <w:rPr>
+          <w:rFonts w:asciiTheme="majorHAnsi" w:eastAsiaTheme="majorEastAsia" w:hAnsiTheme="majorHAnsi" w:cstheme="majorBidi"/>
+          <w:spacing w:val="-10"/>
+          <w:kern w:val="28"/>
+          <w:sz w:val="22"/>
+          <w:szCs w:val="22"/>
+        </w:rPr>
+        <w:t>similique</w:t>
+      </w:r>
+      <w:proofErr w:type="spellEnd"/>
+      <w:r>
+        <w:rPr>
+          <w:rFonts w:asciiTheme="majorHAnsi" w:eastAsiaTheme="majorEastAsia" w:hAnsiTheme="majorHAnsi" w:cstheme="majorBidi"/>
+          <w:spacing w:val="-10"/>
+          <w:kern w:val="28"/>
+          <w:sz w:val="22"/>
+          <w:szCs w:val="22"/>
+        </w:rPr>
+        <w:t xml:space="preserve"> </w:t>
+      </w:r>
+      <w:proofErr w:type="spellStart"/>
+      <w:r>
+        <w:rPr>
+          <w:rFonts w:asciiTheme="majorHAnsi" w:eastAsiaTheme="majorEastAsia" w:hAnsiTheme="majorHAnsi" w:cstheme="majorBidi"/>
+          <w:spacing w:val="-10"/>
+          <w:kern w:val="28"/>
+          <w:sz w:val="22"/>
+          <w:szCs w:val="22"/>
+        </w:rPr>
+        <w:t>voluptatem</w:t>
+      </w:r>
+      <w:proofErr w:type="spellEnd"/>
+      <w:r>
+        <w:rPr>
+          <w:rFonts w:asciiTheme="majorHAnsi" w:eastAsiaTheme="majorEastAsia" w:hAnsiTheme="majorHAnsi" w:cstheme="majorBidi"/>
+          <w:spacing w:val="-10"/>
+          <w:kern w:val="28"/>
+          <w:sz w:val="22"/>
+          <w:szCs w:val="22"/>
+        </w:rPr>
+        <w:t xml:space="preserve"> ab </w:t>
+      </w:r>
+      <w:proofErr w:type="spellStart"/>
+      <w:r>
+        <w:rPr>
+          <w:rFonts w:asciiTheme="majorHAnsi" w:eastAsiaTheme="majorEastAsia" w:hAnsiTheme="majorHAnsi" w:cstheme="majorBidi"/>
+          <w:spacing w:val="-10"/>
+          <w:kern w:val="28"/>
+          <w:sz w:val="22"/>
+          <w:szCs w:val="22"/>
+        </w:rPr>
+        <w:t>expedita</w:t>
+      </w:r>
+      <w:proofErr w:type="spellEnd"/>
+      <w:r>
+        <w:rPr>
+          <w:rFonts w:asciiTheme="majorHAnsi" w:eastAsiaTheme="majorEastAsia" w:hAnsiTheme="majorHAnsi" w:cstheme="majorBidi"/>
+          <w:spacing w:val="-10"/>
+          <w:kern w:val="28"/>
+          <w:sz w:val="22"/>
+          <w:szCs w:val="22"/>
+        </w:rPr>
+        <w:t xml:space="preserve"> error qui </w:t>
+      </w:r>
+      <w:proofErr w:type="spellStart"/>
+      <w:r>
+        <w:rPr>
+          <w:rFonts w:asciiTheme="majorHAnsi" w:eastAsiaTheme="majorEastAsia" w:hAnsiTheme="majorHAnsi" w:cstheme="majorBidi"/>
+          <w:spacing w:val="-10"/>
+          <w:kern w:val="28"/>
+          <w:sz w:val="22"/>
+          <w:szCs w:val="22"/>
+        </w:rPr>
+        <w:t>repudiandae</w:t>
+      </w:r>
+      <w:proofErr w:type="spellEnd"/>
+      <w:r>
+        <w:rPr>
+          <w:rFonts w:asciiTheme="majorHAnsi" w:eastAsiaTheme="majorEastAsia" w:hAnsiTheme="majorHAnsi" w:cstheme="majorBidi"/>
+          <w:spacing w:val="-10"/>
+          <w:kern w:val="28"/>
+          <w:sz w:val="22"/>
+          <w:szCs w:val="22"/>
+        </w:rPr>
+        <w:t xml:space="preserve"> </w:t>
+      </w:r>
+      <w:proofErr w:type="spellStart"/>
+      <w:r>
+        <w:rPr>
+          <w:rFonts w:asciiTheme="majorHAnsi" w:eastAsiaTheme="majorEastAsia" w:hAnsiTheme="majorHAnsi" w:cstheme="majorBidi"/>
+          <w:spacing w:val="-10"/>
+          <w:kern w:val="28"/>
+          <w:sz w:val="22"/>
+          <w:szCs w:val="22"/>
+        </w:rPr>
+        <w:t>eligendi</w:t>
+      </w:r>
+      <w:proofErr w:type="spellEnd"/>
+      <w:r>
+        <w:rPr>
+          <w:rFonts w:asciiTheme="majorHAnsi" w:eastAsiaTheme="majorEastAsia" w:hAnsiTheme="majorHAnsi" w:cstheme="majorBidi"/>
+          <w:spacing w:val="-10"/>
+          <w:kern w:val="28"/>
+          <w:sz w:val="22"/>
+          <w:szCs w:val="22"/>
+        </w:rPr>
+        <w:t xml:space="preserve"> quo </w:t>
+      </w:r>
+      <w:proofErr w:type="spellStart"/>
+      <w:r>
+        <w:rPr>
+          <w:rFonts w:asciiTheme="majorHAnsi" w:eastAsiaTheme="majorEastAsia" w:hAnsiTheme="majorHAnsi" w:cstheme="majorBidi"/>
+          <w:spacing w:val="-10"/>
+          <w:kern w:val="28"/>
+          <w:sz w:val="22"/>
+          <w:szCs w:val="22"/>
+        </w:rPr>
+        <w:t>magnam</w:t>
+      </w:r>
+      <w:proofErr w:type="spellEnd"/>
+      <w:r>
+        <w:rPr>
+          <w:rFonts w:asciiTheme="majorHAnsi" w:eastAsiaTheme="majorEastAsia" w:hAnsiTheme="majorHAnsi" w:cstheme="majorBidi"/>
+          <w:spacing w:val="-10"/>
+          <w:kern w:val="28"/>
+          <w:sz w:val="22"/>
+          <w:szCs w:val="22"/>
+        </w:rPr>
+        <w:t xml:space="preserve"> distinction</w:t>
       </w:r>
       <w:r>
         <w:rPr>
@@ -429,18 +3531,9 @@
     </w:p>
     <w:p>
       <w:pPr>
-        <w:rPr>
-          <w:rFonts w:asciiTheme="majorHAnsi" w:eastAsiaTheme="majorEastAsia" w:hAnsiTheme="majorHAnsi" w:cstheme="majorBidi"/>
-          <w:spacing w:val="-10"/>
-          <w:kern w:val="28"/>
-          <w:sz w:val="22"/>
-          <w:szCs w:val="22"/>
-        </w:rPr>
+        <w:pStyle w:val="Heading2"/>
       </w:pPr>
       <w:r>
-        <w:rPr>
-          <w:rStyle w:val="Heading1Char"/>
-        </w:rPr>
         <w:t>References</w:t>
       </w:r>
     </w:p>
@@ -700,7 +3793,15 @@
         <w:footnoteRef/>
       </w:r>
       <w:r>
-        <w:t xml:space="preserve">  Note this is in latin.</w:t>
+        <w:t xml:space="preserve">  Note this is in </w:t>
+      </w:r>
+      <w:proofErr w:type="spellStart"/>
+      <w:r>
+        <w:t>latin</w:t>
+      </w:r>
+      <w:proofErr w:type="spellEnd"/>
+      <w:r>
+        <w:t>.</w:t>
       </w:r>
     </w:p>
   </w:footnote>
@@ -716,7 +3817,15 @@
         <w:footnoteRef/>
       </w:r>
       <w:r>
-        <w:t xml:space="preserve">  Note this is in latin.</w:t>
+        <w:t xml:space="preserve">  Note this is in </w:t>
+      </w:r>
+      <w:proofErr w:type="spellStart"/>
+      <w:r>
+        <w:t>latin</w:t>
+      </w:r>
+      <w:proofErr w:type="spellEnd"/>
+      <w:r>
+        <w:t>.</w:t>
       </w:r>
     </w:p>
   </w:footnote>
@@ -728,7 +3837,7 @@
   <w:abstractNum w:abstractNumId="0" w15:restartNumberingAfterBreak="0">
     <w:nsid w:val="FFFFFF7C"/>
     <w:multiLevelType w:val="singleLevel"/>
-    <w:tmpl w:val="51EEA152"/>
+    <w:tmpl w:val="B6661846"/>
     <w:lvl w:ilvl="0">
       <w:start w:val="1"/>
       <w:numFmt w:val="decimal"/>
@@ -745,7 +3854,7 @@
   <w:abstractNum w:abstractNumId="1" w15:restartNumberingAfterBreak="0">
     <w:nsid w:val="FFFFFF7D"/>
     <w:multiLevelType w:val="singleLevel"/>
-    <w:tmpl w:val="487061AC"/>
+    <w:tmpl w:val="9766B396"/>
     <w:lvl w:ilvl="0">
       <w:start w:val="1"/>
       <w:numFmt w:val="decimal"/>
@@ -762,7 +3871,7 @@
   <w:abstractNum w:abstractNumId="2" w15:restartNumberingAfterBreak="0">
     <w:nsid w:val="FFFFFF7E"/>
     <w:multiLevelType w:val="singleLevel"/>
-    <w:tmpl w:val="761233FE"/>
+    <w:tmpl w:val="1870C758"/>
     <w:lvl w:ilvl="0">
       <w:start w:val="1"/>
       <w:numFmt w:val="decimal"/>
@@ -779,7 +3888,7 @@
   <w:abstractNum w:abstractNumId="3" w15:restartNumberingAfterBreak="0">
     <w:nsid w:val="FFFFFF7F"/>
     <w:multiLevelType w:val="singleLevel"/>
-    <w:tmpl w:val="2376CF5A"/>
+    <w:tmpl w:val="31C22F30"/>
     <w:lvl w:ilvl="0">
       <w:start w:val="1"/>
       <w:numFmt w:val="decimal"/>
@@ -796,7 +3905,7 @@
   <w:abstractNum w:abstractNumId="4" w15:restartNumberingAfterBreak="0">
     <w:nsid w:val="FFFFFF80"/>
     <w:multiLevelType w:val="singleLevel"/>
-    <w:tmpl w:val="B84CB226"/>
+    <w:tmpl w:val="85BE2E02"/>
     <w:lvl w:ilvl="0">
       <w:start w:val="1"/>
       <w:numFmt w:val="bullet"/>
@@ -816,7 +3925,7 @@
   <w:abstractNum w:abstractNumId="5" w15:restartNumberingAfterBreak="0">
     <w:nsid w:val="FFFFFF81"/>
     <w:multiLevelType w:val="singleLevel"/>
-    <w:tmpl w:val="06347ABA"/>
+    <w:tmpl w:val="7B00136C"/>
     <w:lvl w:ilvl="0">
       <w:start w:val="1"/>
       <w:numFmt w:val="bullet"/>
@@ -836,7 +3945,7 @@
   <w:abstractNum w:abstractNumId="6" w15:restartNumberingAfterBreak="0">
     <w:nsid w:val="FFFFFF82"/>
     <w:multiLevelType w:val="singleLevel"/>
-    <w:tmpl w:val="D09A3664"/>
+    <w:tmpl w:val="60B44760"/>
     <w:lvl w:ilvl="0">
       <w:start w:val="1"/>
       <w:numFmt w:val="bullet"/>
@@ -856,7 +3965,7 @@
   <w:abstractNum w:abstractNumId="7" w15:restartNumberingAfterBreak="0">
     <w:nsid w:val="FFFFFF83"/>
     <w:multiLevelType w:val="singleLevel"/>
-    <w:tmpl w:val="2936573C"/>
+    <w:tmpl w:val="7BD4E616"/>
     <w:lvl w:ilvl="0">
       <w:start w:val="1"/>
       <w:numFmt w:val="bullet"/>
@@ -876,7 +3985,7 @@
   <w:abstractNum w:abstractNumId="8" w15:restartNumberingAfterBreak="0">
     <w:nsid w:val="FFFFFF88"/>
     <w:multiLevelType w:val="singleLevel"/>
-    <w:tmpl w:val="3962B66A"/>
+    <w:tmpl w:val="CC60381A"/>
     <w:lvl w:ilvl="0">
       <w:start w:val="1"/>
       <w:numFmt w:val="decimal"/>
@@ -893,7 +4002,7 @@
   <w:abstractNum w:abstractNumId="9" w15:restartNumberingAfterBreak="0">
     <w:nsid w:val="FFFFFF89"/>
     <w:multiLevelType w:val="singleLevel"/>
-    <w:tmpl w:val="0E9E3336"/>
+    <w:tmpl w:val="6A3C1D14"/>
     <w:lvl w:ilvl="0">
       <w:start w:val="1"/>
       <w:numFmt w:val="bullet"/>
@@ -1589,7 +4698,6 @@
   <w:style w:type="character" w:default="1" w:styleId="DefaultParagraphFont">
     <w:name w:val="Default Paragraph Font"/>
     <w:uiPriority w:val="1"/>
-    <w:semiHidden/>
     <w:unhideWhenUsed/>
   </w:style>
   <w:style w:type="table" w:default="1" w:styleId="TableNormal">

</xml_diff>